<commit_message>
Additional comments and tests
</commit_message>
<xml_diff>
--- a/CommentsOnCode.docx
+++ b/CommentsOnCode.docx
@@ -652,19 +652,7 @@
               <w:rPr>
                 <w:lang w:val="en-GB"/>
               </w:rPr>
-              <w:t>Warning correctly thrown, but downstream exception occurs as code unable to execute in the absence of the ##</w:t>
-            </w:r>
-            <w:r>
-              <w:rPr>
-                <w:lang w:val="en-GB"/>
-              </w:rPr>
-              <w:t>CSQ key within the ##INFO</w:t>
-            </w:r>
-            <w:r>
-              <w:rPr>
-                <w:lang w:val="en-GB"/>
-              </w:rPr>
-              <w:t xml:space="preserve"> header.</w:t>
+              <w:t>Warning correctly thrown, but downstream exception occurs as code unable to execute in the absence of the ##CSQ key within the ##INFO header.</w:t>
             </w:r>
           </w:p>
         </w:tc>
@@ -781,13 +769,7 @@
               <w:rPr>
                 <w:lang w:val="en-GB"/>
               </w:rPr>
-              <w:t xml:space="preserve"> </w:t>
-            </w:r>
-            <w:r>
-              <w:rPr>
-                <w:lang w:val="en-GB"/>
-              </w:rPr>
-              <w:t>(note that a malformed header exception is not thrown).</w:t>
+              <w:t xml:space="preserve"> (note that a malformed header exception is not thrown).</w:t>
             </w:r>
           </w:p>
           <w:p>
@@ -1855,14 +1837,7 @@
               <w:rPr>
                 <w:lang w:val="en-GB"/>
               </w:rPr>
-              <w:t xml:space="preserve">N/A- </w:t>
-            </w:r>
-            <w:r>
-              <w:rPr>
-                <w:highlight w:val="yellow"/>
-                <w:lang w:val="en-GB"/>
-              </w:rPr>
-              <w:t>possible issue with AF calc- follow up on this later.</w:t>
+              <w:t>N/A</w:t>
             </w:r>
           </w:p>
         </w:tc>
@@ -2414,13 +2389,7 @@
               <w:rPr>
                 <w:lang w:val="en-GB"/>
               </w:rPr>
-              <w:t>17</w:t>
-            </w:r>
-            <w:r>
-              <w:rPr>
-                <w:lang w:val="en-GB"/>
-              </w:rPr>
-              <w:t>.2</w:t>
+              <w:t>17.2</w:t>
             </w:r>
           </w:p>
         </w:tc>
@@ -2506,14 +2475,7 @@
                 <w:highlight w:val="yellow"/>
                 <w:lang w:val="en-GB"/>
               </w:rPr>
-              <w:t>P</w:t>
-            </w:r>
-            <w:r>
-              <w:rPr>
-                <w:highlight w:val="yellow"/>
-                <w:lang w:val="en-GB"/>
-              </w:rPr>
-              <w:t>endin</w:t>
+              <w:t>Pendin</w:t>
             </w:r>
             <w:r>
               <w:rPr>
@@ -2836,7 +2798,33 @@
               <w:rPr>
                 <w:lang w:val="en-GB"/>
               </w:rPr>
-              <w:t>167</w:t>
+              <w:t>144</w:t>
+            </w:r>
+          </w:p>
+          <w:p>
+            <w:pPr>
+              <w:rPr>
+                <w:lang w:val="en-GB"/>
+              </w:rPr>
+            </w:pPr>
+            <w:r>
+              <w:rPr>
+                <w:lang w:val="en-GB"/>
+              </w:rPr>
+              <w:t>154</w:t>
+            </w:r>
+          </w:p>
+          <w:p>
+            <w:pPr>
+              <w:rPr>
+                <w:lang w:val="en-GB"/>
+              </w:rPr>
+            </w:pPr>
+            <w:r>
+              <w:rPr>
+                <w:lang w:val="en-GB"/>
+              </w:rPr>
+              <w:t>164</w:t>
             </w:r>
           </w:p>
         </w:tc>
@@ -2854,13 +2842,7 @@
               <w:rPr>
                 <w:lang w:val="en-GB"/>
               </w:rPr>
-              <w:t>Could not create a test case to test correct triggering of this warning</w:t>
-            </w:r>
-            <w:r>
-              <w:rPr>
-                <w:lang w:val="en-GB"/>
-              </w:rPr>
-              <w:t xml:space="preserve"> as attempts failed earlier tests.</w:t>
+              <w:t>Stores genotype information but no information on whether variant is HET, HOM etc. at the position.</w:t>
             </w:r>
           </w:p>
         </w:tc>
@@ -2878,7 +2860,7 @@
               <w:rPr>
                 <w:lang w:val="en-GB"/>
               </w:rPr>
-              <w:t>Create test to check correct triggering.</w:t>
+              <w:t>Linked to issue 16.</w:t>
             </w:r>
           </w:p>
         </w:tc>
@@ -2947,33 +2929,33 @@
               <w:rPr>
                 <w:lang w:val="en-GB"/>
               </w:rPr>
-              <w:t>144</w:t>
-            </w:r>
-          </w:p>
-          <w:p>
-            <w:pPr>
-              <w:rPr>
-                <w:lang w:val="en-GB"/>
-              </w:rPr>
-            </w:pPr>
-            <w:r>
-              <w:rPr>
-                <w:lang w:val="en-GB"/>
-              </w:rPr>
-              <w:t>154</w:t>
-            </w:r>
-          </w:p>
-          <w:p>
-            <w:pPr>
-              <w:rPr>
-                <w:lang w:val="en-GB"/>
-              </w:rPr>
-            </w:pPr>
-            <w:r>
-              <w:rPr>
-                <w:lang w:val="en-GB"/>
-              </w:rPr>
-              <w:t>164</w:t>
+              <w:t>143</w:t>
+            </w:r>
+          </w:p>
+          <w:p>
+            <w:pPr>
+              <w:rPr>
+                <w:lang w:val="en-GB"/>
+              </w:rPr>
+            </w:pPr>
+            <w:r>
+              <w:rPr>
+                <w:lang w:val="en-GB"/>
+              </w:rPr>
+              <w:t>153</w:t>
+            </w:r>
+          </w:p>
+          <w:p>
+            <w:pPr>
+              <w:rPr>
+                <w:lang w:val="en-GB"/>
+              </w:rPr>
+            </w:pPr>
+            <w:r>
+              <w:rPr>
+                <w:lang w:val="en-GB"/>
+              </w:rPr>
+              <w:t>163</w:t>
             </w:r>
           </w:p>
         </w:tc>
@@ -2991,7 +2973,7 @@
               <w:rPr>
                 <w:lang w:val="en-GB"/>
               </w:rPr>
-              <w:t>Stores genotype information but no information on whether variant is HET, HOM etc. at the position.</w:t>
+              <w:t>Use of genomeVariant object as key makes querying hash map manually for testing difficult (i.e. using .get() method).</w:t>
             </w:r>
           </w:p>
         </w:tc>
@@ -3009,10 +2991,1014 @@
               <w:rPr>
                 <w:lang w:val="en-GB"/>
               </w:rPr>
-              <w:t>Linked to issue 16.</w:t>
+              <w:t>-</w:t>
+            </w:r>
+          </w:p>
+        </w:tc>
+      </w:tr>
+      <w:tr>
+        <w:tc>
+          <w:tcPr>
+            <w:tcW w:w="939" w:type="dxa"/>
+          </w:tcPr>
+          <w:p>
+            <w:pPr>
+              <w:rPr>
+                <w:lang w:val="en-GB"/>
+              </w:rPr>
+            </w:pPr>
+            <w:r>
+              <w:rPr>
+                <w:lang w:val="en-GB"/>
+              </w:rPr>
+              <w:t>22</w:t>
+            </w:r>
+          </w:p>
+        </w:tc>
+        <w:tc>
+          <w:tcPr>
+            <w:tcW w:w="2659" w:type="dxa"/>
+          </w:tcPr>
+          <w:p>
+            <w:pPr>
+              <w:rPr>
+                <w:lang w:val="en-GB"/>
+              </w:rPr>
+            </w:pPr>
+            <w:r>
+              <w:rPr>
+                <w:lang w:val="en-GB"/>
+              </w:rPr>
+              <w:t>Pair.java</w:t>
+            </w:r>
+          </w:p>
+        </w:tc>
+        <w:tc>
+          <w:tcPr>
+            <w:tcW w:w="817" w:type="dxa"/>
+          </w:tcPr>
+          <w:p>
+            <w:pPr>
+              <w:rPr>
+                <w:lang w:val="en-GB"/>
+              </w:rPr>
+            </w:pPr>
+            <w:r>
+              <w:rPr>
+                <w:lang w:val="en-GB"/>
+              </w:rPr>
+              <w:t>N/A</w:t>
+            </w:r>
+          </w:p>
+        </w:tc>
+        <w:tc>
+          <w:tcPr>
+            <w:tcW w:w="4252" w:type="dxa"/>
+          </w:tcPr>
+          <w:p>
+            <w:pPr>
+              <w:rPr>
+                <w:lang w:val="en-GB"/>
+              </w:rPr>
+            </w:pPr>
+            <w:r>
+              <w:rPr>
+                <w:lang w:val="en-GB"/>
+              </w:rPr>
+              <w:t>Specific f</w:t>
+            </w:r>
+            <w:r>
+              <w:rPr>
+                <w:lang w:val="en-GB"/>
+              </w:rPr>
+              <w:t>unction of class unclear</w:t>
+            </w:r>
+            <w:r>
+              <w:rPr>
+                <w:lang w:val="en-GB"/>
+              </w:rPr>
+              <w:t xml:space="preserve"> in this context</w:t>
+            </w:r>
+            <w:r>
+              <w:rPr>
+                <w:lang w:val="en-GB"/>
+              </w:rPr>
+              <w:t>.</w:t>
+            </w:r>
+            <w:r>
+              <w:rPr>
+                <w:lang w:val="en-GB"/>
+              </w:rPr>
+              <w:t xml:space="preserve"> Why create a pair in this way?</w:t>
+            </w:r>
+          </w:p>
+        </w:tc>
+        <w:tc>
+          <w:tcPr>
+            <w:tcW w:w="4283" w:type="dxa"/>
+          </w:tcPr>
+          <w:p>
+            <w:pPr>
+              <w:rPr>
+                <w:lang w:val="en-GB"/>
+              </w:rPr>
+            </w:pPr>
+            <w:r>
+              <w:rPr>
+                <w:lang w:val="en-GB"/>
+              </w:rPr>
+              <w:t xml:space="preserve">Add documentation and </w:t>
+            </w:r>
+            <w:r>
+              <w:rPr>
+                <w:lang w:val="en-GB"/>
+              </w:rPr>
+              <w:t>more informative variable names or comments to calling code- it’s not clear why a pair has been created in this way.</w:t>
+            </w:r>
+          </w:p>
+        </w:tc>
+      </w:tr>
+      <w:tr>
+        <w:tc>
+          <w:tcPr>
+            <w:tcW w:w="939" w:type="dxa"/>
+          </w:tcPr>
+          <w:p>
+            <w:pPr>
+              <w:rPr>
+                <w:lang w:val="en-GB"/>
+              </w:rPr>
+            </w:pPr>
+            <w:r>
+              <w:rPr>
+                <w:lang w:val="en-GB"/>
+              </w:rPr>
+              <w:t>23</w:t>
+            </w:r>
+          </w:p>
+        </w:tc>
+        <w:tc>
+          <w:tcPr>
+            <w:tcW w:w="2659" w:type="dxa"/>
+          </w:tcPr>
+          <w:p>
+            <w:pPr>
+              <w:rPr>
+                <w:lang w:val="en-GB"/>
+              </w:rPr>
+            </w:pPr>
+            <w:r>
+              <w:rPr>
+                <w:lang w:val="en-GB"/>
+              </w:rPr>
+              <w:t>VepVcf.java</w:t>
+            </w:r>
+          </w:p>
+          <w:p>
+            <w:pPr>
+              <w:rPr>
+                <w:lang w:val="en-GB"/>
+              </w:rPr>
+            </w:pPr>
+            <w:r>
+              <w:rPr>
+                <w:lang w:val="en-GB"/>
+              </w:rPr>
+              <w:t>parseVepVcf()</w:t>
+            </w:r>
+          </w:p>
+        </w:tc>
+        <w:tc>
+          <w:tcPr>
+            <w:tcW w:w="817" w:type="dxa"/>
+          </w:tcPr>
+          <w:p>
+            <w:pPr>
+              <w:rPr>
+                <w:lang w:val="en-GB"/>
+              </w:rPr>
+            </w:pPr>
+            <w:r>
+              <w:rPr>
+                <w:lang w:val="en-GB"/>
+              </w:rPr>
+              <w:t>167</w:t>
+            </w:r>
+          </w:p>
+        </w:tc>
+        <w:tc>
+          <w:tcPr>
+            <w:tcW w:w="4252" w:type="dxa"/>
+          </w:tcPr>
+          <w:p>
+            <w:pPr>
+              <w:rPr>
+                <w:lang w:val="en-GB"/>
+              </w:rPr>
+            </w:pPr>
+            <w:r>
+              <w:rPr>
+                <w:lang w:val="en-GB"/>
+              </w:rPr>
+              <w:t>Could not create a test case to test correct triggering of this warning as attempts failed earlier tests.</w:t>
+            </w:r>
+          </w:p>
+          <w:p>
+            <w:pPr>
+              <w:rPr>
+                <w:lang w:val="en-GB"/>
+              </w:rPr>
+            </w:pPr>
+          </w:p>
+        </w:tc>
+        <w:tc>
+          <w:tcPr>
+            <w:tcW w:w="4283" w:type="dxa"/>
+          </w:tcPr>
+          <w:p>
+            <w:pPr>
+              <w:rPr>
+                <w:lang w:val="en-GB"/>
+              </w:rPr>
+            </w:pPr>
+            <w:r>
+              <w:rPr>
+                <w:lang w:val="en-GB"/>
+              </w:rPr>
+              <w:t>Create test to check correct triggering.</w:t>
+            </w:r>
+          </w:p>
+        </w:tc>
+      </w:tr>
+      <w:tr>
+        <w:tc>
+          <w:tcPr>
+            <w:tcW w:w="939" w:type="dxa"/>
+          </w:tcPr>
+          <w:p>
+            <w:pPr>
+              <w:rPr>
+                <w:lang w:val="en-GB"/>
+              </w:rPr>
+            </w:pPr>
+            <w:r>
+              <w:rPr>
+                <w:lang w:val="en-GB"/>
+              </w:rPr>
+              <w:lastRenderedPageBreak/>
+              <w:t>24</w:t>
+            </w:r>
+          </w:p>
+        </w:tc>
+        <w:tc>
+          <w:tcPr>
+            <w:tcW w:w="2659" w:type="dxa"/>
+          </w:tcPr>
+          <w:p>
+            <w:pPr>
+              <w:rPr>
+                <w:lang w:val="en-GB"/>
+              </w:rPr>
+            </w:pPr>
+            <w:r>
+              <w:rPr>
+                <w:lang w:val="en-GB"/>
+              </w:rPr>
+              <w:t>VepVcf.java</w:t>
+            </w:r>
+          </w:p>
+          <w:p>
+            <w:pPr>
+              <w:rPr>
+                <w:lang w:val="en-GB"/>
+              </w:rPr>
+            </w:pPr>
+            <w:r>
+              <w:rPr>
+                <w:lang w:val="en-GB"/>
+              </w:rPr>
+              <w:t>parseVepVcf()</w:t>
+            </w:r>
+          </w:p>
+        </w:tc>
+        <w:tc>
+          <w:tcPr>
+            <w:tcW w:w="817" w:type="dxa"/>
+          </w:tcPr>
+          <w:p>
+            <w:pPr>
+              <w:rPr>
+                <w:lang w:val="en-GB"/>
+              </w:rPr>
+            </w:pPr>
+            <w:r>
+              <w:rPr>
+                <w:lang w:val="en-GB"/>
+              </w:rPr>
+              <w:t>188</w:t>
+            </w:r>
+          </w:p>
+        </w:tc>
+        <w:tc>
+          <w:tcPr>
+            <w:tcW w:w="4252" w:type="dxa"/>
+          </w:tcPr>
+          <w:p>
+            <w:pPr>
+              <w:rPr>
+                <w:lang w:val="en-GB"/>
+              </w:rPr>
+            </w:pPr>
+            <w:r>
+              <w:rPr>
+                <w:lang w:val="en-GB"/>
+              </w:rPr>
+              <w:t>Presence of headers not defined in VepAnnotationObject.java causes IllegalArgumentException.</w:t>
+            </w:r>
+          </w:p>
+        </w:tc>
+        <w:tc>
+          <w:tcPr>
+            <w:tcW w:w="4283" w:type="dxa"/>
+          </w:tcPr>
+          <w:p>
+            <w:pPr>
+              <w:rPr>
+                <w:lang w:val="en-GB"/>
+              </w:rPr>
+            </w:pPr>
+            <w:r>
+              <w:rPr>
+                <w:lang w:val="en-GB"/>
+              </w:rPr>
+              <w:t>N/A- code no longer robust to changes in output by the VEP. Hash map generated on line 184 therefore potentially no longer required.</w:t>
+            </w:r>
+          </w:p>
+        </w:tc>
+      </w:tr>
+      <w:tr>
+        <w:tc>
+          <w:tcPr>
+            <w:tcW w:w="939" w:type="dxa"/>
+          </w:tcPr>
+          <w:p>
+            <w:pPr>
+              <w:rPr>
+                <w:lang w:val="en-GB"/>
+              </w:rPr>
+            </w:pPr>
+            <w:r>
+              <w:rPr>
+                <w:lang w:val="en-GB"/>
+              </w:rPr>
+              <w:t>25</w:t>
+            </w:r>
+          </w:p>
+        </w:tc>
+        <w:tc>
+          <w:tcPr>
+            <w:tcW w:w="2659" w:type="dxa"/>
+          </w:tcPr>
+          <w:p>
+            <w:pPr>
+              <w:rPr>
+                <w:lang w:val="en-GB"/>
+              </w:rPr>
+            </w:pPr>
+            <w:r>
+              <w:rPr>
+                <w:lang w:val="en-GB"/>
+              </w:rPr>
+              <w:t>VepAnnotationObject</w:t>
+            </w:r>
+            <w:r>
+              <w:rPr>
+                <w:lang w:val="en-GB"/>
+              </w:rPr>
+              <w:t>.java</w:t>
+            </w:r>
+          </w:p>
+          <w:p>
+            <w:pPr>
+              <w:rPr>
+                <w:lang w:val="en-GB"/>
+              </w:rPr>
+            </w:pPr>
+          </w:p>
+        </w:tc>
+        <w:tc>
+          <w:tcPr>
+            <w:tcW w:w="817" w:type="dxa"/>
+          </w:tcPr>
+          <w:p>
+            <w:pPr>
+              <w:rPr>
+                <w:lang w:val="en-GB"/>
+              </w:rPr>
+            </w:pPr>
+            <w:r>
+              <w:rPr>
+                <w:lang w:val="en-GB"/>
+              </w:rPr>
+              <w:t>N/A</w:t>
+            </w:r>
+          </w:p>
+        </w:tc>
+        <w:tc>
+          <w:tcPr>
+            <w:tcW w:w="4252" w:type="dxa"/>
+          </w:tcPr>
+          <w:p>
+            <w:pPr>
+              <w:rPr>
+                <w:lang w:val="en-GB"/>
+              </w:rPr>
+            </w:pPr>
+            <w:r>
+              <w:rPr>
+                <w:lang w:val="en-GB"/>
+              </w:rPr>
+              <w:t>Note that the toString</w:t>
+            </w:r>
+            <w:r>
+              <w:rPr>
+                <w:lang w:val="en-GB"/>
+              </w:rPr>
+              <w:t>()</w:t>
+            </w:r>
+            <w:r>
+              <w:rPr>
+                <w:lang w:val="en-GB"/>
+              </w:rPr>
+              <w:t xml:space="preserve"> me</w:t>
+            </w:r>
+            <w:r>
+              <w:rPr>
+                <w:lang w:val="en-GB"/>
+              </w:rPr>
+              <w:t>thod o</w:t>
+            </w:r>
+            <w:r>
+              <w:rPr>
+                <w:lang w:val="en-GB"/>
+              </w:rPr>
+              <w:t>f this class specifies how the CSQ</w:t>
+            </w:r>
+            <w:r>
+              <w:rPr>
+                <w:lang w:val="en-GB"/>
+              </w:rPr>
+              <w:t xml:space="preserve"> annotations are returned.</w:t>
+            </w:r>
+          </w:p>
+        </w:tc>
+        <w:tc>
+          <w:tcPr>
+            <w:tcW w:w="4283" w:type="dxa"/>
+          </w:tcPr>
+          <w:p>
+            <w:pPr>
+              <w:rPr>
+                <w:lang w:val="en-GB"/>
+              </w:rPr>
+            </w:pPr>
+            <w:r>
+              <w:rPr>
+                <w:lang w:val="en-GB"/>
+              </w:rPr>
+              <w:t>Add documentation explaining where can change output (if desired).</w:t>
+            </w:r>
+          </w:p>
+        </w:tc>
+      </w:tr>
+      <w:tr>
+        <w:tc>
+          <w:tcPr>
+            <w:tcW w:w="939" w:type="dxa"/>
+          </w:tcPr>
+          <w:p>
+            <w:pPr>
+              <w:rPr>
+                <w:lang w:val="en-GB"/>
+              </w:rPr>
+            </w:pPr>
+            <w:r>
+              <w:rPr>
+                <w:lang w:val="en-GB"/>
+              </w:rPr>
+              <w:t>26</w:t>
+            </w:r>
+          </w:p>
+        </w:tc>
+        <w:tc>
+          <w:tcPr>
+            <w:tcW w:w="2659" w:type="dxa"/>
+          </w:tcPr>
+          <w:p>
+            <w:pPr>
+              <w:rPr>
+                <w:lang w:val="en-GB"/>
+              </w:rPr>
+            </w:pPr>
+            <w:r>
+              <w:rPr>
+                <w:lang w:val="en-GB"/>
+              </w:rPr>
+              <w:t>VepAnnotationObject.java</w:t>
+            </w:r>
+          </w:p>
+        </w:tc>
+        <w:tc>
+          <w:tcPr>
+            <w:tcW w:w="817" w:type="dxa"/>
+          </w:tcPr>
+          <w:p>
+            <w:pPr>
+              <w:rPr>
+                <w:lang w:val="en-GB"/>
+              </w:rPr>
+            </w:pPr>
+            <w:r>
+              <w:rPr>
+                <w:lang w:val="en-GB"/>
+              </w:rPr>
+              <w:t>278-312</w:t>
+            </w:r>
+          </w:p>
+        </w:tc>
+        <w:tc>
+          <w:tcPr>
+            <w:tcW w:w="4252" w:type="dxa"/>
+          </w:tcPr>
+          <w:p>
+            <w:pPr>
+              <w:rPr>
+                <w:lang w:val="en-GB"/>
+              </w:rPr>
+            </w:pPr>
+            <w:r>
+              <w:rPr>
+                <w:lang w:val="en-GB"/>
+              </w:rPr>
+              <w:t>Two statements per line.</w:t>
+            </w:r>
+          </w:p>
+        </w:tc>
+        <w:tc>
+          <w:tcPr>
+            <w:tcW w:w="4283" w:type="dxa"/>
+          </w:tcPr>
+          <w:p>
+            <w:pPr>
+              <w:rPr>
+                <w:lang w:val="en-GB"/>
+              </w:rPr>
+            </w:pPr>
+            <w:r>
+              <w:rPr>
+                <w:lang w:val="en-GB"/>
+              </w:rPr>
+              <w:t>Each statement should be followed by a line break.</w:t>
+            </w:r>
+          </w:p>
+        </w:tc>
+      </w:tr>
+      <w:tr>
+        <w:tc>
+          <w:tcPr>
+            <w:tcW w:w="939" w:type="dxa"/>
+          </w:tcPr>
+          <w:p>
+            <w:pPr>
+              <w:rPr>
+                <w:lang w:val="en-GB"/>
+              </w:rPr>
+            </w:pPr>
+            <w:r>
+              <w:rPr>
+                <w:lang w:val="en-GB"/>
+              </w:rPr>
+              <w:t>27</w:t>
+            </w:r>
+          </w:p>
+        </w:tc>
+        <w:tc>
+          <w:tcPr>
+            <w:tcW w:w="2659" w:type="dxa"/>
+          </w:tcPr>
+          <w:p>
+            <w:pPr>
+              <w:rPr>
+                <w:lang w:val="en-GB"/>
+              </w:rPr>
+            </w:pPr>
+            <w:r>
+              <w:rPr>
+                <w:lang w:val="en-GB"/>
+              </w:rPr>
+              <w:t>GenomeVariant.java</w:t>
+            </w:r>
+          </w:p>
+        </w:tc>
+        <w:tc>
+          <w:tcPr>
+            <w:tcW w:w="817" w:type="dxa"/>
+          </w:tcPr>
+          <w:p>
+            <w:pPr>
+              <w:rPr>
+                <w:lang w:val="en-GB"/>
+              </w:rPr>
+            </w:pPr>
+          </w:p>
+        </w:tc>
+        <w:tc>
+          <w:tcPr>
+            <w:tcW w:w="4252" w:type="dxa"/>
+          </w:tcPr>
+          <w:p>
+            <w:pPr>
+              <w:rPr>
+                <w:lang w:val="en-GB"/>
+              </w:rPr>
+            </w:pPr>
+            <w:r>
+              <w:rPr>
+                <w:lang w:val="en-GB"/>
+              </w:rPr>
+              <w:t>Note that minimal representation method has not been unit tested for correct output as it is assumed it has not been changed from its use in previous projects.</w:t>
+            </w:r>
+          </w:p>
+        </w:tc>
+        <w:tc>
+          <w:tcPr>
+            <w:tcW w:w="4283" w:type="dxa"/>
+          </w:tcPr>
+          <w:p>
+            <w:pPr>
+              <w:rPr>
+                <w:lang w:val="en-GB"/>
+              </w:rPr>
+            </w:pPr>
+            <w:r>
+              <w:rPr>
+                <w:lang w:val="en-GB"/>
+              </w:rPr>
+              <w:t>-</w:t>
+            </w:r>
+          </w:p>
+        </w:tc>
+      </w:tr>
+      <w:tr>
+        <w:tc>
+          <w:tcPr>
+            <w:tcW w:w="939" w:type="dxa"/>
+          </w:tcPr>
+          <w:p>
+            <w:pPr>
+              <w:rPr>
+                <w:lang w:val="en-GB"/>
+              </w:rPr>
+            </w:pPr>
+            <w:r>
+              <w:rPr>
+                <w:lang w:val="en-GB"/>
+              </w:rPr>
+              <w:t>28</w:t>
+            </w:r>
+          </w:p>
+        </w:tc>
+        <w:tc>
+          <w:tcPr>
+            <w:tcW w:w="2659" w:type="dxa"/>
+          </w:tcPr>
+          <w:p>
+            <w:pPr>
+              <w:rPr>
+                <w:lang w:val="en-GB"/>
+              </w:rPr>
+            </w:pPr>
+            <w:r>
+              <w:rPr>
+                <w:lang w:val="en-GB"/>
+              </w:rPr>
+              <w:t>Main</w:t>
+            </w:r>
+            <w:r>
+              <w:rPr>
+                <w:lang w:val="en-GB"/>
+              </w:rPr>
+              <w:t>.java</w:t>
+            </w:r>
+          </w:p>
+          <w:p>
+            <w:pPr>
+              <w:rPr>
+                <w:lang w:val="en-GB"/>
+              </w:rPr>
+            </w:pPr>
+            <w:r>
+              <w:rPr>
+                <w:lang w:val="en-GB"/>
+              </w:rPr>
+              <w:t>Java docstring</w:t>
+            </w:r>
+          </w:p>
+        </w:tc>
+        <w:tc>
+          <w:tcPr>
+            <w:tcW w:w="817" w:type="dxa"/>
+          </w:tcPr>
+          <w:p>
+            <w:pPr>
+              <w:rPr>
+                <w:lang w:val="en-GB"/>
+              </w:rPr>
+            </w:pPr>
+            <w:r>
+              <w:rPr>
+                <w:lang w:val="en-GB"/>
+              </w:rPr>
+              <w:t>17</w:t>
+            </w:r>
+          </w:p>
+        </w:tc>
+        <w:tc>
+          <w:tcPr>
+            <w:tcW w:w="4252" w:type="dxa"/>
+          </w:tcPr>
+          <w:p>
+            <w:pPr>
+              <w:rPr>
+                <w:lang w:val="en-GB"/>
+              </w:rPr>
+            </w:pPr>
+            <w:r>
+              <w:rPr>
+                <w:lang w:val="en-GB"/>
+              </w:rPr>
+              <w:t>Code is not solely the product of this author. Potential issues with audit trail.</w:t>
+            </w:r>
+          </w:p>
+        </w:tc>
+        <w:tc>
+          <w:tcPr>
+            <w:tcW w:w="4283" w:type="dxa"/>
+          </w:tcPr>
+          <w:p>
+            <w:pPr>
+              <w:rPr>
+                <w:lang w:val="en-GB"/>
+              </w:rPr>
+            </w:pPr>
+            <w:r>
+              <w:rPr>
+                <w:lang w:val="en-GB"/>
+              </w:rPr>
+              <w:t>Change author to incorporate new additional code author.</w:t>
+            </w:r>
+          </w:p>
+        </w:tc>
+      </w:tr>
+      <w:tr>
+        <w:tc>
+          <w:tcPr>
+            <w:tcW w:w="939" w:type="dxa"/>
+          </w:tcPr>
+          <w:p>
+            <w:pPr>
+              <w:rPr>
+                <w:lang w:val="en-GB"/>
+              </w:rPr>
+            </w:pPr>
+            <w:r>
+              <w:rPr>
+                <w:lang w:val="en-GB"/>
+              </w:rPr>
+              <w:t>29</w:t>
+            </w:r>
+          </w:p>
+        </w:tc>
+        <w:tc>
+          <w:tcPr>
+            <w:tcW w:w="2659" w:type="dxa"/>
+          </w:tcPr>
+          <w:p>
+            <w:pPr>
+              <w:rPr>
+                <w:lang w:val="en-GB"/>
+              </w:rPr>
+            </w:pPr>
+            <w:r>
+              <w:rPr>
+                <w:lang w:val="en-GB"/>
+              </w:rPr>
+              <w:t>Main.java</w:t>
+            </w:r>
+          </w:p>
+          <w:p>
+            <w:pPr>
+              <w:rPr>
+                <w:lang w:val="en-GB"/>
+              </w:rPr>
+            </w:pPr>
+            <w:r>
+              <w:rPr>
+                <w:lang w:val="en-GB"/>
+              </w:rPr>
+              <w:t>main()</w:t>
+            </w:r>
+          </w:p>
+        </w:tc>
+        <w:tc>
+          <w:tcPr>
+            <w:tcW w:w="817" w:type="dxa"/>
+          </w:tcPr>
+          <w:p>
+            <w:pPr>
+              <w:rPr>
+                <w:lang w:val="en-GB"/>
+              </w:rPr>
+            </w:pPr>
+            <w:r>
+              <w:rPr>
+                <w:lang w:val="en-GB"/>
+              </w:rPr>
+              <w:t>55</w:t>
+            </w:r>
+          </w:p>
+        </w:tc>
+        <w:tc>
+          <w:tcPr>
+            <w:tcW w:w="4252" w:type="dxa"/>
+          </w:tcPr>
+          <w:p>
+            <w:pPr>
+              <w:rPr>
+                <w:lang w:val="en-GB"/>
+              </w:rPr>
+            </w:pPr>
+            <w:r>
+              <w:rPr>
+                <w:lang w:val="en-GB"/>
+              </w:rPr>
+              <w:t xml:space="preserve">Option -K writes out variants with no associated VEP annotation in addition to </w:t>
+            </w:r>
+            <w:r>
+              <w:rPr>
+                <w:lang w:val="en-GB"/>
+              </w:rPr>
+              <w:t>those which contain NM_* transcripts.</w:t>
+            </w:r>
+          </w:p>
+        </w:tc>
+        <w:tc>
+          <w:tcPr>
+            <w:tcW w:w="4283" w:type="dxa"/>
+          </w:tcPr>
+          <w:p>
+            <w:pPr>
+              <w:rPr>
+                <w:lang w:val="en-GB"/>
+              </w:rPr>
+            </w:pPr>
+            <w:r>
+              <w:rPr>
+                <w:lang w:val="en-GB"/>
+              </w:rPr>
+              <w:t>Change behaviour if this is not intentional.</w:t>
+            </w:r>
+          </w:p>
+        </w:tc>
+      </w:tr>
+      <w:tr>
+        <w:tc>
+          <w:tcPr>
+            <w:tcW w:w="939" w:type="dxa"/>
+          </w:tcPr>
+          <w:p>
+            <w:pPr>
+              <w:rPr>
+                <w:lang w:val="en-GB"/>
+              </w:rPr>
+            </w:pPr>
+            <w:r>
+              <w:rPr>
+                <w:lang w:val="en-GB"/>
+              </w:rPr>
+              <w:t>30</w:t>
+            </w:r>
+          </w:p>
+        </w:tc>
+        <w:tc>
+          <w:tcPr>
+            <w:tcW w:w="2659" w:type="dxa"/>
+          </w:tcPr>
+          <w:p>
+            <w:pPr>
+              <w:rPr>
+                <w:lang w:val="en-GB"/>
+              </w:rPr>
+            </w:pPr>
+            <w:r>
+              <w:rPr>
+                <w:lang w:val="en-GB"/>
+              </w:rPr>
+              <w:t>Main.java</w:t>
+            </w:r>
+          </w:p>
+          <w:p>
+            <w:pPr>
+              <w:rPr>
+                <w:lang w:val="en-GB"/>
+              </w:rPr>
+            </w:pPr>
+            <w:r>
+              <w:rPr>
+                <w:lang w:val="en-GB"/>
+              </w:rPr>
+              <w:t>main()</w:t>
+            </w:r>
+          </w:p>
+        </w:tc>
+        <w:tc>
+          <w:tcPr>
+            <w:tcW w:w="817" w:type="dxa"/>
+          </w:tcPr>
+          <w:p>
+            <w:pPr>
+              <w:rPr>
+                <w:lang w:val="en-GB"/>
+              </w:rPr>
+            </w:pPr>
+            <w:r>
+              <w:rPr>
+                <w:lang w:val="en-GB"/>
+              </w:rPr>
+              <w:t>78-100</w:t>
+            </w:r>
+          </w:p>
+        </w:tc>
+        <w:tc>
+          <w:tcPr>
+            <w:tcW w:w="4252" w:type="dxa"/>
+          </w:tcPr>
+          <w:p>
+            <w:pPr>
+              <w:rPr>
+                <w:lang w:val="en-GB"/>
+              </w:rPr>
+            </w:pPr>
+            <w:r>
+              <w:rPr>
+                <w:lang w:val="en-GB"/>
+              </w:rPr>
+              <w:t>When file is not found at specified command line location, error is not correctly thrown and the failure occurs on line</w:t>
+            </w:r>
+            <w:r>
+              <w:rPr>
+                <w:lang w:val="en-GB"/>
+              </w:rPr>
+              <w:t xml:space="preserve"> 80 when the headers are attempted to be read by the htsjdk </w:t>
+            </w:r>
+            <w:r>
+              <w:rPr>
+                <w:lang w:val="en-GB"/>
+              </w:rPr>
+              <w:t xml:space="preserve">library’s </w:t>
             </w:r>
             <w:bookmarkStart w:id="0" w:name="_GoBack"/>
             <w:bookmarkEnd w:id="0"/>
+            <w:r>
+              <w:rPr>
+                <w:lang w:val="en-GB"/>
+              </w:rPr>
+              <w:t>VCF reader</w:t>
+            </w:r>
+            <w:r>
+              <w:rPr>
+                <w:lang w:val="en-GB"/>
+              </w:rPr>
+              <w:t>.</w:t>
+            </w:r>
+          </w:p>
+        </w:tc>
+        <w:tc>
+          <w:tcPr>
+            <w:tcW w:w="4283" w:type="dxa"/>
+          </w:tcPr>
+          <w:p>
+            <w:pPr>
+              <w:rPr>
+                <w:lang w:val="en-GB"/>
+              </w:rPr>
+            </w:pPr>
+            <w:r>
+              <w:rPr>
+                <w:lang w:val="en-GB"/>
+              </w:rPr>
+              <w:t>Wrap file opening in error handling code so exception is thrown immediately and code does not continue to execute.</w:t>
+            </w:r>
           </w:p>
         </w:tc>
       </w:tr>
@@ -3031,7 +4017,7 @@
               <w:rPr>
                 <w:lang w:val="en-GB"/>
               </w:rPr>
-              <w:t>22</w:t>
+              <w:t>31</w:t>
             </w:r>
           </w:p>
         </w:tc>
@@ -3099,7 +4085,7 @@
               <w:rPr>
                 <w:lang w:val="en-GB"/>
               </w:rPr>
-              <w:t>23</w:t>
+              <w:t>32</w:t>
             </w:r>
           </w:p>
         </w:tc>
@@ -3167,7 +4153,7 @@
               <w:rPr>
                 <w:lang w:val="en-GB"/>
               </w:rPr>
-              <w:t>24</w:t>
+              <w:t>33</w:t>
             </w:r>
           </w:p>
         </w:tc>
@@ -3235,7 +4221,7 @@
               <w:rPr>
                 <w:lang w:val="en-GB"/>
               </w:rPr>
-              <w:t>25</w:t>
+              <w:t>34</w:t>
             </w:r>
           </w:p>
         </w:tc>
@@ -3303,7 +4289,7 @@
               <w:rPr>
                 <w:lang w:val="en-GB"/>
               </w:rPr>
-              <w:t>26</w:t>
+              <w:t>35</w:t>
             </w:r>
           </w:p>
         </w:tc>
@@ -3371,7 +4357,463 @@
               <w:rPr>
                 <w:lang w:val="en-GB"/>
               </w:rPr>
-              <w:t>27</w:t>
+              <w:t>36</w:t>
+            </w:r>
+          </w:p>
+        </w:tc>
+        <w:tc>
+          <w:tcPr>
+            <w:tcW w:w="2659" w:type="dxa"/>
+          </w:tcPr>
+          <w:p>
+            <w:pPr>
+              <w:rPr>
+                <w:lang w:val="en-GB"/>
+              </w:rPr>
+            </w:pPr>
+          </w:p>
+        </w:tc>
+        <w:tc>
+          <w:tcPr>
+            <w:tcW w:w="817" w:type="dxa"/>
+          </w:tcPr>
+          <w:p>
+            <w:pPr>
+              <w:rPr>
+                <w:lang w:val="en-GB"/>
+              </w:rPr>
+            </w:pPr>
+          </w:p>
+        </w:tc>
+        <w:tc>
+          <w:tcPr>
+            <w:tcW w:w="4252" w:type="dxa"/>
+          </w:tcPr>
+          <w:p>
+            <w:pPr>
+              <w:rPr>
+                <w:lang w:val="en-GB"/>
+              </w:rPr>
+            </w:pPr>
+          </w:p>
+        </w:tc>
+        <w:tc>
+          <w:tcPr>
+            <w:tcW w:w="4283" w:type="dxa"/>
+          </w:tcPr>
+          <w:p>
+            <w:pPr>
+              <w:rPr>
+                <w:lang w:val="en-GB"/>
+              </w:rPr>
+            </w:pPr>
+          </w:p>
+        </w:tc>
+      </w:tr>
+      <w:tr>
+        <w:tc>
+          <w:tcPr>
+            <w:tcW w:w="939" w:type="dxa"/>
+          </w:tcPr>
+          <w:p>
+            <w:pPr>
+              <w:rPr>
+                <w:lang w:val="en-GB"/>
+              </w:rPr>
+            </w:pPr>
+            <w:r>
+              <w:rPr>
+                <w:lang w:val="en-GB"/>
+              </w:rPr>
+              <w:t>37</w:t>
+            </w:r>
+          </w:p>
+        </w:tc>
+        <w:tc>
+          <w:tcPr>
+            <w:tcW w:w="2659" w:type="dxa"/>
+          </w:tcPr>
+          <w:p>
+            <w:pPr>
+              <w:rPr>
+                <w:lang w:val="en-GB"/>
+              </w:rPr>
+            </w:pPr>
+          </w:p>
+        </w:tc>
+        <w:tc>
+          <w:tcPr>
+            <w:tcW w:w="817" w:type="dxa"/>
+          </w:tcPr>
+          <w:p>
+            <w:pPr>
+              <w:rPr>
+                <w:lang w:val="en-GB"/>
+              </w:rPr>
+            </w:pPr>
+          </w:p>
+        </w:tc>
+        <w:tc>
+          <w:tcPr>
+            <w:tcW w:w="4252" w:type="dxa"/>
+          </w:tcPr>
+          <w:p>
+            <w:pPr>
+              <w:rPr>
+                <w:lang w:val="en-GB"/>
+              </w:rPr>
+            </w:pPr>
+          </w:p>
+        </w:tc>
+        <w:tc>
+          <w:tcPr>
+            <w:tcW w:w="4283" w:type="dxa"/>
+          </w:tcPr>
+          <w:p>
+            <w:pPr>
+              <w:rPr>
+                <w:lang w:val="en-GB"/>
+              </w:rPr>
+            </w:pPr>
+          </w:p>
+        </w:tc>
+      </w:tr>
+      <w:tr>
+        <w:tc>
+          <w:tcPr>
+            <w:tcW w:w="939" w:type="dxa"/>
+          </w:tcPr>
+          <w:p>
+            <w:pPr>
+              <w:rPr>
+                <w:lang w:val="en-GB"/>
+              </w:rPr>
+            </w:pPr>
+            <w:r>
+              <w:rPr>
+                <w:lang w:val="en-GB"/>
+              </w:rPr>
+              <w:t>38</w:t>
+            </w:r>
+          </w:p>
+        </w:tc>
+        <w:tc>
+          <w:tcPr>
+            <w:tcW w:w="2659" w:type="dxa"/>
+          </w:tcPr>
+          <w:p>
+            <w:pPr>
+              <w:rPr>
+                <w:lang w:val="en-GB"/>
+              </w:rPr>
+            </w:pPr>
+          </w:p>
+        </w:tc>
+        <w:tc>
+          <w:tcPr>
+            <w:tcW w:w="817" w:type="dxa"/>
+          </w:tcPr>
+          <w:p>
+            <w:pPr>
+              <w:rPr>
+                <w:lang w:val="en-GB"/>
+              </w:rPr>
+            </w:pPr>
+          </w:p>
+        </w:tc>
+        <w:tc>
+          <w:tcPr>
+            <w:tcW w:w="4252" w:type="dxa"/>
+          </w:tcPr>
+          <w:p>
+            <w:pPr>
+              <w:rPr>
+                <w:lang w:val="en-GB"/>
+              </w:rPr>
+            </w:pPr>
+          </w:p>
+        </w:tc>
+        <w:tc>
+          <w:tcPr>
+            <w:tcW w:w="4283" w:type="dxa"/>
+          </w:tcPr>
+          <w:p>
+            <w:pPr>
+              <w:rPr>
+                <w:lang w:val="en-GB"/>
+              </w:rPr>
+            </w:pPr>
+          </w:p>
+        </w:tc>
+      </w:tr>
+      <w:tr>
+        <w:tc>
+          <w:tcPr>
+            <w:tcW w:w="939" w:type="dxa"/>
+          </w:tcPr>
+          <w:p>
+            <w:pPr>
+              <w:rPr>
+                <w:lang w:val="en-GB"/>
+              </w:rPr>
+            </w:pPr>
+            <w:r>
+              <w:rPr>
+                <w:lang w:val="en-GB"/>
+              </w:rPr>
+              <w:t>39</w:t>
+            </w:r>
+          </w:p>
+        </w:tc>
+        <w:tc>
+          <w:tcPr>
+            <w:tcW w:w="2659" w:type="dxa"/>
+          </w:tcPr>
+          <w:p>
+            <w:pPr>
+              <w:rPr>
+                <w:lang w:val="en-GB"/>
+              </w:rPr>
+            </w:pPr>
+          </w:p>
+        </w:tc>
+        <w:tc>
+          <w:tcPr>
+            <w:tcW w:w="817" w:type="dxa"/>
+          </w:tcPr>
+          <w:p>
+            <w:pPr>
+              <w:rPr>
+                <w:lang w:val="en-GB"/>
+              </w:rPr>
+            </w:pPr>
+          </w:p>
+        </w:tc>
+        <w:tc>
+          <w:tcPr>
+            <w:tcW w:w="4252" w:type="dxa"/>
+          </w:tcPr>
+          <w:p>
+            <w:pPr>
+              <w:rPr>
+                <w:lang w:val="en-GB"/>
+              </w:rPr>
+            </w:pPr>
+          </w:p>
+        </w:tc>
+        <w:tc>
+          <w:tcPr>
+            <w:tcW w:w="4283" w:type="dxa"/>
+          </w:tcPr>
+          <w:p>
+            <w:pPr>
+              <w:rPr>
+                <w:lang w:val="en-GB"/>
+              </w:rPr>
+            </w:pPr>
+          </w:p>
+        </w:tc>
+      </w:tr>
+      <w:tr>
+        <w:tc>
+          <w:tcPr>
+            <w:tcW w:w="939" w:type="dxa"/>
+          </w:tcPr>
+          <w:p>
+            <w:pPr>
+              <w:rPr>
+                <w:lang w:val="en-GB"/>
+              </w:rPr>
+            </w:pPr>
+            <w:r>
+              <w:rPr>
+                <w:lang w:val="en-GB"/>
+              </w:rPr>
+              <w:t>40</w:t>
+            </w:r>
+          </w:p>
+        </w:tc>
+        <w:tc>
+          <w:tcPr>
+            <w:tcW w:w="2659" w:type="dxa"/>
+          </w:tcPr>
+          <w:p>
+            <w:pPr>
+              <w:rPr>
+                <w:lang w:val="en-GB"/>
+              </w:rPr>
+            </w:pPr>
+          </w:p>
+        </w:tc>
+        <w:tc>
+          <w:tcPr>
+            <w:tcW w:w="817" w:type="dxa"/>
+          </w:tcPr>
+          <w:p>
+            <w:pPr>
+              <w:rPr>
+                <w:lang w:val="en-GB"/>
+              </w:rPr>
+            </w:pPr>
+          </w:p>
+        </w:tc>
+        <w:tc>
+          <w:tcPr>
+            <w:tcW w:w="4252" w:type="dxa"/>
+          </w:tcPr>
+          <w:p>
+            <w:pPr>
+              <w:rPr>
+                <w:lang w:val="en-GB"/>
+              </w:rPr>
+            </w:pPr>
+          </w:p>
+        </w:tc>
+        <w:tc>
+          <w:tcPr>
+            <w:tcW w:w="4283" w:type="dxa"/>
+          </w:tcPr>
+          <w:p>
+            <w:pPr>
+              <w:rPr>
+                <w:lang w:val="en-GB"/>
+              </w:rPr>
+            </w:pPr>
+            <w:r>
+              <w:rPr>
+                <w:lang w:val="en-GB"/>
+              </w:rPr>
+              <w:t xml:space="preserve">- unclear how AF is calculated in the absence of the AF annotation (such as would be </w:t>
+            </w:r>
+            <w:r>
+              <w:rPr>
+                <w:lang w:val="en-GB"/>
+              </w:rPr>
+              <w:lastRenderedPageBreak/>
+              <w:t xml:space="preserve">expected with the Germline Enrichment pipeline)- </w:t>
+            </w:r>
+            <w:r>
+              <w:rPr>
+                <w:highlight w:val="yellow"/>
+                <w:lang w:val="en-GB"/>
+              </w:rPr>
+              <w:t>p</w:t>
+            </w:r>
+            <w:r>
+              <w:rPr>
+                <w:highlight w:val="yellow"/>
+                <w:lang w:val="en-GB"/>
+              </w:rPr>
+              <w:t>endin</w:t>
+            </w:r>
+            <w:r>
+              <w:rPr>
+                <w:highlight w:val="yellow"/>
+                <w:lang w:val="en-GB"/>
+              </w:rPr>
+              <w:t>g final Germline Enrichment pipeline output</w:t>
+            </w:r>
+            <w:r>
+              <w:rPr>
+                <w:highlight w:val="yellow"/>
+                <w:lang w:val="en-GB"/>
+              </w:rPr>
+              <w:t xml:space="preserve"> and delivery of test file</w:t>
+            </w:r>
+            <w:r>
+              <w:rPr>
+                <w:lang w:val="en-GB"/>
+              </w:rPr>
+              <w:t>.</w:t>
+            </w:r>
+          </w:p>
+        </w:tc>
+      </w:tr>
+      <w:tr>
+        <w:tc>
+          <w:tcPr>
+            <w:tcW w:w="939" w:type="dxa"/>
+          </w:tcPr>
+          <w:p>
+            <w:pPr>
+              <w:rPr>
+                <w:lang w:val="en-GB"/>
+              </w:rPr>
+            </w:pPr>
+            <w:r>
+              <w:rPr>
+                <w:lang w:val="en-GB"/>
+              </w:rPr>
+              <w:lastRenderedPageBreak/>
+              <w:t>41</w:t>
+            </w:r>
+          </w:p>
+        </w:tc>
+        <w:tc>
+          <w:tcPr>
+            <w:tcW w:w="2659" w:type="dxa"/>
+          </w:tcPr>
+          <w:p>
+            <w:pPr>
+              <w:rPr>
+                <w:lang w:val="en-GB"/>
+              </w:rPr>
+            </w:pPr>
+          </w:p>
+        </w:tc>
+        <w:tc>
+          <w:tcPr>
+            <w:tcW w:w="817" w:type="dxa"/>
+          </w:tcPr>
+          <w:p>
+            <w:pPr>
+              <w:rPr>
+                <w:lang w:val="en-GB"/>
+              </w:rPr>
+            </w:pPr>
+          </w:p>
+        </w:tc>
+        <w:tc>
+          <w:tcPr>
+            <w:tcW w:w="4252" w:type="dxa"/>
+          </w:tcPr>
+          <w:p>
+            <w:pPr>
+              <w:rPr>
+                <w:lang w:val="en-GB"/>
+              </w:rPr>
+            </w:pPr>
+          </w:p>
+        </w:tc>
+        <w:tc>
+          <w:tcPr>
+            <w:tcW w:w="4283" w:type="dxa"/>
+          </w:tcPr>
+          <w:p>
+            <w:pPr>
+              <w:rPr>
+                <w:lang w:val="en-GB"/>
+              </w:rPr>
+            </w:pPr>
+          </w:p>
+        </w:tc>
+      </w:tr>
+      <w:tr>
+        <w:tc>
+          <w:tcPr>
+            <w:tcW w:w="939" w:type="dxa"/>
+          </w:tcPr>
+          <w:p>
+            <w:pPr>
+              <w:rPr>
+                <w:lang w:val="en-GB"/>
+              </w:rPr>
+            </w:pPr>
+            <w:r>
+              <w:rPr>
+                <w:lang w:val="en-GB"/>
+              </w:rPr>
+              <w:t>42</w:t>
             </w:r>
           </w:p>
         </w:tc>
@@ -3447,8 +4889,8 @@
       </w:pPr>
     </w:p>
     <w:sectPr>
-      <w:headerReference w:type="default" r:id="rId7"/>
-      <w:footerReference w:type="default" r:id="rId8"/>
+      <w:headerReference w:type="default" r:id="rId8"/>
+      <w:footerReference w:type="default" r:id="rId9"/>
       <w:pgSz w:w="15840" w:h="12240" w:orient="landscape"/>
       <w:pgMar w:top="1440" w:right="1440" w:bottom="1440" w:left="1440" w:header="720" w:footer="720" w:gutter="0"/>
       <w:cols w:space="720"/>
@@ -3517,7 +4959,7 @@
           <w:rPr>
             <w:noProof/>
           </w:rPr>
-          <w:t>3</w:t>
+          <w:t>4</w:t>
         </w:r>
         <w:r>
           <w:rPr>
@@ -3584,6 +5026,126 @@
     </w:r>
   </w:p>
 </w:hdr>
+</file>
+
+<file path=word/numbering.xml><?xml version="1.0" encoding="utf-8"?>
+<w:numbering xmlns:wpc="http://schemas.microsoft.com/office/word/2010/wordprocessingCanvas" xmlns:cx="http://schemas.microsoft.com/office/drawing/2014/chartex" xmlns:cx1="http://schemas.microsoft.com/office/drawing/2015/9/8/chartex" xmlns:cx2="http://schemas.microsoft.com/office/drawing/2015/10/21/chartex" xmlns:cx3="http://schemas.microsoft.com/office/drawing/2016/5/9/chartex" xmlns:cx4="http://schemas.microsoft.com/office/drawing/2016/5/10/chartex" xmlns:cx5="http://schemas.microsoft.com/office/drawing/2016/5/11/chartex" xmlns:mc="http://schemas.openxmlformats.org/markup-compatibility/2006" xmlns:o="urn:schemas-microsoft-com:office:office" xmlns:r="http://schemas.openxmlformats.org/officeDocument/2006/relationships" xmlns:m="http://schemas.openxmlformats.org/officeDocument/2006/math" xmlns:v="urn:schemas-microsoft-com:vml" xmlns:wp14="http://schemas.microsoft.com/office/word/2010/wordprocessingDrawing" xmlns:wp="http://schemas.openxmlformats.org/drawingml/2006/wordprocessingDrawing" xmlns:w10="urn:schemas-microsoft-com:office:word" xmlns:w="http://schemas.openxmlformats.org/wordprocessingml/2006/main" xmlns:w14="http://schemas.microsoft.com/office/word/2010/wordml" xmlns:w15="http://schemas.microsoft.com/office/word/2012/wordml" xmlns:w16se="http://schemas.microsoft.com/office/word/2015/wordml/symex" xmlns:wpg="http://schemas.microsoft.com/office/word/2010/wordprocessingGroup" xmlns:wpi="http://schemas.microsoft.com/office/word/2010/wordprocessingInk" xmlns:wne="http://schemas.microsoft.com/office/word/2006/wordml" xmlns:wps="http://schemas.microsoft.com/office/word/2010/wordprocessingShape" mc:Ignorable="w14 w15 w16se wp14">
+  <w:abstractNum w:abstractNumId="0" w15:restartNumberingAfterBreak="0">
+    <w:nsid w:val="27145577"/>
+    <w:multiLevelType w:val="hybridMultilevel"/>
+    <w:tmpl w:val="E29C0BD2"/>
+    <w:lvl w:ilvl="0" w:tplc="2B9A3C68">
+      <w:numFmt w:val="bullet"/>
+      <w:lvlText w:val="-"/>
+      <w:lvlJc w:val="left"/>
+      <w:pPr>
+        <w:ind w:left="720" w:hanging="360"/>
+      </w:pPr>
+      <w:rPr>
+        <w:rFonts w:ascii="Calibri" w:eastAsiaTheme="minorHAnsi" w:hAnsi="Calibri" w:cs="Calibri" w:hint="default"/>
+      </w:rPr>
+    </w:lvl>
+    <w:lvl w:ilvl="1" w:tplc="04090003" w:tentative="1">
+      <w:start w:val="1"/>
+      <w:numFmt w:val="bullet"/>
+      <w:lvlText w:val="o"/>
+      <w:lvlJc w:val="left"/>
+      <w:pPr>
+        <w:ind w:left="1440" w:hanging="360"/>
+      </w:pPr>
+      <w:rPr>
+        <w:rFonts w:ascii="Courier New" w:hAnsi="Courier New" w:cs="Courier New" w:hint="default"/>
+      </w:rPr>
+    </w:lvl>
+    <w:lvl w:ilvl="2" w:tplc="04090005" w:tentative="1">
+      <w:start w:val="1"/>
+      <w:numFmt w:val="bullet"/>
+      <w:lvlText w:val=""/>
+      <w:lvlJc w:val="left"/>
+      <w:pPr>
+        <w:ind w:left="2160" w:hanging="360"/>
+      </w:pPr>
+      <w:rPr>
+        <w:rFonts w:ascii="Wingdings" w:hAnsi="Wingdings" w:hint="default"/>
+      </w:rPr>
+    </w:lvl>
+    <w:lvl w:ilvl="3" w:tplc="04090001" w:tentative="1">
+      <w:start w:val="1"/>
+      <w:numFmt w:val="bullet"/>
+      <w:lvlText w:val=""/>
+      <w:lvlJc w:val="left"/>
+      <w:pPr>
+        <w:ind w:left="2880" w:hanging="360"/>
+      </w:pPr>
+      <w:rPr>
+        <w:rFonts w:ascii="Symbol" w:hAnsi="Symbol" w:hint="default"/>
+      </w:rPr>
+    </w:lvl>
+    <w:lvl w:ilvl="4" w:tplc="04090003" w:tentative="1">
+      <w:start w:val="1"/>
+      <w:numFmt w:val="bullet"/>
+      <w:lvlText w:val="o"/>
+      <w:lvlJc w:val="left"/>
+      <w:pPr>
+        <w:ind w:left="3600" w:hanging="360"/>
+      </w:pPr>
+      <w:rPr>
+        <w:rFonts w:ascii="Courier New" w:hAnsi="Courier New" w:cs="Courier New" w:hint="default"/>
+      </w:rPr>
+    </w:lvl>
+    <w:lvl w:ilvl="5" w:tplc="04090005" w:tentative="1">
+      <w:start w:val="1"/>
+      <w:numFmt w:val="bullet"/>
+      <w:lvlText w:val=""/>
+      <w:lvlJc w:val="left"/>
+      <w:pPr>
+        <w:ind w:left="4320" w:hanging="360"/>
+      </w:pPr>
+      <w:rPr>
+        <w:rFonts w:ascii="Wingdings" w:hAnsi="Wingdings" w:hint="default"/>
+      </w:rPr>
+    </w:lvl>
+    <w:lvl w:ilvl="6" w:tplc="04090001" w:tentative="1">
+      <w:start w:val="1"/>
+      <w:numFmt w:val="bullet"/>
+      <w:lvlText w:val=""/>
+      <w:lvlJc w:val="left"/>
+      <w:pPr>
+        <w:ind w:left="5040" w:hanging="360"/>
+      </w:pPr>
+      <w:rPr>
+        <w:rFonts w:ascii="Symbol" w:hAnsi="Symbol" w:hint="default"/>
+      </w:rPr>
+    </w:lvl>
+    <w:lvl w:ilvl="7" w:tplc="04090003" w:tentative="1">
+      <w:start w:val="1"/>
+      <w:numFmt w:val="bullet"/>
+      <w:lvlText w:val="o"/>
+      <w:lvlJc w:val="left"/>
+      <w:pPr>
+        <w:ind w:left="5760" w:hanging="360"/>
+      </w:pPr>
+      <w:rPr>
+        <w:rFonts w:ascii="Courier New" w:hAnsi="Courier New" w:cs="Courier New" w:hint="default"/>
+      </w:rPr>
+    </w:lvl>
+    <w:lvl w:ilvl="8" w:tplc="04090005" w:tentative="1">
+      <w:start w:val="1"/>
+      <w:numFmt w:val="bullet"/>
+      <w:lvlText w:val=""/>
+      <w:lvlJc w:val="left"/>
+      <w:pPr>
+        <w:ind w:left="6480" w:hanging="360"/>
+      </w:pPr>
+      <w:rPr>
+        <w:rFonts w:ascii="Wingdings" w:hAnsi="Wingdings" w:hint="default"/>
+      </w:rPr>
+    </w:lvl>
+  </w:abstractNum>
+  <w:num w:numId="1">
+    <w:abstractNumId w:val="0"/>
+  </w:num>
+</w:numbering>
 </file>
 
 <file path=word/styles.xml><?xml version="1.0" encoding="utf-8"?>
@@ -4199,521 +5761,18 @@
       <w:u w:val="single"/>
     </w:rPr>
   </w:style>
-</w:styles>
-</file>
-
-<file path=word/glossary/document.xml><?xml version="1.0" encoding="utf-8"?>
-<w:glossaryDocument xmlns:wpc="http://schemas.microsoft.com/office/word/2010/wordprocessingCanvas" xmlns:cx="http://schemas.microsoft.com/office/drawing/2014/chartex" xmlns:cx1="http://schemas.microsoft.com/office/drawing/2015/9/8/chartex" xmlns:cx2="http://schemas.microsoft.com/office/drawing/2015/10/21/chartex" xmlns:cx3="http://schemas.microsoft.com/office/drawing/2016/5/9/chartex" xmlns:cx4="http://schemas.microsoft.com/office/drawing/2016/5/10/chartex" xmlns:cx5="http://schemas.microsoft.com/office/drawing/2016/5/11/chartex" xmlns:mc="http://schemas.openxmlformats.org/markup-compatibility/2006" xmlns:o="urn:schemas-microsoft-com:office:office" xmlns:r="http://schemas.openxmlformats.org/officeDocument/2006/relationships" xmlns:m="http://schemas.openxmlformats.org/officeDocument/2006/math" xmlns:v="urn:schemas-microsoft-com:vml" xmlns:wp14="http://schemas.microsoft.com/office/word/2010/wordprocessingDrawing" xmlns:wp="http://schemas.openxmlformats.org/drawingml/2006/wordprocessingDrawing" xmlns:w10="urn:schemas-microsoft-com:office:word" xmlns:w="http://schemas.openxmlformats.org/wordprocessingml/2006/main" xmlns:w14="http://schemas.microsoft.com/office/word/2010/wordml" xmlns:w15="http://schemas.microsoft.com/office/word/2012/wordml" xmlns:w16se="http://schemas.microsoft.com/office/word/2015/wordml/symex" xmlns:wpg="http://schemas.microsoft.com/office/word/2010/wordprocessingGroup" xmlns:wpi="http://schemas.microsoft.com/office/word/2010/wordprocessingInk" xmlns:wne="http://schemas.microsoft.com/office/word/2006/wordml" xmlns:wps="http://schemas.microsoft.com/office/word/2010/wordprocessingShape" mc:Ignorable="w14 w15 w16se wp14"/>
-</file>
-
-<file path=word/glossary/fontTable.xml><?xml version="1.0" encoding="utf-8"?>
-<w:fonts xmlns:mc="http://schemas.openxmlformats.org/markup-compatibility/2006" xmlns:r="http://schemas.openxmlformats.org/officeDocument/2006/relationships" xmlns:w="http://schemas.openxmlformats.org/wordprocessingml/2006/main" xmlns:w14="http://schemas.microsoft.com/office/word/2010/wordml" xmlns:w15="http://schemas.microsoft.com/office/word/2012/wordml" xmlns:w16se="http://schemas.microsoft.com/office/word/2015/wordml/symex" mc:Ignorable="w14 w15 w16se">
-  <w:font w:name="Calibri">
-    <w:panose1 w:val="020F0502020204030204"/>
-    <w:charset w:val="00"/>
-    <w:family w:val="swiss"/>
-    <w:pitch w:val="variable"/>
-    <w:sig w:usb0="E0002AFF" w:usb1="4000ACFF" w:usb2="00000001" w:usb3="00000000" w:csb0="000001FF" w:csb1="00000000"/>
-  </w:font>
-  <w:font w:name="Times New Roman">
-    <w:panose1 w:val="02020603050405020304"/>
-    <w:charset w:val="00"/>
-    <w:family w:val="roman"/>
-    <w:pitch w:val="variable"/>
-    <w:sig w:usb0="E0002AFF" w:usb1="C0007843" w:usb2="00000009" w:usb3="00000000" w:csb0="000001FF" w:csb1="00000000"/>
-  </w:font>
-  <w:font w:name="Calibri Light">
-    <w:panose1 w:val="020F0302020204030204"/>
-    <w:charset w:val="00"/>
-    <w:family w:val="swiss"/>
-    <w:pitch w:val="variable"/>
-    <w:sig w:usb0="A0002AEF" w:usb1="4000207B" w:usb2="00000000" w:usb3="00000000" w:csb0="000001FF" w:csb1="00000000"/>
-  </w:font>
-  <w:font w:name="Courier New">
-    <w:panose1 w:val="02070309020205020404"/>
-    <w:charset w:val="00"/>
-    <w:family w:val="modern"/>
-    <w:pitch w:val="fixed"/>
-    <w:sig w:usb0="E0002EFF" w:usb1="C0007843" w:usb2="00000009" w:usb3="00000000" w:csb0="000001FF" w:csb1="00000000"/>
-  </w:font>
-</w:fonts>
-</file>
-
-<file path=word/glossary/settings.xml><?xml version="1.0" encoding="utf-8"?>
-<w:settings xmlns:mc="http://schemas.openxmlformats.org/markup-compatibility/2006" xmlns:o="urn:schemas-microsoft-com:office:office" xmlns:r="http://schemas.openxmlformats.org/officeDocument/2006/relationships" xmlns:m="http://schemas.openxmlformats.org/officeDocument/2006/math" xmlns:v="urn:schemas-microsoft-com:vml" xmlns:w10="urn:schemas-microsoft-com:office:word" xmlns:w="http://schemas.openxmlformats.org/wordprocessingml/2006/main" xmlns:w14="http://schemas.microsoft.com/office/word/2010/wordml" xmlns:w15="http://schemas.microsoft.com/office/word/2012/wordml" xmlns:w16se="http://schemas.microsoft.com/office/word/2015/wordml/symex" xmlns:sl="http://schemas.openxmlformats.org/schemaLibrary/2006/main" mc:Ignorable="w14 w15 w16se">
-  <w:view w:val="normal"/>
-  <w:defaultTabStop w:val="720"/>
-  <w:characterSpacingControl w:val="doNotCompress"/>
-  <w:compat>
-    <w:useFELayout/>
-    <w:compatSetting w:name="compatibilityMode" w:uri="http://schemas.microsoft.com/office/word" w:val="15"/>
-    <w:compatSetting w:name="overrideTableStyleFontSizeAndJustification" w:uri="http://schemas.microsoft.com/office/word" w:val="1"/>
-    <w:compatSetting w:name="enableOpenTypeFeatures" w:uri="http://schemas.microsoft.com/office/word" w:val="1"/>
-    <w:compatSetting w:name="doNotFlipMirrorIndents" w:uri="http://schemas.microsoft.com/office/word" w:val="1"/>
-    <w:compatSetting w:name="differentiateMultirowTableHeaders" w:uri="http://schemas.microsoft.com/office/word" w:val="1"/>
-  </w:compat>
-  <w:rsids>
-    <w:rsidRoot w:val="00E02B58"/>
-    <w:rsid w:val="0068118D"/>
-    <w:rsid w:val="00E02B58"/>
-  </w:rsids>
-  <m:mathPr>
-    <m:mathFont m:val="Cambria Math"/>
-    <m:brkBin m:val="before"/>
-    <m:brkBinSub m:val="--"/>
-    <m:smallFrac m:val="0"/>
-    <m:dispDef/>
-    <m:lMargin m:val="0"/>
-    <m:rMargin m:val="0"/>
-    <m:defJc m:val="centerGroup"/>
-    <m:wrapIndent m:val="1440"/>
-    <m:intLim m:val="subSup"/>
-    <m:naryLim m:val="undOvr"/>
-  </m:mathPr>
-  <w:themeFontLang w:val="en-US"/>
-  <w:clrSchemeMapping w:bg1="light1" w:t1="dark1" w:bg2="light2" w:t2="dark2" w:accent1="accent1" w:accent2="accent2" w:accent3="accent3" w:accent4="accent4" w:accent5="accent5" w:accent6="accent6" w:hyperlink="hyperlink" w:followedHyperlink="followedHyperlink"/>
-  <w:decimalSymbol w:val="."/>
-  <w:listSeparator w:val=","/>
-  <w15:chartTrackingRefBased/>
-</w:settings>
-</file>
-
-<file path=word/glossary/styles.xml><?xml version="1.0" encoding="utf-8"?>
-<w:styles xmlns:mc="http://schemas.openxmlformats.org/markup-compatibility/2006" xmlns:r="http://schemas.openxmlformats.org/officeDocument/2006/relationships" xmlns:w="http://schemas.openxmlformats.org/wordprocessingml/2006/main" xmlns:w14="http://schemas.microsoft.com/office/word/2010/wordml" xmlns:w15="http://schemas.microsoft.com/office/word/2012/wordml" xmlns:w16se="http://schemas.microsoft.com/office/word/2015/wordml/symex" mc:Ignorable="w14 w15 w16se">
-  <w:docDefaults>
-    <w:rPrDefault>
-      <w:rPr>
-        <w:rFonts w:asciiTheme="minorHAnsi" w:eastAsiaTheme="minorEastAsia" w:hAnsiTheme="minorHAnsi" w:cstheme="minorBidi"/>
-        <w:sz w:val="22"/>
-        <w:szCs w:val="22"/>
-        <w:lang w:val="en-US" w:eastAsia="en-US" w:bidi="ar-SA"/>
-      </w:rPr>
-    </w:rPrDefault>
-    <w:pPrDefault>
-      <w:pPr>
-        <w:spacing w:after="160" w:line="259" w:lineRule="auto"/>
-      </w:pPr>
-    </w:pPrDefault>
-  </w:docDefaults>
-  <w:latentStyles w:defLockedState="0" w:defUIPriority="99" w:defSemiHidden="0" w:defUnhideWhenUsed="0" w:defQFormat="0" w:count="374">
-    <w:lsdException w:name="Normal" w:uiPriority="0" w:qFormat="1"/>
-    <w:lsdException w:name="heading 1" w:uiPriority="9" w:qFormat="1"/>
-    <w:lsdException w:name="heading 2" w:semiHidden="1" w:uiPriority="9" w:unhideWhenUsed="1" w:qFormat="1"/>
-    <w:lsdException w:name="heading 3" w:semiHidden="1" w:uiPriority="9" w:unhideWhenUsed="1" w:qFormat="1"/>
-    <w:lsdException w:name="heading 4" w:semiHidden="1" w:uiPriority="9" w:unhideWhenUsed="1" w:qFormat="1"/>
-    <w:lsdException w:name="heading 5" w:semiHidden="1" w:uiPriority="9" w:unhideWhenUsed="1" w:qFormat="1"/>
-    <w:lsdException w:name="heading 6" w:semiHidden="1" w:uiPriority="9" w:unhideWhenUsed="1" w:qFormat="1"/>
-    <w:lsdException w:name="heading 7" w:semiHidden="1" w:uiPriority="9" w:unhideWhenUsed="1" w:qFormat="1"/>
-    <w:lsdException w:name="heading 8" w:semiHidden="1" w:uiPriority="9" w:unhideWhenUsed="1" w:qFormat="1"/>
-    <w:lsdException w:name="heading 9" w:semiHidden="1" w:uiPriority="9" w:unhideWhenUsed="1" w:qFormat="1"/>
-    <w:lsdException w:name="index 1" w:semiHidden="1" w:unhideWhenUsed="1"/>
-    <w:lsdException w:name="index 2" w:semiHidden="1" w:unhideWhenUsed="1"/>
-    <w:lsdException w:name="index 3" w:semiHidden="1" w:unhideWhenUsed="1"/>
-    <w:lsdException w:name="index 4" w:semiHidden="1" w:unhideWhenUsed="1"/>
-    <w:lsdException w:name="index 5" w:semiHidden="1" w:unhideWhenUsed="1"/>
-    <w:lsdException w:name="index 6" w:semiHidden="1" w:unhideWhenUsed="1"/>
-    <w:lsdException w:name="index 7" w:semiHidden="1" w:unhideWhenUsed="1"/>
-    <w:lsdException w:name="index 8" w:semiHidden="1" w:unhideWhenUsed="1"/>
-    <w:lsdException w:name="index 9" w:semiHidden="1" w:unhideWhenUsed="1"/>
-    <w:lsdException w:name="toc 1" w:semiHidden="1" w:uiPriority="39" w:unhideWhenUsed="1"/>
-    <w:lsdException w:name="toc 2" w:semiHidden="1" w:uiPriority="39" w:unhideWhenUsed="1"/>
-    <w:lsdException w:name="toc 3" w:semiHidden="1" w:uiPriority="39" w:unhideWhenUsed="1"/>
-    <w:lsdException w:name="toc 4" w:semiHidden="1" w:uiPriority="39" w:unhideWhenUsed="1"/>
-    <w:lsdException w:name="toc 5" w:semiHidden="1" w:uiPriority="39" w:unhideWhenUsed="1"/>
-    <w:lsdException w:name="toc 6" w:semiHidden="1" w:uiPriority="39" w:unhideWhenUsed="1"/>
-    <w:lsdException w:name="toc 7" w:semiHidden="1" w:uiPriority="39" w:unhideWhenUsed="1"/>
-    <w:lsdException w:name="toc 8" w:semiHidden="1" w:uiPriority="39" w:unhideWhenUsed="1"/>
-    <w:lsdException w:name="toc 9" w:semiHidden="1" w:uiPriority="39" w:unhideWhenUsed="1"/>
-    <w:lsdException w:name="Normal Indent" w:semiHidden="1" w:unhideWhenUsed="1"/>
-    <w:lsdException w:name="footnote text" w:semiHidden="1" w:unhideWhenUsed="1"/>
-    <w:lsdException w:name="annotation text" w:semiHidden="1" w:unhideWhenUsed="1"/>
-    <w:lsdException w:name="header" w:semiHidden="1" w:unhideWhenUsed="1"/>
-    <w:lsdException w:name="footer" w:semiHidden="1" w:unhideWhenUsed="1"/>
-    <w:lsdException w:name="index heading" w:semiHidden="1" w:unhideWhenUsed="1"/>
-    <w:lsdException w:name="caption" w:semiHidden="1" w:uiPriority="35" w:unhideWhenUsed="1" w:qFormat="1"/>
-    <w:lsdException w:name="table of figures" w:semiHidden="1" w:unhideWhenUsed="1"/>
-    <w:lsdException w:name="envelope address" w:semiHidden="1" w:unhideWhenUsed="1"/>
-    <w:lsdException w:name="envelope return" w:semiHidden="1" w:unhideWhenUsed="1"/>
-    <w:lsdException w:name="footnote reference" w:semiHidden="1" w:unhideWhenUsed="1"/>
-    <w:lsdException w:name="annotation reference" w:semiHidden="1" w:unhideWhenUsed="1"/>
-    <w:lsdException w:name="line number" w:semiHidden="1" w:unhideWhenUsed="1"/>
-    <w:lsdException w:name="page number" w:semiHidden="1" w:unhideWhenUsed="1"/>
-    <w:lsdException w:name="endnote reference" w:semiHidden="1" w:unhideWhenUsed="1"/>
-    <w:lsdException w:name="endnote text" w:semiHidden="1" w:unhideWhenUsed="1"/>
-    <w:lsdException w:name="table of authorities" w:semiHidden="1" w:unhideWhenUsed="1"/>
-    <w:lsdException w:name="macro" w:semiHidden="1" w:unhideWhenUsed="1"/>
-    <w:lsdException w:name="toa heading" w:semiHidden="1" w:unhideWhenUsed="1"/>
-    <w:lsdException w:name="List" w:semiHidden="1" w:unhideWhenUsed="1"/>
-    <w:lsdException w:name="List Bullet" w:semiHidden="1" w:unhideWhenUsed="1"/>
-    <w:lsdException w:name="List Number" w:semiHidden="1" w:unhideWhenUsed="1"/>
-    <w:lsdException w:name="List 2" w:semiHidden="1" w:unhideWhenUsed="1"/>
-    <w:lsdException w:name="List 3" w:semiHidden="1" w:unhideWhenUsed="1"/>
-    <w:lsdException w:name="List 4" w:semiHidden="1" w:unhideWhenUsed="1"/>
-    <w:lsdException w:name="List 5" w:semiHidden="1" w:unhideWhenUsed="1"/>
-    <w:lsdException w:name="List Bullet 2" w:semiHidden="1" w:unhideWhenUsed="1"/>
-    <w:lsdException w:name="List Bullet 3" w:semiHidden="1" w:unhideWhenUsed="1"/>
-    <w:lsdException w:name="List Bullet 4" w:semiHidden="1" w:unhideWhenUsed="1"/>
-    <w:lsdException w:name="List Bullet 5" w:semiHidden="1" w:unhideWhenUsed="1"/>
-    <w:lsdException w:name="List Number 2" w:semiHidden="1" w:unhideWhenUsed="1"/>
-    <w:lsdException w:name="List Number 3" w:semiHidden="1" w:unhideWhenUsed="1"/>
-    <w:lsdException w:name="List Number 4" w:semiHidden="1" w:unhideWhenUsed="1"/>
-    <w:lsdException w:name="List Number 5" w:semiHidden="1" w:unhideWhenUsed="1"/>
-    <w:lsdException w:name="Title" w:uiPriority="10" w:qFormat="1"/>
-    <w:lsdException w:name="Closing" w:semiHidden="1" w:unhideWhenUsed="1"/>
-    <w:lsdException w:name="Signature" w:semiHidden="1" w:unhideWhenUsed="1"/>
-    <w:lsdException w:name="Default Paragraph Font" w:semiHidden="1" w:uiPriority="1" w:unhideWhenUsed="1"/>
-    <w:lsdException w:name="Body Text" w:semiHidden="1" w:unhideWhenUsed="1"/>
-    <w:lsdException w:name="Body Text Indent" w:semiHidden="1" w:unhideWhenUsed="1"/>
-    <w:lsdException w:name="List Continue" w:semiHidden="1" w:unhideWhenUsed="1"/>
-    <w:lsdException w:name="List Continue 2" w:semiHidden="1" w:unhideWhenUsed="1"/>
-    <w:lsdException w:name="List Continue 3" w:semiHidden="1" w:unhideWhenUsed="1"/>
-    <w:lsdException w:name="List Continue 4" w:semiHidden="1" w:unhideWhenUsed="1"/>
-    <w:lsdException w:name="List Continue 5" w:semiHidden="1" w:unhideWhenUsed="1"/>
-    <w:lsdException w:name="Message Header" w:semiHidden="1" w:unhideWhenUsed="1"/>
-    <w:lsdException w:name="Subtitle" w:uiPriority="11" w:qFormat="1"/>
-    <w:lsdException w:name="Salutation" w:semiHidden="1" w:unhideWhenUsed="1"/>
-    <w:lsdException w:name="Date" w:semiHidden="1" w:unhideWhenUsed="1"/>
-    <w:lsdException w:name="Body Text First Indent" w:semiHidden="1" w:unhideWhenUsed="1"/>
-    <w:lsdException w:name="Body Text First Indent 2" w:semiHidden="1" w:unhideWhenUsed="1"/>
-    <w:lsdException w:name="Note Heading" w:semiHidden="1" w:unhideWhenUsed="1"/>
-    <w:lsdException w:name="Body Text 2" w:semiHidden="1" w:unhideWhenUsed="1"/>
-    <w:lsdException w:name="Body Text 3" w:semiHidden="1" w:unhideWhenUsed="1"/>
-    <w:lsdException w:name="Body Text Indent 2" w:semiHidden="1" w:unhideWhenUsed="1"/>
-    <w:lsdException w:name="Body Text Indent 3" w:semiHidden="1" w:unhideWhenUsed="1"/>
-    <w:lsdException w:name="Block Text" w:semiHidden="1" w:unhideWhenUsed="1"/>
-    <w:lsdException w:name="Hyperlink" w:semiHidden="1" w:unhideWhenUsed="1"/>
-    <w:lsdException w:name="FollowedHyperlink" w:semiHidden="1" w:unhideWhenUsed="1"/>
-    <w:lsdException w:name="Strong" w:uiPriority="22" w:qFormat="1"/>
-    <w:lsdException w:name="Emphasis" w:uiPriority="20" w:qFormat="1"/>
-    <w:lsdException w:name="Document Map" w:semiHidden="1" w:unhideWhenUsed="1"/>
-    <w:lsdException w:name="Plain Text" w:semiHidden="1" w:unhideWhenUsed="1"/>
-    <w:lsdException w:name="E-mail Signature" w:semiHidden="1" w:unhideWhenUsed="1"/>
-    <w:lsdException w:name="HTML Top of Form" w:semiHidden="1" w:unhideWhenUsed="1"/>
-    <w:lsdException w:name="HTML Bottom of Form" w:semiHidden="1" w:unhideWhenUsed="1"/>
-    <w:lsdException w:name="Normal (Web)" w:semiHidden="1" w:unhideWhenUsed="1"/>
-    <w:lsdException w:name="HTML Acronym" w:semiHidden="1" w:unhideWhenUsed="1"/>
-    <w:lsdException w:name="HTML Address" w:semiHidden="1" w:unhideWhenUsed="1"/>
-    <w:lsdException w:name="HTML Cite" w:semiHidden="1" w:unhideWhenUsed="1"/>
-    <w:lsdException w:name="HTML Code" w:semiHidden="1" w:unhideWhenUsed="1"/>
-    <w:lsdException w:name="HTML Definition" w:semiHidden="1" w:unhideWhenUsed="1"/>
-    <w:lsdException w:name="HTML Keyboard" w:semiHidden="1" w:unhideWhenUsed="1"/>
-    <w:lsdException w:name="HTML Preformatted" w:semiHidden="1" w:unhideWhenUsed="1"/>
-    <w:lsdException w:name="HTML Sample" w:semiHidden="1" w:unhideWhenUsed="1"/>
-    <w:lsdException w:name="HTML Typewriter" w:semiHidden="1" w:unhideWhenUsed="1"/>
-    <w:lsdException w:name="HTML Variable" w:semiHidden="1" w:unhideWhenUsed="1"/>
-    <w:lsdException w:name="Normal Table" w:semiHidden="1" w:unhideWhenUsed="1"/>
-    <w:lsdException w:name="annotation subject" w:semiHidden="1" w:unhideWhenUsed="1"/>
-    <w:lsdException w:name="No List" w:semiHidden="1" w:unhideWhenUsed="1"/>
-    <w:lsdException w:name="Outline List 1" w:semiHidden="1" w:unhideWhenUsed="1"/>
-    <w:lsdException w:name="Outline List 2" w:semiHidden="1" w:unhideWhenUsed="1"/>
-    <w:lsdException w:name="Outline List 3" w:semiHidden="1" w:unhideWhenUsed="1"/>
-    <w:lsdException w:name="Table Simple 1" w:semiHidden="1" w:unhideWhenUsed="1"/>
-    <w:lsdException w:name="Table Simple 2" w:semiHidden="1" w:unhideWhenUsed="1"/>
-    <w:lsdException w:name="Table Simple 3" w:semiHidden="1" w:unhideWhenUsed="1"/>
-    <w:lsdException w:name="Table Classic 1" w:semiHidden="1" w:unhideWhenUsed="1"/>
-    <w:lsdException w:name="Table Classic 2" w:semiHidden="1" w:unhideWhenUsed="1"/>
-    <w:lsdException w:name="Table Classic 3" w:semiHidden="1" w:unhideWhenUsed="1"/>
-    <w:lsdException w:name="Table Classic 4" w:semiHidden="1" w:unhideWhenUsed="1"/>
-    <w:lsdException w:name="Table Colorful 1" w:semiHidden="1" w:unhideWhenUsed="1"/>
-    <w:lsdException w:name="Table Colorful 2" w:semiHidden="1" w:unhideWhenUsed="1"/>
-    <w:lsdException w:name="Table Colorful 3" w:semiHidden="1" w:unhideWhenUsed="1"/>
-    <w:lsdException w:name="Table Columns 1" w:semiHidden="1" w:unhideWhenUsed="1"/>
-    <w:lsdException w:name="Table Columns 2" w:semiHidden="1" w:unhideWhenUsed="1"/>
-    <w:lsdException w:name="Table Columns 3" w:semiHidden="1" w:unhideWhenUsed="1"/>
-    <w:lsdException w:name="Table Columns 4" w:semiHidden="1" w:unhideWhenUsed="1"/>
-    <w:lsdException w:name="Table Columns 5" w:semiHidden="1" w:unhideWhenUsed="1"/>
-    <w:lsdException w:name="Table Grid 1" w:semiHidden="1" w:unhideWhenUsed="1"/>
-    <w:lsdException w:name="Table Grid 2" w:semiHidden="1" w:unhideWhenUsed="1"/>
-    <w:lsdException w:name="Table Grid 3" w:semiHidden="1" w:unhideWhenUsed="1"/>
-    <w:lsdException w:name="Table Grid 4" w:semiHidden="1" w:unhideWhenUsed="1"/>
-    <w:lsdException w:name="Table Grid 5" w:semiHidden="1" w:unhideWhenUsed="1"/>
-    <w:lsdException w:name="Table Grid 6" w:semiHidden="1" w:unhideWhenUsed="1"/>
-    <w:lsdException w:name="Table Grid 7" w:semiHidden="1" w:unhideWhenUsed="1"/>
-    <w:lsdException w:name="Table Grid 8" w:semiHidden="1" w:unhideWhenUsed="1"/>
-    <w:lsdException w:name="Table List 1" w:semiHidden="1" w:unhideWhenUsed="1"/>
-    <w:lsdException w:name="Table List 2" w:semiHidden="1" w:unhideWhenUsed="1"/>
-    <w:lsdException w:name="Table List 3" w:semiHidden="1" w:unhideWhenUsed="1"/>
-    <w:lsdException w:name="Table List 4" w:semiHidden="1" w:unhideWhenUsed="1"/>
-    <w:lsdException w:name="Table List 5" w:semiHidden="1" w:unhideWhenUsed="1"/>
-    <w:lsdException w:name="Table List 6" w:semiHidden="1" w:unhideWhenUsed="1"/>
-    <w:lsdException w:name="Table List 7" w:semiHidden="1" w:unhideWhenUsed="1"/>
-    <w:lsdException w:name="Table List 8" w:semiHidden="1" w:unhideWhenUsed="1"/>
-    <w:lsdException w:name="Table 3D effects 1" w:semiHidden="1" w:unhideWhenUsed="1"/>
-    <w:lsdException w:name="Table 3D effects 2" w:semiHidden="1" w:unhideWhenUsed="1"/>
-    <w:lsdException w:name="Table 3D effects 3" w:semiHidden="1" w:unhideWhenUsed="1"/>
-    <w:lsdException w:name="Table Contemporary" w:semiHidden="1" w:unhideWhenUsed="1"/>
-    <w:lsdException w:name="Table Elegant" w:semiHidden="1" w:unhideWhenUsed="1"/>
-    <w:lsdException w:name="Table Professional" w:semiHidden="1" w:unhideWhenUsed="1"/>
-    <w:lsdException w:name="Table Subtle 1" w:semiHidden="1" w:unhideWhenUsed="1"/>
-    <w:lsdException w:name="Table Subtle 2" w:semiHidden="1" w:unhideWhenUsed="1"/>
-    <w:lsdException w:name="Table Web 1" w:semiHidden="1" w:unhideWhenUsed="1"/>
-    <w:lsdException w:name="Table Web 2" w:semiHidden="1" w:unhideWhenUsed="1"/>
-    <w:lsdException w:name="Table Web 3" w:semiHidden="1" w:unhideWhenUsed="1"/>
-    <w:lsdException w:name="Balloon Text" w:semiHidden="1" w:unhideWhenUsed="1"/>
-    <w:lsdException w:name="Table Grid" w:uiPriority="39"/>
-    <w:lsdException w:name="Table Theme" w:semiHidden="1" w:unhideWhenUsed="1"/>
-    <w:lsdException w:name="Placeholder Text" w:semiHidden="1"/>
-    <w:lsdException w:name="No Spacing" w:uiPriority="1" w:qFormat="1"/>
-    <w:lsdException w:name="Light Shading" w:uiPriority="60"/>
-    <w:lsdException w:name="Light List" w:uiPriority="61"/>
-    <w:lsdException w:name="Light Grid" w:uiPriority="62"/>
-    <w:lsdException w:name="Medium Shading 1" w:uiPriority="63"/>
-    <w:lsdException w:name="Medium Shading 2" w:uiPriority="64"/>
-    <w:lsdException w:name="Medium List 1" w:uiPriority="65"/>
-    <w:lsdException w:name="Medium List 2" w:uiPriority="66"/>
-    <w:lsdException w:name="Medium Grid 1" w:uiPriority="67"/>
-    <w:lsdException w:name="Medium Grid 2" w:uiPriority="68"/>
-    <w:lsdException w:name="Medium Grid 3" w:uiPriority="69"/>
-    <w:lsdException w:name="Dark List" w:uiPriority="70"/>
-    <w:lsdException w:name="Colorful Shading" w:uiPriority="71"/>
-    <w:lsdException w:name="Colorful List" w:uiPriority="72"/>
-    <w:lsdException w:name="Colorful Grid" w:uiPriority="73"/>
-    <w:lsdException w:name="Light Shading Accent 1" w:uiPriority="60"/>
-    <w:lsdException w:name="Light List Accent 1" w:uiPriority="61"/>
-    <w:lsdException w:name="Light Grid Accent 1" w:uiPriority="62"/>
-    <w:lsdException w:name="Medium Shading 1 Accent 1" w:uiPriority="63"/>
-    <w:lsdException w:name="Medium Shading 2 Accent 1" w:uiPriority="64"/>
-    <w:lsdException w:name="Medium List 1 Accent 1" w:uiPriority="65"/>
-    <w:lsdException w:name="Revision" w:semiHidden="1"/>
-    <w:lsdException w:name="List Paragraph" w:uiPriority="34" w:qFormat="1"/>
-    <w:lsdException w:name="Quote" w:uiPriority="29" w:qFormat="1"/>
-    <w:lsdException w:name="Intense Quote" w:uiPriority="30" w:qFormat="1"/>
-    <w:lsdException w:name="Medium List 2 Accent 1" w:uiPriority="66"/>
-    <w:lsdException w:name="Medium Grid 1 Accent 1" w:uiPriority="67"/>
-    <w:lsdException w:name="Medium Grid 2 Accent 1" w:uiPriority="68"/>
-    <w:lsdException w:name="Medium Grid 3 Accent 1" w:uiPriority="69"/>
-    <w:lsdException w:name="Dark List Accent 1" w:uiPriority="70"/>
-    <w:lsdException w:name="Colorful Shading Accent 1" w:uiPriority="71"/>
-    <w:lsdException w:name="Colorful List Accent 1" w:uiPriority="72"/>
-    <w:lsdException w:name="Colorful Grid Accent 1" w:uiPriority="73"/>
-    <w:lsdException w:name="Light Shading Accent 2" w:uiPriority="60"/>
-    <w:lsdException w:name="Light List Accent 2" w:uiPriority="61"/>
-    <w:lsdException w:name="Light Grid Accent 2" w:uiPriority="62"/>
-    <w:lsdException w:name="Medium Shading 1 Accent 2" w:uiPriority="63"/>
-    <w:lsdException w:name="Medium Shading 2 Accent 2" w:uiPriority="64"/>
-    <w:lsdException w:name="Medium List 1 Accent 2" w:uiPriority="65"/>
-    <w:lsdException w:name="Medium List 2 Accent 2" w:uiPriority="66"/>
-    <w:lsdException w:name="Medium Grid 1 Accent 2" w:uiPriority="67"/>
-    <w:lsdException w:name="Medium Grid 2 Accent 2" w:uiPriority="68"/>
-    <w:lsdException w:name="Medium Grid 3 Accent 2" w:uiPriority="69"/>
-    <w:lsdException w:name="Dark List Accent 2" w:uiPriority="70"/>
-    <w:lsdException w:name="Colorful Shading Accent 2" w:uiPriority="71"/>
-    <w:lsdException w:name="Colorful List Accent 2" w:uiPriority="72"/>
-    <w:lsdException w:name="Colorful Grid Accent 2" w:uiPriority="73"/>
-    <w:lsdException w:name="Light Shading Accent 3" w:uiPriority="60"/>
-    <w:lsdException w:name="Light List Accent 3" w:uiPriority="61"/>
-    <w:lsdException w:name="Light Grid Accent 3" w:uiPriority="62"/>
-    <w:lsdException w:name="Medium Shading 1 Accent 3" w:uiPriority="63"/>
-    <w:lsdException w:name="Medium Shading 2 Accent 3" w:uiPriority="64"/>
-    <w:lsdException w:name="Medium List 1 Accent 3" w:uiPriority="65"/>
-    <w:lsdException w:name="Medium List 2 Accent 3" w:uiPriority="66"/>
-    <w:lsdException w:name="Medium Grid 1 Accent 3" w:uiPriority="67"/>
-    <w:lsdException w:name="Medium Grid 2 Accent 3" w:uiPriority="68"/>
-    <w:lsdException w:name="Medium Grid 3 Accent 3" w:uiPriority="69"/>
-    <w:lsdException w:name="Dark List Accent 3" w:uiPriority="70"/>
-    <w:lsdException w:name="Colorful Shading Accent 3" w:uiPriority="71"/>
-    <w:lsdException w:name="Colorful List Accent 3" w:uiPriority="72"/>
-    <w:lsdException w:name="Colorful Grid Accent 3" w:uiPriority="73"/>
-    <w:lsdException w:name="Light Shading Accent 4" w:uiPriority="60"/>
-    <w:lsdException w:name="Light List Accent 4" w:uiPriority="61"/>
-    <w:lsdException w:name="Light Grid Accent 4" w:uiPriority="62"/>
-    <w:lsdException w:name="Medium Shading 1 Accent 4" w:uiPriority="63"/>
-    <w:lsdException w:name="Medium Shading 2 Accent 4" w:uiPriority="64"/>
-    <w:lsdException w:name="Medium List 1 Accent 4" w:uiPriority="65"/>
-    <w:lsdException w:name="Medium List 2 Accent 4" w:uiPriority="66"/>
-    <w:lsdException w:name="Medium Grid 1 Accent 4" w:uiPriority="67"/>
-    <w:lsdException w:name="Medium Grid 2 Accent 4" w:uiPriority="68"/>
-    <w:lsdException w:name="Medium Grid 3 Accent 4" w:uiPriority="69"/>
-    <w:lsdException w:name="Dark List Accent 4" w:uiPriority="70"/>
-    <w:lsdException w:name="Colorful Shading Accent 4" w:uiPriority="71"/>
-    <w:lsdException w:name="Colorful List Accent 4" w:uiPriority="72"/>
-    <w:lsdException w:name="Colorful Grid Accent 4" w:uiPriority="73"/>
-    <w:lsdException w:name="Light Shading Accent 5" w:uiPriority="60"/>
-    <w:lsdException w:name="Light List Accent 5" w:uiPriority="61"/>
-    <w:lsdException w:name="Light Grid Accent 5" w:uiPriority="62"/>
-    <w:lsdException w:name="Medium Shading 1 Accent 5" w:uiPriority="63"/>
-    <w:lsdException w:name="Medium Shading 2 Accent 5" w:uiPriority="64"/>
-    <w:lsdException w:name="Medium List 1 Accent 5" w:uiPriority="65"/>
-    <w:lsdException w:name="Medium List 2 Accent 5" w:uiPriority="66"/>
-    <w:lsdException w:name="Medium Grid 1 Accent 5" w:uiPriority="67"/>
-    <w:lsdException w:name="Medium Grid 2 Accent 5" w:uiPriority="68"/>
-    <w:lsdException w:name="Medium Grid 3 Accent 5" w:uiPriority="69"/>
-    <w:lsdException w:name="Dark List Accent 5" w:uiPriority="70"/>
-    <w:lsdException w:name="Colorful Shading Accent 5" w:uiPriority="71"/>
-    <w:lsdException w:name="Colorful List Accent 5" w:uiPriority="72"/>
-    <w:lsdException w:name="Colorful Grid Accent 5" w:uiPriority="73"/>
-    <w:lsdException w:name="Light Shading Accent 6" w:uiPriority="60"/>
-    <w:lsdException w:name="Light List Accent 6" w:uiPriority="61"/>
-    <w:lsdException w:name="Light Grid Accent 6" w:uiPriority="62"/>
-    <w:lsdException w:name="Medium Shading 1 Accent 6" w:uiPriority="63"/>
-    <w:lsdException w:name="Medium Shading 2 Accent 6" w:uiPriority="64"/>
-    <w:lsdException w:name="Medium List 1 Accent 6" w:uiPriority="65"/>
-    <w:lsdException w:name="Medium List 2 Accent 6" w:uiPriority="66"/>
-    <w:lsdException w:name="Medium Grid 1 Accent 6" w:uiPriority="67"/>
-    <w:lsdException w:name="Medium Grid 2 Accent 6" w:uiPriority="68"/>
-    <w:lsdException w:name="Medium Grid 3 Accent 6" w:uiPriority="69"/>
-    <w:lsdException w:name="Dark List Accent 6" w:uiPriority="70"/>
-    <w:lsdException w:name="Colorful Shading Accent 6" w:uiPriority="71"/>
-    <w:lsdException w:name="Colorful List Accent 6" w:uiPriority="72"/>
-    <w:lsdException w:name="Colorful Grid Accent 6" w:uiPriority="73"/>
-    <w:lsdException w:name="Subtle Emphasis" w:uiPriority="19" w:qFormat="1"/>
-    <w:lsdException w:name="Intense Emphasis" w:uiPriority="21" w:qFormat="1"/>
-    <w:lsdException w:name="Subtle Reference" w:uiPriority="31" w:qFormat="1"/>
-    <w:lsdException w:name="Intense Reference" w:uiPriority="32" w:qFormat="1"/>
-    <w:lsdException w:name="Book Title" w:uiPriority="33" w:qFormat="1"/>
-    <w:lsdException w:name="Bibliography" w:semiHidden="1" w:uiPriority="37" w:unhideWhenUsed="1"/>
-    <w:lsdException w:name="TOC Heading" w:semiHidden="1" w:uiPriority="39" w:unhideWhenUsed="1" w:qFormat="1"/>
-    <w:lsdException w:name="Plain Table 1" w:uiPriority="41"/>
-    <w:lsdException w:name="Plain Table 2" w:uiPriority="42"/>
-    <w:lsdException w:name="Plain Table 3" w:uiPriority="43"/>
-    <w:lsdException w:name="Plain Table 4" w:uiPriority="44"/>
-    <w:lsdException w:name="Plain Table 5" w:uiPriority="45"/>
-    <w:lsdException w:name="Grid Table Light" w:uiPriority="40"/>
-    <w:lsdException w:name="Grid Table 1 Light" w:uiPriority="46"/>
-    <w:lsdException w:name="Grid Table 2" w:uiPriority="47"/>
-    <w:lsdException w:name="Grid Table 3" w:uiPriority="48"/>
-    <w:lsdException w:name="Grid Table 4" w:uiPriority="49"/>
-    <w:lsdException w:name="Grid Table 5 Dark" w:uiPriority="50"/>
-    <w:lsdException w:name="Grid Table 6 Colorful" w:uiPriority="51"/>
-    <w:lsdException w:name="Grid Table 7 Colorful" w:uiPriority="52"/>
-    <w:lsdException w:name="Grid Table 1 Light Accent 1" w:uiPriority="46"/>
-    <w:lsdException w:name="Grid Table 2 Accent 1" w:uiPriority="47"/>
-    <w:lsdException w:name="Grid Table 3 Accent 1" w:uiPriority="48"/>
-    <w:lsdException w:name="Grid Table 4 Accent 1" w:uiPriority="49"/>
-    <w:lsdException w:name="Grid Table 5 Dark Accent 1" w:uiPriority="50"/>
-    <w:lsdException w:name="Grid Table 6 Colorful Accent 1" w:uiPriority="51"/>
-    <w:lsdException w:name="Grid Table 7 Colorful Accent 1" w:uiPriority="52"/>
-    <w:lsdException w:name="Grid Table 1 Light Accent 2" w:uiPriority="46"/>
-    <w:lsdException w:name="Grid Table 2 Accent 2" w:uiPriority="47"/>
-    <w:lsdException w:name="Grid Table 3 Accent 2" w:uiPriority="48"/>
-    <w:lsdException w:name="Grid Table 4 Accent 2" w:uiPriority="49"/>
-    <w:lsdException w:name="Grid Table 5 Dark Accent 2" w:uiPriority="50"/>
-    <w:lsdException w:name="Grid Table 6 Colorful Accent 2" w:uiPriority="51"/>
-    <w:lsdException w:name="Grid Table 7 Colorful Accent 2" w:uiPriority="52"/>
-    <w:lsdException w:name="Grid Table 1 Light Accent 3" w:uiPriority="46"/>
-    <w:lsdException w:name="Grid Table 2 Accent 3" w:uiPriority="47"/>
-    <w:lsdException w:name="Grid Table 3 Accent 3" w:uiPriority="48"/>
-    <w:lsdException w:name="Grid Table 4 Accent 3" w:uiPriority="49"/>
-    <w:lsdException w:name="Grid Table 5 Dark Accent 3" w:uiPriority="50"/>
-    <w:lsdException w:name="Grid Table 6 Colorful Accent 3" w:uiPriority="51"/>
-    <w:lsdException w:name="Grid Table 7 Colorful Accent 3" w:uiPriority="52"/>
-    <w:lsdException w:name="Grid Table 1 Light Accent 4" w:uiPriority="46"/>
-    <w:lsdException w:name="Grid Table 2 Accent 4" w:uiPriority="47"/>
-    <w:lsdException w:name="Grid Table 3 Accent 4" w:uiPriority="48"/>
-    <w:lsdException w:name="Grid Table 4 Accent 4" w:uiPriority="49"/>
-    <w:lsdException w:name="Grid Table 5 Dark Accent 4" w:uiPriority="50"/>
-    <w:lsdException w:name="Grid Table 6 Colorful Accent 4" w:uiPriority="51"/>
-    <w:lsdException w:name="Grid Table 7 Colorful Accent 4" w:uiPriority="52"/>
-    <w:lsdException w:name="Grid Table 1 Light Accent 5" w:uiPriority="46"/>
-    <w:lsdException w:name="Grid Table 2 Accent 5" w:uiPriority="47"/>
-    <w:lsdException w:name="Grid Table 3 Accent 5" w:uiPriority="48"/>
-    <w:lsdException w:name="Grid Table 4 Accent 5" w:uiPriority="49"/>
-    <w:lsdException w:name="Grid Table 5 Dark Accent 5" w:uiPriority="50"/>
-    <w:lsdException w:name="Grid Table 6 Colorful Accent 5" w:uiPriority="51"/>
-    <w:lsdException w:name="Grid Table 7 Colorful Accent 5" w:uiPriority="52"/>
-    <w:lsdException w:name="Grid Table 1 Light Accent 6" w:uiPriority="46"/>
-    <w:lsdException w:name="Grid Table 2 Accent 6" w:uiPriority="47"/>
-    <w:lsdException w:name="Grid Table 3 Accent 6" w:uiPriority="48"/>
-    <w:lsdException w:name="Grid Table 4 Accent 6" w:uiPriority="49"/>
-    <w:lsdException w:name="Grid Table 5 Dark Accent 6" w:uiPriority="50"/>
-    <w:lsdException w:name="Grid Table 6 Colorful Accent 6" w:uiPriority="51"/>
-    <w:lsdException w:name="Grid Table 7 Colorful Accent 6" w:uiPriority="52"/>
-    <w:lsdException w:name="List Table 1 Light" w:uiPriority="46"/>
-    <w:lsdException w:name="List Table 2" w:uiPriority="47"/>
-    <w:lsdException w:name="List Table 3" w:uiPriority="48"/>
-    <w:lsdException w:name="List Table 4" w:uiPriority="49"/>
-    <w:lsdException w:name="List Table 5 Dark" w:uiPriority="50"/>
-    <w:lsdException w:name="List Table 6 Colorful" w:uiPriority="51"/>
-    <w:lsdException w:name="List Table 7 Colorful" w:uiPriority="52"/>
-    <w:lsdException w:name="List Table 1 Light Accent 1" w:uiPriority="46"/>
-    <w:lsdException w:name="List Table 2 Accent 1" w:uiPriority="47"/>
-    <w:lsdException w:name="List Table 3 Accent 1" w:uiPriority="48"/>
-    <w:lsdException w:name="List Table 4 Accent 1" w:uiPriority="49"/>
-    <w:lsdException w:name="List Table 5 Dark Accent 1" w:uiPriority="50"/>
-    <w:lsdException w:name="List Table 6 Colorful Accent 1" w:uiPriority="51"/>
-    <w:lsdException w:name="List Table 7 Colorful Accent 1" w:uiPriority="52"/>
-    <w:lsdException w:name="List Table 1 Light Accent 2" w:uiPriority="46"/>
-    <w:lsdException w:name="List Table 2 Accent 2" w:uiPriority="47"/>
-    <w:lsdException w:name="List Table 3 Accent 2" w:uiPriority="48"/>
-    <w:lsdException w:name="List Table 4 Accent 2" w:uiPriority="49"/>
-    <w:lsdException w:name="List Table 5 Dark Accent 2" w:uiPriority="50"/>
-    <w:lsdException w:name="List Table 6 Colorful Accent 2" w:uiPriority="51"/>
-    <w:lsdException w:name="List Table 7 Colorful Accent 2" w:uiPriority="52"/>
-    <w:lsdException w:name="List Table 1 Light Accent 3" w:uiPriority="46"/>
-    <w:lsdException w:name="List Table 2 Accent 3" w:uiPriority="47"/>
-    <w:lsdException w:name="List Table 3 Accent 3" w:uiPriority="48"/>
-    <w:lsdException w:name="List Table 4 Accent 3" w:uiPriority="49"/>
-    <w:lsdException w:name="List Table 5 Dark Accent 3" w:uiPriority="50"/>
-    <w:lsdException w:name="List Table 6 Colorful Accent 3" w:uiPriority="51"/>
-    <w:lsdException w:name="List Table 7 Colorful Accent 3" w:uiPriority="52"/>
-    <w:lsdException w:name="List Table 1 Light Accent 4" w:uiPriority="46"/>
-    <w:lsdException w:name="List Table 2 Accent 4" w:uiPriority="47"/>
-    <w:lsdException w:name="List Table 3 Accent 4" w:uiPriority="48"/>
-    <w:lsdException w:name="List Table 4 Accent 4" w:uiPriority="49"/>
-    <w:lsdException w:name="List Table 5 Dark Accent 4" w:uiPriority="50"/>
-    <w:lsdException w:name="List Table 6 Colorful Accent 4" w:uiPriority="51"/>
-    <w:lsdException w:name="List Table 7 Colorful Accent 4" w:uiPriority="52"/>
-    <w:lsdException w:name="List Table 1 Light Accent 5" w:uiPriority="46"/>
-    <w:lsdException w:name="List Table 2 Accent 5" w:uiPriority="47"/>
-    <w:lsdException w:name="List Table 3 Accent 5" w:uiPriority="48"/>
-    <w:lsdException w:name="List Table 4 Accent 5" w:uiPriority="49"/>
-    <w:lsdException w:name="List Table 5 Dark Accent 5" w:uiPriority="50"/>
-    <w:lsdException w:name="List Table 6 Colorful Accent 5" w:uiPriority="51"/>
-    <w:lsdException w:name="List Table 7 Colorful Accent 5" w:uiPriority="52"/>
-    <w:lsdException w:name="List Table 1 Light Accent 6" w:uiPriority="46"/>
-    <w:lsdException w:name="List Table 2 Accent 6" w:uiPriority="47"/>
-    <w:lsdException w:name="List Table 3 Accent 6" w:uiPriority="48"/>
-    <w:lsdException w:name="List Table 4 Accent 6" w:uiPriority="49"/>
-    <w:lsdException w:name="List Table 5 Dark Accent 6" w:uiPriority="50"/>
-    <w:lsdException w:name="List Table 6 Colorful Accent 6" w:uiPriority="51"/>
-    <w:lsdException w:name="List Table 7 Colorful Accent 6" w:uiPriority="52"/>
-    <w:lsdException w:name="Mention" w:semiHidden="1" w:unhideWhenUsed="1"/>
-    <w:lsdException w:name="Smart Hyperlink" w:semiHidden="1" w:unhideWhenUsed="1"/>
-    <w:lsdException w:name="Hashtag" w:semiHidden="1" w:unhideWhenUsed="1"/>
-  </w:latentStyles>
-  <w:style w:type="paragraph" w:default="1" w:styleId="Normal">
-    <w:name w:val="Normal"/>
+  <w:style w:type="paragraph" w:styleId="ListParagraph">
+    <w:name w:val="List Paragraph"/>
+    <w:basedOn w:val="Normal"/>
+    <w:uiPriority w:val="34"/>
     <w:qFormat/>
-  </w:style>
-  <w:style w:type="character" w:default="1" w:styleId="DefaultParagraphFont">
-    <w:name w:val="Default Paragraph Font"/>
-    <w:uiPriority w:val="1"/>
-    <w:semiHidden/>
-    <w:unhideWhenUsed/>
-  </w:style>
-  <w:style w:type="table" w:default="1" w:styleId="TableNormal">
-    <w:name w:val="Normal Table"/>
-    <w:uiPriority w:val="99"/>
-    <w:semiHidden/>
-    <w:unhideWhenUsed/>
-    <w:tblPr>
-      <w:tblInd w:w="0" w:type="dxa"/>
-      <w:tblCellMar>
-        <w:top w:w="0" w:type="dxa"/>
-        <w:left w:w="108" w:type="dxa"/>
-        <w:bottom w:w="0" w:type="dxa"/>
-        <w:right w:w="108" w:type="dxa"/>
-      </w:tblCellMar>
-    </w:tblPr>
-  </w:style>
-  <w:style w:type="numbering" w:default="1" w:styleId="NoList">
-    <w:name w:val="No List"/>
-    <w:uiPriority w:val="99"/>
-    <w:semiHidden/>
-    <w:unhideWhenUsed/>
-  </w:style>
-  <w:style w:type="paragraph" w:customStyle="1" w:styleId="B0E02666E92A4382AFEB44E481DCB513">
-    <w:name w:val="B0E02666E92A4382AFEB44E481DCB513"/>
-    <w:rsid w:val="00E02B58"/>
+    <w:rsid w:val="00C82032"/>
+    <w:pPr>
+      <w:ind w:left="720"/>
+      <w:contextualSpacing/>
+    </w:pPr>
   </w:style>
 </w:styles>
-</file>
-
-<file path=word/glossary/webSettings.xml><?xml version="1.0" encoding="utf-8"?>
-<w:webSettings xmlns:mc="http://schemas.openxmlformats.org/markup-compatibility/2006" xmlns:r="http://schemas.openxmlformats.org/officeDocument/2006/relationships" xmlns:w="http://schemas.openxmlformats.org/wordprocessingml/2006/main" xmlns:w14="http://schemas.microsoft.com/office/word/2010/wordml" xmlns:w15="http://schemas.microsoft.com/office/word/2012/wordml" xmlns:w16se="http://schemas.microsoft.com/office/word/2015/wordml/symex" mc:Ignorable="w14 w15 w16se">
-  <w:optimizeForBrowser/>
-  <w:allowPNG/>
-</w:webSettings>
 </file>
 
 <file path=word/theme/theme1.xml><?xml version="1.0" encoding="utf-8"?>
@@ -5016,7 +6075,7 @@
 </file>
 
 <file path=customXml/itemProps1.xml><?xml version="1.0" encoding="utf-8"?>
-<ds:datastoreItem xmlns:ds="http://schemas.openxmlformats.org/officeDocument/2006/customXml" ds:itemID="{EC7B294E-FF45-4D0C-A8B5-425EBD2697F5}">
+<ds:datastoreItem xmlns:ds="http://schemas.openxmlformats.org/officeDocument/2006/customXml" ds:itemID="{722830F4-E9E9-4DBB-A32E-51F71E9F026E}">
   <ds:schemaRefs>
     <ds:schemaRef ds:uri="http://schemas.openxmlformats.org/officeDocument/2006/bibliography"/>
   </ds:schemaRefs>

</xml_diff>

<commit_message>
Comments and tests until end of WriteOut class
</commit_message>
<xml_diff>
--- a/CommentsOnCode.docx
+++ b/CommentsOnCode.docx
@@ -279,11 +279,19 @@
                 <w:lang w:val="en-GB"/>
               </w:rPr>
             </w:pPr>
-            <w:r>
-              <w:rPr>
-                <w:lang w:val="en-GB"/>
-              </w:rPr>
-              <w:t>parseVepVcf()</w:t>
+            <w:proofErr w:type="spellStart"/>
+            <w:r>
+              <w:rPr>
+                <w:lang w:val="en-GB"/>
+              </w:rPr>
+              <w:t>parseVepVcf</w:t>
+            </w:r>
+            <w:proofErr w:type="spellEnd"/>
+            <w:r>
+              <w:rPr>
+                <w:lang w:val="en-GB"/>
+              </w:rPr>
+              <w:t>()</w:t>
             </w:r>
           </w:p>
         </w:tc>
@@ -396,11 +404,19 @@
                 <w:lang w:val="en-GB"/>
               </w:rPr>
             </w:pPr>
-            <w:r>
-              <w:rPr>
-                <w:lang w:val="en-GB"/>
-              </w:rPr>
-              <w:t>parseVepVcf()</w:t>
+            <w:proofErr w:type="spellStart"/>
+            <w:r>
+              <w:rPr>
+                <w:lang w:val="en-GB"/>
+              </w:rPr>
+              <w:t>parseVepVcf</w:t>
+            </w:r>
+            <w:proofErr w:type="spellEnd"/>
+            <w:r>
+              <w:rPr>
+                <w:lang w:val="en-GB"/>
+              </w:rPr>
+              <w:t>()</w:t>
             </w:r>
           </w:p>
         </w:tc>
@@ -436,7 +452,21 @@
               <w:rPr>
                 <w:lang w:val="en-GB"/>
               </w:rPr>
-              <w:t>Error is thrown when the information in the VCF ##SAMPLE header tag is present in the SampleMetaData class but not in the VCF header. Key not found error. Code execution terminates- error message is informative.</w:t>
+              <w:t xml:space="preserve">Error is thrown when the information in the VCF ##SAMPLE header tag is present in the </w:t>
+            </w:r>
+            <w:proofErr w:type="spellStart"/>
+            <w:r>
+              <w:rPr>
+                <w:lang w:val="en-GB"/>
+              </w:rPr>
+              <w:t>SampleMetaData</w:t>
+            </w:r>
+            <w:proofErr w:type="spellEnd"/>
+            <w:r>
+              <w:rPr>
+                <w:lang w:val="en-GB"/>
+              </w:rPr>
+              <w:t xml:space="preserve"> class but not in the VCF header. Key not found error. Code execution terminates- error message is informative.</w:t>
             </w:r>
           </w:p>
         </w:tc>
@@ -454,7 +484,35 @@
               <w:rPr>
                 <w:lang w:val="en-GB"/>
               </w:rPr>
-              <w:t>Make changes to SampleMetaData class to allow for missing fields or change the error handling in the VepVcf class to also handle this error (in addition to the null pointer error which handles the case where there is no ##SAMPLE tag in the VCF header.</w:t>
+              <w:t xml:space="preserve">Make changes to </w:t>
+            </w:r>
+            <w:proofErr w:type="spellStart"/>
+            <w:r>
+              <w:rPr>
+                <w:lang w:val="en-GB"/>
+              </w:rPr>
+              <w:t>SampleMetaData</w:t>
+            </w:r>
+            <w:proofErr w:type="spellEnd"/>
+            <w:r>
+              <w:rPr>
+                <w:lang w:val="en-GB"/>
+              </w:rPr>
+              <w:t xml:space="preserve"> class to allow for missing fields or change the error handling in the </w:t>
+            </w:r>
+            <w:proofErr w:type="spellStart"/>
+            <w:r>
+              <w:rPr>
+                <w:lang w:val="en-GB"/>
+              </w:rPr>
+              <w:t>VepVcf</w:t>
+            </w:r>
+            <w:proofErr w:type="spellEnd"/>
+            <w:r>
+              <w:rPr>
+                <w:lang w:val="en-GB"/>
+              </w:rPr>
+              <w:t xml:space="preserve"> class to also handle this error (in addition to the null pointer error which handles the case where there is no ##SAMPLE tag in the VCF header.</w:t>
             </w:r>
           </w:p>
         </w:tc>
@@ -507,11 +565,19 @@
                 <w:lang w:val="en-GB"/>
               </w:rPr>
             </w:pPr>
-            <w:r>
-              <w:rPr>
-                <w:lang w:val="en-GB"/>
-              </w:rPr>
-              <w:t>parseVepVcf()</w:t>
+            <w:proofErr w:type="spellStart"/>
+            <w:r>
+              <w:rPr>
+                <w:lang w:val="en-GB"/>
+              </w:rPr>
+              <w:t>parseVepVcf</w:t>
+            </w:r>
+            <w:proofErr w:type="spellEnd"/>
+            <w:r>
+              <w:rPr>
+                <w:lang w:val="en-GB"/>
+              </w:rPr>
+              <w:t>()</w:t>
             </w:r>
           </w:p>
         </w:tc>
@@ -612,11 +678,19 @@
                 <w:lang w:val="en-GB"/>
               </w:rPr>
             </w:pPr>
-            <w:r>
-              <w:rPr>
-                <w:lang w:val="en-GB"/>
-              </w:rPr>
-              <w:t>parseVepVcf()</w:t>
+            <w:proofErr w:type="spellStart"/>
+            <w:r>
+              <w:rPr>
+                <w:lang w:val="en-GB"/>
+              </w:rPr>
+              <w:t>parseVepVcf</w:t>
+            </w:r>
+            <w:proofErr w:type="spellEnd"/>
+            <w:r>
+              <w:rPr>
+                <w:lang w:val="en-GB"/>
+              </w:rPr>
+              <w:t>()</w:t>
             </w:r>
           </w:p>
         </w:tc>
@@ -717,11 +791,19 @@
                 <w:lang w:val="en-GB"/>
               </w:rPr>
             </w:pPr>
-            <w:r>
-              <w:rPr>
-                <w:lang w:val="en-GB"/>
-              </w:rPr>
-              <w:t>parseVepVcf()</w:t>
+            <w:proofErr w:type="spellStart"/>
+            <w:r>
+              <w:rPr>
+                <w:lang w:val="en-GB"/>
+              </w:rPr>
+              <w:t>parseVepVcf</w:t>
+            </w:r>
+            <w:proofErr w:type="spellEnd"/>
+            <w:r>
+              <w:rPr>
+                <w:lang w:val="en-GB"/>
+              </w:rPr>
+              <w:t>()</w:t>
             </w:r>
           </w:p>
         </w:tc>
@@ -763,7 +845,21 @@
               <w:rPr>
                 <w:lang w:val="en-GB"/>
               </w:rPr>
-              <w:t xml:space="preserve"> an ArrayIndexOutOfBounds exception occurs downstream, which is not very informative when trying to trace the source of the problem</w:t>
+              <w:t xml:space="preserve"> an </w:t>
+            </w:r>
+            <w:proofErr w:type="spellStart"/>
+            <w:r>
+              <w:rPr>
+                <w:lang w:val="en-GB"/>
+              </w:rPr>
+              <w:t>ArrayIndexOutOfBounds</w:t>
+            </w:r>
+            <w:proofErr w:type="spellEnd"/>
+            <w:r>
+              <w:rPr>
+                <w:lang w:val="en-GB"/>
+              </w:rPr>
+              <w:t xml:space="preserve"> exception occurs downstream, which is not very informative when trying to trace the source of the problem</w:t>
             </w:r>
             <w:r>
               <w:rPr>
@@ -860,11 +956,19 @@
                 <w:lang w:val="en-GB"/>
               </w:rPr>
             </w:pPr>
-            <w:r>
-              <w:rPr>
-                <w:lang w:val="en-GB"/>
-              </w:rPr>
-              <w:t>parseVepVcf()</w:t>
+            <w:proofErr w:type="spellStart"/>
+            <w:r>
+              <w:rPr>
+                <w:lang w:val="en-GB"/>
+              </w:rPr>
+              <w:t>parseVepVcf</w:t>
+            </w:r>
+            <w:proofErr w:type="spellEnd"/>
+            <w:r>
+              <w:rPr>
+                <w:lang w:val="en-GB"/>
+              </w:rPr>
+              <w:t>()</w:t>
             </w:r>
           </w:p>
         </w:tc>
@@ -1002,11 +1106,19 @@
                 <w:lang w:val="en-GB"/>
               </w:rPr>
             </w:pPr>
-            <w:r>
-              <w:rPr>
-                <w:lang w:val="en-GB"/>
-              </w:rPr>
-              <w:t>deserialiseVepAnnotation()</w:t>
+            <w:proofErr w:type="spellStart"/>
+            <w:r>
+              <w:rPr>
+                <w:lang w:val="en-GB"/>
+              </w:rPr>
+              <w:t>deserialiseVepAnnotation</w:t>
+            </w:r>
+            <w:proofErr w:type="spellEnd"/>
+            <w:r>
+              <w:rPr>
+                <w:lang w:val="en-GB"/>
+              </w:rPr>
+              <w:t>()</w:t>
             </w:r>
           </w:p>
           <w:p>
@@ -1114,11 +1226,19 @@
                 <w:lang w:val="en-GB"/>
               </w:rPr>
             </w:pPr>
-            <w:r>
-              <w:rPr>
-                <w:lang w:val="en-GB"/>
-              </w:rPr>
-              <w:t>parseVepVcf()</w:t>
+            <w:proofErr w:type="spellStart"/>
+            <w:r>
+              <w:rPr>
+                <w:lang w:val="en-GB"/>
+              </w:rPr>
+              <w:t>parseVepVcf</w:t>
+            </w:r>
+            <w:proofErr w:type="spellEnd"/>
+            <w:r>
+              <w:rPr>
+                <w:lang w:val="en-GB"/>
+              </w:rPr>
+              <w:t>()</w:t>
             </w:r>
           </w:p>
         </w:tc>
@@ -1519,11 +1639,19 @@
                 <w:lang w:val="en-GB"/>
               </w:rPr>
             </w:pPr>
-            <w:r>
-              <w:rPr>
-                <w:lang w:val="en-GB"/>
-              </w:rPr>
-              <w:t>parseVepVcf()</w:t>
+            <w:proofErr w:type="spellStart"/>
+            <w:r>
+              <w:rPr>
+                <w:lang w:val="en-GB"/>
+              </w:rPr>
+              <w:t>parseVepVcf</w:t>
+            </w:r>
+            <w:proofErr w:type="spellEnd"/>
+            <w:r>
+              <w:rPr>
+                <w:lang w:val="en-GB"/>
+              </w:rPr>
+              <w:t>()</w:t>
             </w:r>
           </w:p>
         </w:tc>
@@ -1624,11 +1752,19 @@
                 <w:lang w:val="en-GB"/>
               </w:rPr>
             </w:pPr>
-            <w:r>
-              <w:rPr>
-                <w:lang w:val="en-GB"/>
-              </w:rPr>
-              <w:t>parseVepVcf()</w:t>
+            <w:proofErr w:type="spellStart"/>
+            <w:r>
+              <w:rPr>
+                <w:lang w:val="en-GB"/>
+              </w:rPr>
+              <w:t>parseVepVcf</w:t>
+            </w:r>
+            <w:proofErr w:type="spellEnd"/>
+            <w:r>
+              <w:rPr>
+                <w:lang w:val="en-GB"/>
+              </w:rPr>
+              <w:t>()</w:t>
             </w:r>
           </w:p>
         </w:tc>
@@ -1760,11 +1896,19 @@
                 <w:lang w:val="en-GB"/>
               </w:rPr>
             </w:pPr>
-            <w:r>
-              <w:rPr>
-                <w:lang w:val="en-GB"/>
-              </w:rPr>
-              <w:t>parseVepVcf()</w:t>
+            <w:proofErr w:type="spellStart"/>
+            <w:r>
+              <w:rPr>
+                <w:lang w:val="en-GB"/>
+              </w:rPr>
+              <w:t>parseVepVcf</w:t>
+            </w:r>
+            <w:proofErr w:type="spellEnd"/>
+            <w:r>
+              <w:rPr>
+                <w:lang w:val="en-GB"/>
+              </w:rPr>
+              <w:t>()</w:t>
             </w:r>
           </w:p>
         </w:tc>
@@ -1814,13 +1958,6 @@
               </w:rPr>
               <w:t>(as opposed to previously where it just did not write out information falling into these categories).</w:t>
             </w:r>
-          </w:p>
-          <w:p>
-            <w:pPr>
-              <w:rPr>
-                <w:lang w:val="en-GB"/>
-              </w:rPr>
-            </w:pPr>
           </w:p>
         </w:tc>
         <w:tc>
@@ -1885,11 +2022,19 @@
                 <w:lang w:val="en-GB"/>
               </w:rPr>
             </w:pPr>
-            <w:r>
-              <w:rPr>
-                <w:lang w:val="en-GB"/>
-              </w:rPr>
-              <w:t>parseVepVcf()</w:t>
+            <w:proofErr w:type="spellStart"/>
+            <w:r>
+              <w:rPr>
+                <w:lang w:val="en-GB"/>
+              </w:rPr>
+              <w:t>parseVepVcf</w:t>
+            </w:r>
+            <w:proofErr w:type="spellEnd"/>
+            <w:r>
+              <w:rPr>
+                <w:lang w:val="en-GB"/>
+              </w:rPr>
+              <w:t>()</w:t>
             </w:r>
           </w:p>
         </w:tc>
@@ -1990,11 +2135,19 @@
                 <w:lang w:val="en-GB"/>
               </w:rPr>
             </w:pPr>
-            <w:r>
-              <w:rPr>
-                <w:lang w:val="en-GB"/>
-              </w:rPr>
-              <w:t>parseVepVcf()</w:t>
+            <w:proofErr w:type="spellStart"/>
+            <w:r>
+              <w:rPr>
+                <w:lang w:val="en-GB"/>
+              </w:rPr>
+              <w:t>parseVepVcf</w:t>
+            </w:r>
+            <w:proofErr w:type="spellEnd"/>
+            <w:r>
+              <w:rPr>
+                <w:lang w:val="en-GB"/>
+              </w:rPr>
+              <w:t>()</w:t>
             </w:r>
           </w:p>
         </w:tc>
@@ -2090,7 +2243,35 @@
               <w:rPr>
                 <w:lang w:val="en-GB"/>
               </w:rPr>
-              <w:t xml:space="preserve"> Note only two alleles supported in case order of code is later changed so that polyploid exception is not triggered prior to this or polyploid sa</w:t>
+              <w:t xml:space="preserve"> Note only two alleles supported in case order of code is later changed so that </w:t>
+            </w:r>
+            <w:proofErr w:type="spellStart"/>
+            <w:r>
+              <w:rPr>
+                <w:lang w:val="en-GB"/>
+              </w:rPr>
+              <w:t>polyploid</w:t>
+            </w:r>
+            <w:proofErr w:type="spellEnd"/>
+            <w:r>
+              <w:rPr>
+                <w:lang w:val="en-GB"/>
+              </w:rPr>
+              <w:t xml:space="preserve"> exception is not triggered prior to this or </w:t>
+            </w:r>
+            <w:proofErr w:type="spellStart"/>
+            <w:r>
+              <w:rPr>
+                <w:lang w:val="en-GB"/>
+              </w:rPr>
+              <w:t>polyploid</w:t>
+            </w:r>
+            <w:proofErr w:type="spellEnd"/>
+            <w:r>
+              <w:rPr>
+                <w:lang w:val="en-GB"/>
+              </w:rPr>
+              <w:t xml:space="preserve"> sa</w:t>
             </w:r>
             <w:r>
               <w:rPr>
@@ -2161,11 +2342,19 @@
                 <w:lang w:val="en-GB"/>
               </w:rPr>
             </w:pPr>
-            <w:r>
-              <w:rPr>
-                <w:lang w:val="en-GB"/>
-              </w:rPr>
-              <w:t>parseVepVcf()</w:t>
+            <w:proofErr w:type="spellStart"/>
+            <w:r>
+              <w:rPr>
+                <w:lang w:val="en-GB"/>
+              </w:rPr>
+              <w:t>parseVepVcf</w:t>
+            </w:r>
+            <w:proofErr w:type="spellEnd"/>
+            <w:r>
+              <w:rPr>
+                <w:lang w:val="en-GB"/>
+              </w:rPr>
+              <w:t>()</w:t>
             </w:r>
           </w:p>
         </w:tc>
@@ -2278,11 +2467,19 @@
                 <w:lang w:val="en-GB"/>
               </w:rPr>
             </w:pPr>
-            <w:r>
-              <w:rPr>
-                <w:lang w:val="en-GB"/>
-              </w:rPr>
-              <w:t>parseVepVcf()</w:t>
+            <w:proofErr w:type="spellStart"/>
+            <w:r>
+              <w:rPr>
+                <w:lang w:val="en-GB"/>
+              </w:rPr>
+              <w:t>parseVepVcf</w:t>
+            </w:r>
+            <w:proofErr w:type="spellEnd"/>
+            <w:r>
+              <w:rPr>
+                <w:lang w:val="en-GB"/>
+              </w:rPr>
+              <w:t>()</w:t>
             </w:r>
           </w:p>
         </w:tc>
@@ -2336,7 +2533,21 @@
               <w:rPr>
                 <w:lang w:val="en-GB"/>
               </w:rPr>
-              <w:t>This method will need to be fixed in a multisample VCF to accommodate multiple ##SAMPLE header lines</w:t>
+              <w:t xml:space="preserve">This method will need to be fixed in a </w:t>
+            </w:r>
+            <w:proofErr w:type="spellStart"/>
+            <w:r>
+              <w:rPr>
+                <w:lang w:val="en-GB"/>
+              </w:rPr>
+              <w:t>multisample</w:t>
+            </w:r>
+            <w:proofErr w:type="spellEnd"/>
+            <w:r>
+              <w:rPr>
+                <w:lang w:val="en-GB"/>
+              </w:rPr>
+              <w:t xml:space="preserve"> VCF to accommodate multiple ##SAMPLE header lines</w:t>
             </w:r>
             <w:r>
               <w:rPr>
@@ -2416,11 +2627,19 @@
                 <w:lang w:val="en-GB"/>
               </w:rPr>
             </w:pPr>
-            <w:r>
-              <w:rPr>
-                <w:lang w:val="en-GB"/>
-              </w:rPr>
-              <w:t>setSampleMetaData()</w:t>
+            <w:proofErr w:type="spellStart"/>
+            <w:r>
+              <w:rPr>
+                <w:lang w:val="en-GB"/>
+              </w:rPr>
+              <w:t>setSampleMetaData</w:t>
+            </w:r>
+            <w:proofErr w:type="spellEnd"/>
+            <w:r>
+              <w:rPr>
+                <w:lang w:val="en-GB"/>
+              </w:rPr>
+              <w:t>()</w:t>
             </w:r>
           </w:p>
         </w:tc>
@@ -2776,11 +2995,19 @@
                 <w:lang w:val="en-GB"/>
               </w:rPr>
             </w:pPr>
-            <w:r>
-              <w:rPr>
-                <w:lang w:val="en-GB"/>
-              </w:rPr>
-              <w:t>parseVepVcf()</w:t>
+            <w:proofErr w:type="spellStart"/>
+            <w:r>
+              <w:rPr>
+                <w:lang w:val="en-GB"/>
+              </w:rPr>
+              <w:t>parseVepVcf</w:t>
+            </w:r>
+            <w:proofErr w:type="spellEnd"/>
+            <w:r>
+              <w:rPr>
+                <w:lang w:val="en-GB"/>
+              </w:rPr>
+              <w:t>()</w:t>
             </w:r>
           </w:p>
         </w:tc>
@@ -2907,11 +3134,19 @@
                 <w:lang w:val="en-GB"/>
               </w:rPr>
             </w:pPr>
-            <w:r>
-              <w:rPr>
-                <w:lang w:val="en-GB"/>
-              </w:rPr>
-              <w:t>parseVepVcf()</w:t>
+            <w:proofErr w:type="spellStart"/>
+            <w:r>
+              <w:rPr>
+                <w:lang w:val="en-GB"/>
+              </w:rPr>
+              <w:t>parseVepVcf</w:t>
+            </w:r>
+            <w:proofErr w:type="spellEnd"/>
+            <w:r>
+              <w:rPr>
+                <w:lang w:val="en-GB"/>
+              </w:rPr>
+              <w:t>()</w:t>
             </w:r>
           </w:p>
         </w:tc>
@@ -2973,7 +3208,21 @@
               <w:rPr>
                 <w:lang w:val="en-GB"/>
               </w:rPr>
-              <w:t>Use of genomeVariant object as key makes querying hash map manually for testing difficult (i.e. using .get() method).</w:t>
+              <w:t xml:space="preserve">Use of </w:t>
+            </w:r>
+            <w:proofErr w:type="spellStart"/>
+            <w:r>
+              <w:rPr>
+                <w:lang w:val="en-GB"/>
+              </w:rPr>
+              <w:t>genomeVariant</w:t>
+            </w:r>
+            <w:proofErr w:type="spellEnd"/>
+            <w:r>
+              <w:rPr>
+                <w:lang w:val="en-GB"/>
+              </w:rPr>
+              <w:t xml:space="preserve"> object as key makes querying hash map manually for testing difficult (i.e. using .get() method).</w:t>
             </w:r>
           </w:p>
         </w:tc>
@@ -3160,11 +3409,19 @@
                 <w:lang w:val="en-GB"/>
               </w:rPr>
             </w:pPr>
-            <w:r>
-              <w:rPr>
-                <w:lang w:val="en-GB"/>
-              </w:rPr>
-              <w:t>parseVepVcf()</w:t>
+            <w:proofErr w:type="spellStart"/>
+            <w:r>
+              <w:rPr>
+                <w:lang w:val="en-GB"/>
+              </w:rPr>
+              <w:t>parseVepVcf</w:t>
+            </w:r>
+            <w:proofErr w:type="spellEnd"/>
+            <w:r>
+              <w:rPr>
+                <w:lang w:val="en-GB"/>
+              </w:rPr>
+              <w:t>()</w:t>
             </w:r>
           </w:p>
         </w:tc>
@@ -3202,13 +3459,6 @@
               </w:rPr>
               <w:t>Could not create a test case to test correct triggering of this warning as attempts failed earlier tests.</w:t>
             </w:r>
-          </w:p>
-          <w:p>
-            <w:pPr>
-              <w:rPr>
-                <w:lang w:val="en-GB"/>
-              </w:rPr>
-            </w:pPr>
           </w:p>
         </w:tc>
         <w:tc>
@@ -3273,11 +3523,19 @@
                 <w:lang w:val="en-GB"/>
               </w:rPr>
             </w:pPr>
-            <w:r>
-              <w:rPr>
-                <w:lang w:val="en-GB"/>
-              </w:rPr>
-              <w:t>parseVepVcf()</w:t>
+            <w:proofErr w:type="spellStart"/>
+            <w:r>
+              <w:rPr>
+                <w:lang w:val="en-GB"/>
+              </w:rPr>
+              <w:t>parseVepVcf</w:t>
+            </w:r>
+            <w:proofErr w:type="spellEnd"/>
+            <w:r>
+              <w:rPr>
+                <w:lang w:val="en-GB"/>
+              </w:rPr>
+              <w:t>()</w:t>
             </w:r>
           </w:p>
         </w:tc>
@@ -3313,7 +3571,21 @@
               <w:rPr>
                 <w:lang w:val="en-GB"/>
               </w:rPr>
-              <w:t>Presence of headers not defined in VepAnnotationObject.java causes IllegalArgumentException.</w:t>
+              <w:t xml:space="preserve">Presence of headers not defined in VepAnnotationObject.java causes </w:t>
+            </w:r>
+            <w:proofErr w:type="spellStart"/>
+            <w:r>
+              <w:rPr>
+                <w:lang w:val="en-GB"/>
+              </w:rPr>
+              <w:t>IllegalArgumentException</w:t>
+            </w:r>
+            <w:proofErr w:type="spellEnd"/>
+            <w:r>
+              <w:rPr>
+                <w:lang w:val="en-GB"/>
+              </w:rPr>
+              <w:t>.</w:t>
             </w:r>
           </w:p>
         </w:tc>
@@ -3418,8 +3690,16 @@
               <w:rPr>
                 <w:lang w:val="en-GB"/>
               </w:rPr>
-              <w:t>Note that the toString</w:t>
-            </w:r>
+              <w:t xml:space="preserve">Note that the </w:t>
+            </w:r>
+            <w:proofErr w:type="spellStart"/>
+            <w:r>
+              <w:rPr>
+                <w:lang w:val="en-GB"/>
+              </w:rPr>
+              <w:t>toString</w:t>
+            </w:r>
+            <w:proofErr w:type="spellEnd"/>
             <w:r>
               <w:rPr>
                 <w:lang w:val="en-GB"/>
@@ -3959,45 +4239,1955 @@
               <w:rPr>
                 <w:lang w:val="en-GB"/>
               </w:rPr>
-              <w:t xml:space="preserve"> 80 when the headers are attempted to be read by the htsjdk </w:t>
+              <w:t xml:space="preserve"> 80 when the headers are attempted to be read by the </w:t>
+            </w:r>
+            <w:proofErr w:type="spellStart"/>
+            <w:r>
+              <w:rPr>
+                <w:lang w:val="en-GB"/>
+              </w:rPr>
+              <w:t>htsjdk</w:t>
+            </w:r>
+            <w:proofErr w:type="spellEnd"/>
+            <w:r>
+              <w:rPr>
+                <w:lang w:val="en-GB"/>
+              </w:rPr>
+              <w:t xml:space="preserve"> </w:t>
             </w:r>
             <w:r>
               <w:rPr>
                 <w:lang w:val="en-GB"/>
               </w:rPr>
               <w:t xml:space="preserve">library’s </w:t>
+            </w:r>
+            <w:r>
+              <w:rPr>
+                <w:lang w:val="en-GB"/>
+              </w:rPr>
+              <w:t>VCF reader</w:t>
+            </w:r>
+            <w:r>
+              <w:rPr>
+                <w:lang w:val="en-GB"/>
+              </w:rPr>
+              <w:t>.</w:t>
+            </w:r>
+          </w:p>
+        </w:tc>
+        <w:tc>
+          <w:tcPr>
+            <w:tcW w:w="4283" w:type="dxa"/>
+          </w:tcPr>
+          <w:p>
+            <w:pPr>
+              <w:rPr>
+                <w:lang w:val="en-GB"/>
+              </w:rPr>
+            </w:pPr>
+            <w:r>
+              <w:rPr>
+                <w:lang w:val="en-GB"/>
+              </w:rPr>
+              <w:t>Wrap file opening in error handling code so exception is thrown immediately and code does not continue to execute.</w:t>
+            </w:r>
+          </w:p>
+        </w:tc>
+      </w:tr>
+      <w:tr>
+        <w:tc>
+          <w:tcPr>
+            <w:tcW w:w="939" w:type="dxa"/>
+          </w:tcPr>
+          <w:p>
+            <w:pPr>
+              <w:rPr>
+                <w:lang w:val="en-GB"/>
+              </w:rPr>
+            </w:pPr>
+            <w:r>
+              <w:rPr>
+                <w:lang w:val="en-GB"/>
+              </w:rPr>
+              <w:t>31</w:t>
+            </w:r>
+          </w:p>
+        </w:tc>
+        <w:tc>
+          <w:tcPr>
+            <w:tcW w:w="2659" w:type="dxa"/>
+          </w:tcPr>
+          <w:p>
+            <w:pPr>
+              <w:rPr>
+                <w:lang w:val="en-GB"/>
+              </w:rPr>
+            </w:pPr>
+            <w:r>
+              <w:rPr>
+                <w:lang w:val="en-GB"/>
+              </w:rPr>
+              <w:t>WriteOut.java</w:t>
+            </w:r>
+          </w:p>
+          <w:p>
+            <w:pPr>
+              <w:rPr>
+                <w:lang w:val="en-GB"/>
+              </w:rPr>
+            </w:pPr>
+            <w:proofErr w:type="spellStart"/>
+            <w:r>
+              <w:rPr>
+                <w:lang w:val="en-GB"/>
+              </w:rPr>
+              <w:t>writeToTable</w:t>
+            </w:r>
+            <w:proofErr w:type="spellEnd"/>
+            <w:r>
+              <w:rPr>
+                <w:lang w:val="en-GB"/>
+              </w:rPr>
+              <w:t>()</w:t>
+            </w:r>
+          </w:p>
+        </w:tc>
+        <w:tc>
+          <w:tcPr>
+            <w:tcW w:w="817" w:type="dxa"/>
+          </w:tcPr>
+          <w:p>
+            <w:pPr>
+              <w:rPr>
+                <w:lang w:val="en-GB"/>
+              </w:rPr>
+            </w:pPr>
+            <w:r>
+              <w:rPr>
+                <w:lang w:val="en-GB"/>
+              </w:rPr>
+              <w:t>22</w:t>
+            </w:r>
+          </w:p>
+        </w:tc>
+        <w:tc>
+          <w:tcPr>
+            <w:tcW w:w="4252" w:type="dxa"/>
+          </w:tcPr>
+          <w:p>
+            <w:pPr>
+              <w:rPr>
+                <w:lang w:val="en-GB"/>
+              </w:rPr>
+            </w:pPr>
+            <w:r>
+              <w:rPr>
+                <w:lang w:val="en-GB"/>
+              </w:rPr>
+              <w:t>Code is not solely the product of this author. Potential issues with audit trail.</w:t>
+            </w:r>
+          </w:p>
+        </w:tc>
+        <w:tc>
+          <w:tcPr>
+            <w:tcW w:w="4283" w:type="dxa"/>
+          </w:tcPr>
+          <w:p>
+            <w:pPr>
+              <w:rPr>
+                <w:lang w:val="en-GB"/>
+              </w:rPr>
+            </w:pPr>
+            <w:r>
+              <w:rPr>
+                <w:lang w:val="en-GB"/>
+              </w:rPr>
+              <w:t>Change author to incorporate new additional code author.</w:t>
+            </w:r>
+          </w:p>
+        </w:tc>
+      </w:tr>
+      <w:tr>
+        <w:tc>
+          <w:tcPr>
+            <w:tcW w:w="939" w:type="dxa"/>
+          </w:tcPr>
+          <w:p>
+            <w:pPr>
+              <w:rPr>
+                <w:lang w:val="en-GB"/>
+              </w:rPr>
+            </w:pPr>
+            <w:r>
+              <w:rPr>
+                <w:lang w:val="en-GB"/>
+              </w:rPr>
+              <w:t>32</w:t>
+            </w:r>
+          </w:p>
+        </w:tc>
+        <w:tc>
+          <w:tcPr>
+            <w:tcW w:w="2659" w:type="dxa"/>
+          </w:tcPr>
+          <w:p>
+            <w:pPr>
+              <w:rPr>
+                <w:lang w:val="en-GB"/>
+              </w:rPr>
+            </w:pPr>
+            <w:r>
+              <w:rPr>
+                <w:lang w:val="en-GB"/>
+              </w:rPr>
+              <w:t>WriteOut.java</w:t>
+            </w:r>
+          </w:p>
+          <w:p>
+            <w:pPr>
+              <w:rPr>
+                <w:lang w:val="en-GB"/>
+              </w:rPr>
+            </w:pPr>
+            <w:proofErr w:type="spellStart"/>
+            <w:r>
+              <w:rPr>
+                <w:lang w:val="en-GB"/>
+              </w:rPr>
+              <w:t>writeToTable</w:t>
+            </w:r>
+            <w:proofErr w:type="spellEnd"/>
+            <w:r>
+              <w:rPr>
+                <w:lang w:val="en-GB"/>
+              </w:rPr>
+              <w:t>()</w:t>
+            </w:r>
+          </w:p>
+        </w:tc>
+        <w:tc>
+          <w:tcPr>
+            <w:tcW w:w="817" w:type="dxa"/>
+          </w:tcPr>
+          <w:p>
+            <w:pPr>
+              <w:rPr>
+                <w:lang w:val="en-GB"/>
+              </w:rPr>
+            </w:pPr>
+            <w:r>
+              <w:rPr>
+                <w:lang w:val="en-GB"/>
+              </w:rPr>
+              <w:t>34</w:t>
+            </w:r>
+          </w:p>
+        </w:tc>
+        <w:tc>
+          <w:tcPr>
+            <w:tcW w:w="4252" w:type="dxa"/>
+          </w:tcPr>
+          <w:p>
+            <w:pPr>
+              <w:rPr>
+                <w:lang w:val="en-GB"/>
+              </w:rPr>
+            </w:pPr>
+            <w:r>
+              <w:rPr>
+                <w:lang w:val="en-GB"/>
+              </w:rPr>
+              <w:t xml:space="preserve">Headers are written out independently of data. Unless the order and headings here exactly match the order of storage of the data, the column labels will be incorrect. </w:t>
+            </w:r>
+          </w:p>
+        </w:tc>
+        <w:tc>
+          <w:tcPr>
+            <w:tcW w:w="4283" w:type="dxa"/>
+          </w:tcPr>
+          <w:p>
+            <w:pPr>
+              <w:rPr>
+                <w:lang w:val="en-GB"/>
+              </w:rPr>
+            </w:pPr>
+            <w:r>
+              <w:rPr>
+                <w:lang w:val="en-GB"/>
+              </w:rPr>
+              <w:t>Consider linking.</w:t>
+            </w:r>
+          </w:p>
+        </w:tc>
+      </w:tr>
+      <w:tr>
+        <w:tc>
+          <w:tcPr>
+            <w:tcW w:w="939" w:type="dxa"/>
+          </w:tcPr>
+          <w:p>
+            <w:pPr>
+              <w:rPr>
+                <w:lang w:val="en-GB"/>
+              </w:rPr>
+            </w:pPr>
+            <w:r>
+              <w:rPr>
+                <w:lang w:val="en-GB"/>
+              </w:rPr>
+              <w:t>33</w:t>
+            </w:r>
+          </w:p>
+        </w:tc>
+        <w:tc>
+          <w:tcPr>
+            <w:tcW w:w="2659" w:type="dxa"/>
+          </w:tcPr>
+          <w:p>
+            <w:pPr>
+              <w:rPr>
+                <w:lang w:val="en-GB"/>
+              </w:rPr>
+            </w:pPr>
+            <w:r>
+              <w:rPr>
+                <w:lang w:val="en-GB"/>
+              </w:rPr>
+              <w:t>WriteOut.java</w:t>
+            </w:r>
+          </w:p>
+          <w:p>
+            <w:pPr>
+              <w:rPr>
+                <w:lang w:val="en-GB"/>
+              </w:rPr>
+            </w:pPr>
+            <w:proofErr w:type="spellStart"/>
+            <w:r>
+              <w:rPr>
+                <w:lang w:val="en-GB"/>
+              </w:rPr>
+              <w:t>writeToTable</w:t>
+            </w:r>
+            <w:proofErr w:type="spellEnd"/>
+            <w:r>
+              <w:rPr>
+                <w:lang w:val="en-GB"/>
+              </w:rPr>
+              <w:t>()</w:t>
+            </w:r>
+          </w:p>
+        </w:tc>
+        <w:tc>
+          <w:tcPr>
+            <w:tcW w:w="817" w:type="dxa"/>
+          </w:tcPr>
+          <w:p>
+            <w:pPr>
+              <w:rPr>
+                <w:lang w:val="en-GB"/>
+              </w:rPr>
+            </w:pPr>
+            <w:r>
+              <w:rPr>
+                <w:lang w:val="en-GB"/>
+              </w:rPr>
+              <w:t>35</w:t>
+            </w:r>
+          </w:p>
+        </w:tc>
+        <w:tc>
+          <w:tcPr>
+            <w:tcW w:w="4252" w:type="dxa"/>
+          </w:tcPr>
+          <w:p>
+            <w:pPr>
+              <w:rPr>
+                <w:lang w:val="en-GB"/>
+              </w:rPr>
+            </w:pPr>
+            <w:r>
+              <w:rPr>
+                <w:lang w:val="en-GB"/>
+              </w:rPr>
+              <w:t>It looks as though h</w:t>
+            </w:r>
+            <w:r>
+              <w:rPr>
+                <w:lang w:val="en-GB"/>
+              </w:rPr>
+              <w:t xml:space="preserve">eaders </w:t>
+            </w:r>
+            <w:r>
+              <w:rPr>
+                <w:lang w:val="en-GB"/>
+              </w:rPr>
+              <w:t>will be printed for each sample name present in the original VCF</w:t>
+            </w:r>
+            <w:r>
+              <w:rPr>
+                <w:lang w:val="en-GB"/>
+              </w:rPr>
+              <w:t xml:space="preserve">. </w:t>
+            </w:r>
+          </w:p>
+        </w:tc>
+        <w:tc>
+          <w:tcPr>
+            <w:tcW w:w="4283" w:type="dxa"/>
+          </w:tcPr>
+          <w:p>
+            <w:pPr>
+              <w:rPr>
+                <w:lang w:val="en-GB"/>
+              </w:rPr>
+            </w:pPr>
+            <w:r>
+              <w:rPr>
+                <w:lang w:val="en-GB"/>
+              </w:rPr>
+              <w:t>Fix to only write out once</w:t>
+            </w:r>
+            <w:r>
+              <w:rPr>
+                <w:lang w:val="en-GB"/>
+              </w:rPr>
+              <w:t>.</w:t>
+            </w:r>
+            <w:r>
+              <w:rPr>
+                <w:lang w:val="en-GB"/>
+              </w:rPr>
+              <w:t xml:space="preserve"> </w:t>
+            </w:r>
+            <w:r>
+              <w:rPr>
+                <w:lang w:val="en-GB"/>
+              </w:rPr>
+              <w:t>(</w:t>
+            </w:r>
+            <w:r>
+              <w:rPr>
+                <w:highlight w:val="yellow"/>
+                <w:lang w:val="en-GB"/>
+              </w:rPr>
+              <w:t>P</w:t>
+            </w:r>
+            <w:r>
+              <w:rPr>
+                <w:highlight w:val="yellow"/>
+                <w:lang w:val="en-GB"/>
+              </w:rPr>
+              <w:t>ending final Germline Enrichment pipeline output</w:t>
+            </w:r>
+            <w:r>
+              <w:rPr>
+                <w:highlight w:val="yellow"/>
+                <w:lang w:val="en-GB"/>
+              </w:rPr>
+              <w:t xml:space="preserve"> and delivery of test file to co</w:t>
+            </w:r>
+            <w:r>
+              <w:rPr>
+                <w:highlight w:val="yellow"/>
+                <w:lang w:val="en-GB"/>
+              </w:rPr>
+              <w:t>nfirm</w:t>
+            </w:r>
+            <w:r>
+              <w:rPr>
+                <w:lang w:val="en-GB"/>
+              </w:rPr>
+              <w:t>).</w:t>
+            </w:r>
+          </w:p>
+        </w:tc>
+      </w:tr>
+      <w:tr>
+        <w:tc>
+          <w:tcPr>
+            <w:tcW w:w="939" w:type="dxa"/>
+          </w:tcPr>
+          <w:p>
+            <w:pPr>
+              <w:rPr>
+                <w:lang w:val="en-GB"/>
+              </w:rPr>
+            </w:pPr>
+            <w:r>
+              <w:rPr>
+                <w:lang w:val="en-GB"/>
+              </w:rPr>
+              <w:t>34</w:t>
+            </w:r>
+          </w:p>
+        </w:tc>
+        <w:tc>
+          <w:tcPr>
+            <w:tcW w:w="2659" w:type="dxa"/>
+          </w:tcPr>
+          <w:p>
+            <w:pPr>
+              <w:rPr>
+                <w:lang w:val="en-GB"/>
+              </w:rPr>
+            </w:pPr>
+            <w:r>
+              <w:rPr>
+                <w:lang w:val="en-GB"/>
+              </w:rPr>
+              <w:t>WriteOut.java</w:t>
+            </w:r>
+          </w:p>
+          <w:p>
+            <w:pPr>
+              <w:rPr>
+                <w:lang w:val="en-GB"/>
+              </w:rPr>
+            </w:pPr>
+            <w:proofErr w:type="spellStart"/>
+            <w:r>
+              <w:rPr>
+                <w:lang w:val="en-GB"/>
+              </w:rPr>
+              <w:t>writeToTable</w:t>
+            </w:r>
+            <w:proofErr w:type="spellEnd"/>
+            <w:r>
+              <w:rPr>
+                <w:lang w:val="en-GB"/>
+              </w:rPr>
+              <w:t>()</w:t>
+            </w:r>
+          </w:p>
+        </w:tc>
+        <w:tc>
+          <w:tcPr>
+            <w:tcW w:w="817" w:type="dxa"/>
+          </w:tcPr>
+          <w:p>
+            <w:pPr>
+              <w:rPr>
+                <w:lang w:val="en-GB"/>
+              </w:rPr>
+            </w:pPr>
+            <w:r>
+              <w:rPr>
+                <w:lang w:val="en-GB"/>
+              </w:rPr>
+              <w:t>46</w:t>
+            </w:r>
+          </w:p>
+        </w:tc>
+        <w:tc>
+          <w:tcPr>
+            <w:tcW w:w="4252" w:type="dxa"/>
+          </w:tcPr>
+          <w:p>
+            <w:pPr>
+              <w:rPr>
+                <w:lang w:val="en-GB"/>
+              </w:rPr>
+            </w:pPr>
+            <w:r>
+              <w:rPr>
+                <w:lang w:val="en-GB"/>
+              </w:rPr>
+              <w:t>Two statements on one line. Line very long.</w:t>
+            </w:r>
+          </w:p>
+        </w:tc>
+        <w:tc>
+          <w:tcPr>
+            <w:tcW w:w="4283" w:type="dxa"/>
+          </w:tcPr>
+          <w:p>
+            <w:pPr>
+              <w:rPr>
+                <w:lang w:val="en-GB"/>
+              </w:rPr>
+            </w:pPr>
+            <w:r>
+              <w:rPr>
+                <w:lang w:val="en-GB"/>
+              </w:rPr>
+              <w:t>Split</w:t>
+            </w:r>
+            <w:r>
+              <w:rPr>
+                <w:lang w:val="en-GB"/>
+              </w:rPr>
+              <w:t xml:space="preserve"> over more than one</w:t>
+            </w:r>
+            <w:r>
+              <w:rPr>
+                <w:lang w:val="en-GB"/>
+              </w:rPr>
+              <w:t xml:space="preserve"> line.</w:t>
+            </w:r>
+          </w:p>
+        </w:tc>
+      </w:tr>
+      <w:tr>
+        <w:tc>
+          <w:tcPr>
+            <w:tcW w:w="939" w:type="dxa"/>
+          </w:tcPr>
+          <w:p>
+            <w:pPr>
+              <w:rPr>
+                <w:lang w:val="en-GB"/>
+              </w:rPr>
+            </w:pPr>
+            <w:r>
+              <w:rPr>
+                <w:lang w:val="en-GB"/>
+              </w:rPr>
+              <w:lastRenderedPageBreak/>
+              <w:t>35</w:t>
+            </w:r>
+          </w:p>
+        </w:tc>
+        <w:tc>
+          <w:tcPr>
+            <w:tcW w:w="2659" w:type="dxa"/>
+          </w:tcPr>
+          <w:p>
+            <w:pPr>
+              <w:rPr>
+                <w:lang w:val="en-GB"/>
+              </w:rPr>
+            </w:pPr>
+            <w:r>
+              <w:rPr>
+                <w:lang w:val="en-GB"/>
+              </w:rPr>
+              <w:t>WriteOut.java</w:t>
+            </w:r>
+          </w:p>
+          <w:p>
+            <w:pPr>
+              <w:rPr>
+                <w:lang w:val="en-GB"/>
+              </w:rPr>
+            </w:pPr>
+            <w:proofErr w:type="spellStart"/>
+            <w:r>
+              <w:rPr>
+                <w:lang w:val="en-GB"/>
+              </w:rPr>
+              <w:t>writeToTable</w:t>
+            </w:r>
+            <w:proofErr w:type="spellEnd"/>
+            <w:r>
+              <w:rPr>
+                <w:lang w:val="en-GB"/>
+              </w:rPr>
+              <w:t>()</w:t>
+            </w:r>
+          </w:p>
+        </w:tc>
+        <w:tc>
+          <w:tcPr>
+            <w:tcW w:w="817" w:type="dxa"/>
+          </w:tcPr>
+          <w:p>
+            <w:pPr>
+              <w:rPr>
+                <w:lang w:val="en-GB"/>
+              </w:rPr>
+            </w:pPr>
+            <w:r>
+              <w:rPr>
+                <w:lang w:val="en-GB"/>
+              </w:rPr>
+              <w:t>48</w:t>
+            </w:r>
+          </w:p>
+        </w:tc>
+        <w:tc>
+          <w:tcPr>
+            <w:tcW w:w="4252" w:type="dxa"/>
+          </w:tcPr>
+          <w:p>
+            <w:pPr>
+              <w:rPr>
+                <w:lang w:val="en-GB"/>
+              </w:rPr>
+            </w:pPr>
+            <w:r>
+              <w:rPr>
+                <w:lang w:val="en-GB"/>
+              </w:rPr>
+              <w:t xml:space="preserve">Purpose of </w:t>
+            </w:r>
+            <w:proofErr w:type="spellStart"/>
+            <w:r>
+              <w:rPr>
+                <w:lang w:val="en-GB"/>
+              </w:rPr>
+              <w:t>boolean</w:t>
+            </w:r>
+            <w:proofErr w:type="spellEnd"/>
+            <w:r>
+              <w:rPr>
+                <w:lang w:val="en-GB"/>
+              </w:rPr>
+              <w:t xml:space="preserve"> variable printed unclear.</w:t>
+            </w:r>
+          </w:p>
+        </w:tc>
+        <w:tc>
+          <w:tcPr>
+            <w:tcW w:w="4283" w:type="dxa"/>
+          </w:tcPr>
+          <w:p>
+            <w:pPr>
+              <w:rPr>
+                <w:lang w:val="en-GB"/>
+              </w:rPr>
+            </w:pPr>
+            <w:r>
+              <w:rPr>
+                <w:lang w:val="en-GB"/>
+              </w:rPr>
+              <w:t>Add comment.</w:t>
+            </w:r>
+          </w:p>
+        </w:tc>
+      </w:tr>
+      <w:tr>
+        <w:tc>
+          <w:tcPr>
+            <w:tcW w:w="939" w:type="dxa"/>
+          </w:tcPr>
+          <w:p>
+            <w:pPr>
+              <w:rPr>
+                <w:lang w:val="en-GB"/>
+              </w:rPr>
+            </w:pPr>
+            <w:r>
+              <w:rPr>
+                <w:lang w:val="en-GB"/>
+              </w:rPr>
+              <w:t>36</w:t>
+            </w:r>
+          </w:p>
+        </w:tc>
+        <w:tc>
+          <w:tcPr>
+            <w:tcW w:w="2659" w:type="dxa"/>
+          </w:tcPr>
+          <w:p>
+            <w:pPr>
+              <w:rPr>
+                <w:lang w:val="en-GB"/>
+              </w:rPr>
+            </w:pPr>
+            <w:r>
+              <w:rPr>
+                <w:lang w:val="en-GB"/>
+              </w:rPr>
+              <w:t>WriteOut.java</w:t>
+            </w:r>
+          </w:p>
+          <w:p>
+            <w:pPr>
+              <w:rPr>
+                <w:lang w:val="en-GB"/>
+              </w:rPr>
+            </w:pPr>
+            <w:proofErr w:type="spellStart"/>
+            <w:r>
+              <w:rPr>
+                <w:lang w:val="en-GB"/>
+              </w:rPr>
+              <w:t>writeToTable</w:t>
+            </w:r>
+            <w:proofErr w:type="spellEnd"/>
+            <w:r>
+              <w:rPr>
+                <w:lang w:val="en-GB"/>
+              </w:rPr>
+              <w:t>()</w:t>
+            </w:r>
+          </w:p>
+        </w:tc>
+        <w:tc>
+          <w:tcPr>
+            <w:tcW w:w="817" w:type="dxa"/>
+          </w:tcPr>
+          <w:p>
+            <w:pPr>
+              <w:rPr>
+                <w:lang w:val="en-GB"/>
+              </w:rPr>
+            </w:pPr>
+            <w:r>
+              <w:rPr>
+                <w:lang w:val="en-GB"/>
+              </w:rPr>
+              <w:t>51</w:t>
+            </w:r>
+          </w:p>
+        </w:tc>
+        <w:tc>
+          <w:tcPr>
+            <w:tcW w:w="4252" w:type="dxa"/>
+          </w:tcPr>
+          <w:p>
+            <w:pPr>
+              <w:rPr>
+                <w:lang w:val="en-GB"/>
+              </w:rPr>
+            </w:pPr>
+            <w:r>
+              <w:rPr>
+                <w:lang w:val="en-GB"/>
+              </w:rPr>
+              <w:t>Variants without associated VEP annotation still printing out.</w:t>
+            </w:r>
+            <w:r>
+              <w:rPr>
+                <w:lang w:val="en-GB"/>
+              </w:rPr>
+              <w:t xml:space="preserve"> Comment indicates that they should not.</w:t>
+            </w:r>
+          </w:p>
+        </w:tc>
+        <w:tc>
+          <w:tcPr>
+            <w:tcW w:w="4283" w:type="dxa"/>
+          </w:tcPr>
+          <w:p>
+            <w:pPr>
+              <w:rPr>
+                <w:lang w:val="en-GB"/>
+              </w:rPr>
+            </w:pPr>
+            <w:r>
+              <w:rPr>
+                <w:lang w:val="en-GB"/>
+              </w:rPr>
+              <w:t>Fix bug either here or where variants are added to the hash map.</w:t>
+            </w:r>
+          </w:p>
+        </w:tc>
+      </w:tr>
+      <w:tr>
+        <w:tc>
+          <w:tcPr>
+            <w:tcW w:w="939" w:type="dxa"/>
+          </w:tcPr>
+          <w:p>
+            <w:pPr>
+              <w:rPr>
+                <w:lang w:val="en-GB"/>
+              </w:rPr>
+            </w:pPr>
+            <w:r>
+              <w:rPr>
+                <w:lang w:val="en-GB"/>
+              </w:rPr>
+              <w:t>37</w:t>
+            </w:r>
+          </w:p>
+        </w:tc>
+        <w:tc>
+          <w:tcPr>
+            <w:tcW w:w="2659" w:type="dxa"/>
+          </w:tcPr>
+          <w:p>
+            <w:pPr>
+              <w:rPr>
+                <w:lang w:val="en-GB"/>
+              </w:rPr>
+            </w:pPr>
+            <w:r>
+              <w:rPr>
+                <w:lang w:val="en-GB"/>
+              </w:rPr>
+              <w:t>WriteOut.java</w:t>
+            </w:r>
+          </w:p>
+          <w:p>
+            <w:pPr>
+              <w:rPr>
+                <w:lang w:val="en-GB"/>
+              </w:rPr>
+            </w:pPr>
+            <w:proofErr w:type="spellStart"/>
+            <w:r>
+              <w:rPr>
+                <w:lang w:val="en-GB"/>
+              </w:rPr>
+              <w:t>writeToTable</w:t>
+            </w:r>
+            <w:proofErr w:type="spellEnd"/>
+            <w:r>
+              <w:rPr>
+                <w:lang w:val="en-GB"/>
+              </w:rPr>
+              <w:t>()</w:t>
+            </w:r>
+          </w:p>
+        </w:tc>
+        <w:tc>
+          <w:tcPr>
+            <w:tcW w:w="817" w:type="dxa"/>
+          </w:tcPr>
+          <w:p>
+            <w:pPr>
+              <w:rPr>
+                <w:lang w:val="en-GB"/>
+              </w:rPr>
+            </w:pPr>
+            <w:r>
+              <w:rPr>
+                <w:lang w:val="en-GB"/>
+              </w:rPr>
+              <w:t>55</w:t>
+            </w:r>
+          </w:p>
+        </w:tc>
+        <w:tc>
+          <w:tcPr>
+            <w:tcW w:w="4252" w:type="dxa"/>
+          </w:tcPr>
+          <w:p>
+            <w:pPr>
+              <w:rPr>
+                <w:lang w:val="en-GB"/>
+              </w:rPr>
+            </w:pPr>
+            <w:r>
+              <w:rPr>
+                <w:lang w:val="en-GB"/>
+              </w:rPr>
+              <w:t>P</w:t>
+            </w:r>
+            <w:r>
+              <w:rPr>
+                <w:lang w:val="en-GB"/>
+              </w:rPr>
+              <w:t xml:space="preserve">urpose of </w:t>
+            </w:r>
+            <w:proofErr w:type="spellStart"/>
+            <w:r>
+              <w:rPr>
+                <w:lang w:val="en-GB"/>
+              </w:rPr>
+              <w:t>getFeature</w:t>
+            </w:r>
+            <w:proofErr w:type="spellEnd"/>
+            <w:r>
+              <w:rPr>
+                <w:lang w:val="en-GB"/>
+              </w:rPr>
+              <w:t>()==null</w:t>
+            </w:r>
+            <w:r>
+              <w:rPr>
+                <w:lang w:val="en-GB"/>
+              </w:rPr>
+              <w:t xml:space="preserve"> difficult to see at first glance</w:t>
+            </w:r>
+            <w:r>
+              <w:rPr>
+                <w:lang w:val="en-GB"/>
+              </w:rPr>
+              <w:t>. Is it intended that annotations without variants come through</w:t>
+            </w:r>
+            <w:r>
+              <w:rPr>
+                <w:lang w:val="en-GB"/>
+              </w:rPr>
+              <w:t>?</w:t>
+            </w:r>
+            <w:r>
+              <w:rPr>
+                <w:lang w:val="en-GB"/>
+              </w:rPr>
+              <w:t>- this is not clear from the description of the flag</w:t>
+            </w:r>
+            <w:r>
+              <w:rPr>
+                <w:lang w:val="en-GB"/>
+              </w:rPr>
+              <w:t>. Note: t</w:t>
+            </w:r>
+            <w:r>
+              <w:rPr>
+                <w:lang w:val="en-GB"/>
+              </w:rPr>
+              <w:t>his is also bringing through variants where there is no VEP annotation.</w:t>
+            </w:r>
+          </w:p>
+        </w:tc>
+        <w:tc>
+          <w:tcPr>
+            <w:tcW w:w="4283" w:type="dxa"/>
+          </w:tcPr>
+          <w:p>
+            <w:pPr>
+              <w:rPr>
+                <w:lang w:val="en-GB"/>
+              </w:rPr>
+            </w:pPr>
+            <w:r>
+              <w:rPr>
+                <w:lang w:val="en-GB"/>
+              </w:rPr>
+              <w:t>Add comment to explain and/or change description of -K flag to clarify.</w:t>
+            </w:r>
+          </w:p>
+        </w:tc>
+      </w:tr>
+      <w:tr>
+        <w:tc>
+          <w:tcPr>
+            <w:tcW w:w="939" w:type="dxa"/>
+          </w:tcPr>
+          <w:p>
+            <w:pPr>
+              <w:rPr>
+                <w:lang w:val="en-GB"/>
+              </w:rPr>
+            </w:pPr>
+            <w:r>
+              <w:rPr>
+                <w:lang w:val="en-GB"/>
+              </w:rPr>
+              <w:t>38</w:t>
+            </w:r>
+          </w:p>
+        </w:tc>
+        <w:tc>
+          <w:tcPr>
+            <w:tcW w:w="2659" w:type="dxa"/>
+          </w:tcPr>
+          <w:p>
+            <w:pPr>
+              <w:rPr>
+                <w:lang w:val="en-GB"/>
+              </w:rPr>
+            </w:pPr>
+            <w:r>
+              <w:rPr>
+                <w:lang w:val="en-GB"/>
+              </w:rPr>
+              <w:t>WriteOut.java</w:t>
+            </w:r>
+          </w:p>
+          <w:p>
+            <w:pPr>
+              <w:rPr>
+                <w:lang w:val="en-GB"/>
+              </w:rPr>
+            </w:pPr>
+            <w:proofErr w:type="spellStart"/>
+            <w:r>
+              <w:rPr>
+                <w:lang w:val="en-GB"/>
+              </w:rPr>
+              <w:t>writeToTable</w:t>
+            </w:r>
+            <w:proofErr w:type="spellEnd"/>
+            <w:r>
+              <w:rPr>
+                <w:lang w:val="en-GB"/>
+              </w:rPr>
+              <w:t>()</w:t>
+            </w:r>
+          </w:p>
+        </w:tc>
+        <w:tc>
+          <w:tcPr>
+            <w:tcW w:w="817" w:type="dxa"/>
+          </w:tcPr>
+          <w:p>
+            <w:pPr>
+              <w:rPr>
+                <w:lang w:val="en-GB"/>
+              </w:rPr>
+            </w:pPr>
+            <w:r>
+              <w:rPr>
+                <w:lang w:val="en-GB"/>
+              </w:rPr>
+              <w:t>60</w:t>
+            </w:r>
+          </w:p>
+          <w:p>
+            <w:pPr>
+              <w:rPr>
+                <w:lang w:val="en-GB"/>
+              </w:rPr>
+            </w:pPr>
+            <w:r>
+              <w:rPr>
+                <w:lang w:val="en-GB"/>
+              </w:rPr>
+              <w:t>66</w:t>
+            </w:r>
+          </w:p>
+          <w:p>
+            <w:pPr>
+              <w:rPr>
+                <w:lang w:val="en-GB"/>
+              </w:rPr>
+            </w:pPr>
+            <w:r>
+              <w:rPr>
+                <w:lang w:val="en-GB"/>
+              </w:rPr>
+              <w:t>68</w:t>
+            </w:r>
+          </w:p>
+        </w:tc>
+        <w:tc>
+          <w:tcPr>
+            <w:tcW w:w="4252" w:type="dxa"/>
+          </w:tcPr>
+          <w:p>
+            <w:pPr>
+              <w:rPr>
+                <w:lang w:val="en-GB"/>
+              </w:rPr>
+            </w:pPr>
+            <w:proofErr w:type="spellStart"/>
+            <w:r>
+              <w:rPr>
+                <w:lang w:val="en-GB"/>
+              </w:rPr>
+              <w:t>getLeft</w:t>
+            </w:r>
+            <w:proofErr w:type="spellEnd"/>
+            <w:r>
+              <w:rPr>
+                <w:lang w:val="en-GB"/>
+              </w:rPr>
+              <w:t>() is not informative</w:t>
+            </w:r>
+          </w:p>
+        </w:tc>
+        <w:tc>
+          <w:tcPr>
+            <w:tcW w:w="4283" w:type="dxa"/>
+          </w:tcPr>
+          <w:p>
+            <w:pPr>
+              <w:rPr>
+                <w:lang w:val="en-GB"/>
+              </w:rPr>
+            </w:pPr>
+            <w:r>
+              <w:rPr>
+                <w:lang w:val="en-GB"/>
+              </w:rPr>
+              <w:t>Comment or rename to make clearer.</w:t>
+            </w:r>
+          </w:p>
+        </w:tc>
+      </w:tr>
+      <w:tr>
+        <w:tc>
+          <w:tcPr>
+            <w:tcW w:w="939" w:type="dxa"/>
+          </w:tcPr>
+          <w:p>
+            <w:pPr>
+              <w:rPr>
+                <w:lang w:val="en-GB"/>
+              </w:rPr>
+            </w:pPr>
+            <w:r>
+              <w:rPr>
+                <w:lang w:val="en-GB"/>
+              </w:rPr>
+              <w:t>39</w:t>
+            </w:r>
+          </w:p>
+        </w:tc>
+        <w:tc>
+          <w:tcPr>
+            <w:tcW w:w="2659" w:type="dxa"/>
+          </w:tcPr>
+          <w:p>
+            <w:pPr>
+              <w:rPr>
+                <w:lang w:val="en-GB"/>
+              </w:rPr>
+            </w:pPr>
+            <w:r>
+              <w:rPr>
+                <w:lang w:val="en-GB"/>
+              </w:rPr>
+              <w:t>WriteOut.java</w:t>
+            </w:r>
+          </w:p>
+          <w:p>
+            <w:pPr>
+              <w:rPr>
+                <w:lang w:val="en-GB"/>
+              </w:rPr>
+            </w:pPr>
+            <w:proofErr w:type="spellStart"/>
+            <w:r>
+              <w:rPr>
+                <w:lang w:val="en-GB"/>
+              </w:rPr>
+              <w:t>writeToTable</w:t>
+            </w:r>
+            <w:proofErr w:type="spellEnd"/>
+            <w:r>
+              <w:rPr>
+                <w:lang w:val="en-GB"/>
+              </w:rPr>
+              <w:t>()</w:t>
+            </w:r>
+          </w:p>
+        </w:tc>
+        <w:tc>
+          <w:tcPr>
+            <w:tcW w:w="817" w:type="dxa"/>
+          </w:tcPr>
+          <w:p>
+            <w:pPr>
+              <w:rPr>
+                <w:lang w:val="en-GB"/>
+              </w:rPr>
+            </w:pPr>
+            <w:r>
+              <w:rPr>
+                <w:lang w:val="en-GB"/>
+              </w:rPr>
+              <w:t>70</w:t>
+            </w:r>
+          </w:p>
+        </w:tc>
+        <w:tc>
+          <w:tcPr>
+            <w:tcW w:w="4252" w:type="dxa"/>
+          </w:tcPr>
+          <w:p>
+            <w:pPr>
+              <w:rPr>
+                <w:lang w:val="en-GB"/>
+              </w:rPr>
+            </w:pPr>
+            <w:proofErr w:type="spellStart"/>
+            <w:r>
+              <w:rPr>
+                <w:lang w:val="en-GB"/>
+              </w:rPr>
+              <w:t>getRight</w:t>
+            </w:r>
+            <w:proofErr w:type="spellEnd"/>
+            <w:r>
+              <w:rPr>
+                <w:lang w:val="en-GB"/>
+              </w:rPr>
+              <w:t>() is not informative</w:t>
+            </w:r>
+          </w:p>
+        </w:tc>
+        <w:tc>
+          <w:tcPr>
+            <w:tcW w:w="4283" w:type="dxa"/>
+          </w:tcPr>
+          <w:p>
+            <w:pPr>
+              <w:rPr>
+                <w:lang w:val="en-GB"/>
+              </w:rPr>
+            </w:pPr>
+            <w:r>
+              <w:rPr>
+                <w:lang w:val="en-GB"/>
+              </w:rPr>
+              <w:t>Comment or rename to make clearer.</w:t>
+            </w:r>
+          </w:p>
+        </w:tc>
+      </w:tr>
+      <w:tr>
+        <w:tc>
+          <w:tcPr>
+            <w:tcW w:w="939" w:type="dxa"/>
+          </w:tcPr>
+          <w:p>
+            <w:pPr>
+              <w:rPr>
+                <w:lang w:val="en-GB"/>
+              </w:rPr>
+            </w:pPr>
+            <w:r>
+              <w:rPr>
+                <w:lang w:val="en-GB"/>
+              </w:rPr>
+              <w:t>40</w:t>
+            </w:r>
+          </w:p>
+        </w:tc>
+        <w:tc>
+          <w:tcPr>
+            <w:tcW w:w="2659" w:type="dxa"/>
+          </w:tcPr>
+          <w:p>
+            <w:pPr>
+              <w:rPr>
+                <w:lang w:val="en-GB"/>
+              </w:rPr>
+            </w:pPr>
+            <w:r>
+              <w:rPr>
+                <w:lang w:val="en-GB"/>
+              </w:rPr>
+              <w:t>WriteOut.java</w:t>
+            </w:r>
+          </w:p>
+          <w:p>
+            <w:pPr>
+              <w:rPr>
+                <w:lang w:val="en-GB"/>
+              </w:rPr>
+            </w:pPr>
+            <w:proofErr w:type="spellStart"/>
+            <w:r>
+              <w:rPr>
+                <w:lang w:val="en-GB"/>
+              </w:rPr>
+              <w:t>writeToTable</w:t>
+            </w:r>
+            <w:proofErr w:type="spellEnd"/>
+            <w:r>
+              <w:rPr>
+                <w:lang w:val="en-GB"/>
+              </w:rPr>
+              <w:t>()</w:t>
+            </w:r>
+          </w:p>
+        </w:tc>
+        <w:tc>
+          <w:tcPr>
+            <w:tcW w:w="817" w:type="dxa"/>
+          </w:tcPr>
+          <w:p>
+            <w:pPr>
+              <w:rPr>
+                <w:lang w:val="en-GB"/>
+              </w:rPr>
+            </w:pPr>
+            <w:r>
+              <w:rPr>
+                <w:lang w:val="en-GB"/>
+              </w:rPr>
+              <w:t>72</w:t>
+            </w:r>
+          </w:p>
+        </w:tc>
+        <w:tc>
+          <w:tcPr>
+            <w:tcW w:w="4252" w:type="dxa"/>
+          </w:tcPr>
+          <w:p>
+            <w:pPr>
+              <w:rPr>
+                <w:lang w:val="en-GB"/>
+              </w:rPr>
+            </w:pPr>
+            <w:r>
+              <w:rPr>
+                <w:lang w:val="en-GB"/>
+              </w:rPr>
+              <w:t xml:space="preserve">If clause and </w:t>
+            </w:r>
+            <w:r>
+              <w:rPr>
+                <w:lang w:val="en-GB"/>
+              </w:rPr>
+              <w:t xml:space="preserve">statements </w:t>
+            </w:r>
+            <w:r>
+              <w:rPr>
+                <w:lang w:val="en-GB"/>
+              </w:rPr>
+              <w:t>all on one line</w:t>
+            </w:r>
+          </w:p>
+        </w:tc>
+        <w:tc>
+          <w:tcPr>
+            <w:tcW w:w="4283" w:type="dxa"/>
+          </w:tcPr>
+          <w:p>
+            <w:pPr>
+              <w:rPr>
+                <w:lang w:val="en-GB"/>
+              </w:rPr>
+            </w:pPr>
+            <w:r>
+              <w:rPr>
+                <w:lang w:val="en-GB"/>
+              </w:rPr>
+              <w:t>Split out to make behaviour clearer</w:t>
+            </w:r>
+            <w:r>
+              <w:rPr>
+                <w:lang w:val="en-GB"/>
+              </w:rPr>
+              <w:t>. Add comment to clarify what the purpose of the statement is.</w:t>
+            </w:r>
+          </w:p>
+        </w:tc>
+      </w:tr>
+      <w:tr>
+        <w:tc>
+          <w:tcPr>
+            <w:tcW w:w="939" w:type="dxa"/>
+          </w:tcPr>
+          <w:p>
+            <w:pPr>
+              <w:rPr>
+                <w:lang w:val="en-GB"/>
+              </w:rPr>
+            </w:pPr>
+            <w:r>
+              <w:rPr>
+                <w:lang w:val="en-GB"/>
+              </w:rPr>
+              <w:t>41</w:t>
+            </w:r>
+          </w:p>
+        </w:tc>
+        <w:tc>
+          <w:tcPr>
+            <w:tcW w:w="2659" w:type="dxa"/>
+          </w:tcPr>
+          <w:p>
+            <w:pPr>
+              <w:rPr>
+                <w:lang w:val="en-GB"/>
+              </w:rPr>
+            </w:pPr>
+            <w:r>
+              <w:rPr>
+                <w:lang w:val="en-GB"/>
+              </w:rPr>
+              <w:t>WriteOut.java</w:t>
+            </w:r>
+          </w:p>
+          <w:p>
+            <w:pPr>
+              <w:rPr>
+                <w:lang w:val="en-GB"/>
+              </w:rPr>
+            </w:pPr>
+            <w:proofErr w:type="spellStart"/>
+            <w:r>
+              <w:rPr>
+                <w:lang w:val="en-GB"/>
+              </w:rPr>
+              <w:t>writeToTable</w:t>
+            </w:r>
+            <w:proofErr w:type="spellEnd"/>
+            <w:r>
+              <w:rPr>
+                <w:lang w:val="en-GB"/>
+              </w:rPr>
+              <w:t>()</w:t>
+            </w:r>
+          </w:p>
+        </w:tc>
+        <w:tc>
+          <w:tcPr>
+            <w:tcW w:w="817" w:type="dxa"/>
+          </w:tcPr>
+          <w:p>
+            <w:pPr>
+              <w:rPr>
+                <w:lang w:val="en-GB"/>
+              </w:rPr>
+            </w:pPr>
+            <w:r>
+              <w:rPr>
+                <w:lang w:val="en-GB"/>
+              </w:rPr>
+              <w:t>87-103</w:t>
+            </w:r>
+          </w:p>
+        </w:tc>
+        <w:tc>
+          <w:tcPr>
+            <w:tcW w:w="4252" w:type="dxa"/>
+          </w:tcPr>
+          <w:p>
+            <w:pPr>
+              <w:rPr>
+                <w:lang w:val="en-GB"/>
+              </w:rPr>
+            </w:pPr>
+            <w:r>
+              <w:rPr>
+                <w:lang w:val="en-GB"/>
+              </w:rPr>
+              <w:t>Replicated code</w:t>
+            </w:r>
+          </w:p>
+        </w:tc>
+        <w:tc>
+          <w:tcPr>
+            <w:tcW w:w="4283" w:type="dxa"/>
+          </w:tcPr>
+          <w:p>
+            <w:pPr>
+              <w:rPr>
+                <w:lang w:val="en-GB"/>
+              </w:rPr>
+            </w:pPr>
+            <w:r>
+              <w:rPr>
+                <w:lang w:val="en-GB"/>
+              </w:rPr>
+              <w:t>Consider modularising.</w:t>
+            </w:r>
+          </w:p>
+        </w:tc>
+      </w:tr>
+      <w:tr>
+        <w:tc>
+          <w:tcPr>
+            <w:tcW w:w="939" w:type="dxa"/>
+          </w:tcPr>
+          <w:p>
+            <w:pPr>
+              <w:rPr>
+                <w:lang w:val="en-GB"/>
+              </w:rPr>
+            </w:pPr>
+            <w:r>
+              <w:rPr>
+                <w:lang w:val="en-GB"/>
+              </w:rPr>
+              <w:t>42</w:t>
+            </w:r>
+          </w:p>
+        </w:tc>
+        <w:tc>
+          <w:tcPr>
+            <w:tcW w:w="2659" w:type="dxa"/>
+          </w:tcPr>
+          <w:p>
+            <w:pPr>
+              <w:rPr>
+                <w:lang w:val="en-GB"/>
+              </w:rPr>
+            </w:pPr>
+            <w:r>
+              <w:rPr>
+                <w:lang w:val="en-GB"/>
+              </w:rPr>
+              <w:t>WriteOut.java</w:t>
+            </w:r>
+          </w:p>
+          <w:p>
+            <w:pPr>
+              <w:rPr>
+                <w:lang w:val="en-GB"/>
+              </w:rPr>
+            </w:pPr>
+            <w:proofErr w:type="spellStart"/>
+            <w:r>
+              <w:rPr>
+                <w:lang w:val="en-GB"/>
+              </w:rPr>
+              <w:t>writeToTable</w:t>
+            </w:r>
+            <w:proofErr w:type="spellEnd"/>
+            <w:r>
+              <w:rPr>
+                <w:lang w:val="en-GB"/>
+              </w:rPr>
+              <w:t>()</w:t>
+            </w:r>
+          </w:p>
+        </w:tc>
+        <w:tc>
+          <w:tcPr>
+            <w:tcW w:w="817" w:type="dxa"/>
+          </w:tcPr>
+          <w:p>
+            <w:pPr>
+              <w:rPr>
+                <w:lang w:val="en-GB"/>
+              </w:rPr>
+            </w:pPr>
+            <w:r>
+              <w:rPr>
+                <w:lang w:val="en-GB"/>
+              </w:rPr>
+              <w:t>64</w:t>
+            </w:r>
+          </w:p>
+          <w:p>
+            <w:pPr>
+              <w:rPr>
+                <w:lang w:val="en-GB"/>
+              </w:rPr>
+            </w:pPr>
+            <w:r>
+              <w:rPr>
+                <w:lang w:val="en-GB"/>
+              </w:rPr>
+              <w:t>93</w:t>
+            </w:r>
+          </w:p>
+        </w:tc>
+        <w:tc>
+          <w:tcPr>
+            <w:tcW w:w="4252" w:type="dxa"/>
+          </w:tcPr>
+          <w:p>
+            <w:pPr>
+              <w:rPr>
+                <w:lang w:val="en-GB"/>
+              </w:rPr>
+            </w:pPr>
+            <w:proofErr w:type="spellStart"/>
+            <w:r>
+              <w:rPr>
+                <w:lang w:val="en-GB"/>
+              </w:rPr>
+              <w:t>getLeft</w:t>
+            </w:r>
+            <w:proofErr w:type="spellEnd"/>
+            <w:r>
+              <w:rPr>
+                <w:lang w:val="en-GB"/>
+              </w:rPr>
+              <w:t>() is not informative</w:t>
+            </w:r>
+          </w:p>
+        </w:tc>
+        <w:tc>
+          <w:tcPr>
+            <w:tcW w:w="4283" w:type="dxa"/>
+          </w:tcPr>
+          <w:p>
+            <w:pPr>
+              <w:rPr>
+                <w:lang w:val="en-GB"/>
+              </w:rPr>
+            </w:pPr>
+            <w:r>
+              <w:rPr>
+                <w:lang w:val="en-GB"/>
+              </w:rPr>
+              <w:t>Comment or rename to make clearer.</w:t>
+            </w:r>
+          </w:p>
+        </w:tc>
+      </w:tr>
+      <w:tr>
+        <w:tc>
+          <w:tcPr>
+            <w:tcW w:w="939" w:type="dxa"/>
+          </w:tcPr>
+          <w:p>
+            <w:pPr>
+              <w:rPr>
+                <w:lang w:val="en-GB"/>
+              </w:rPr>
+            </w:pPr>
+            <w:r>
+              <w:rPr>
+                <w:lang w:val="en-GB"/>
+              </w:rPr>
+              <w:t>43</w:t>
+            </w:r>
+          </w:p>
+        </w:tc>
+        <w:tc>
+          <w:tcPr>
+            <w:tcW w:w="2659" w:type="dxa"/>
+          </w:tcPr>
+          <w:p>
+            <w:pPr>
+              <w:rPr>
+                <w:lang w:val="en-GB"/>
+              </w:rPr>
+            </w:pPr>
+            <w:r>
+              <w:rPr>
+                <w:lang w:val="en-GB"/>
+              </w:rPr>
+              <w:t>WriteOut.java</w:t>
+            </w:r>
+          </w:p>
+          <w:p>
+            <w:pPr>
+              <w:rPr>
+                <w:lang w:val="en-GB"/>
+              </w:rPr>
+            </w:pPr>
+            <w:proofErr w:type="spellStart"/>
+            <w:r>
+              <w:rPr>
+                <w:lang w:val="en-GB"/>
+              </w:rPr>
+              <w:t>writeToTable</w:t>
+            </w:r>
+            <w:proofErr w:type="spellEnd"/>
+            <w:r>
+              <w:rPr>
+                <w:lang w:val="en-GB"/>
+              </w:rPr>
+              <w:t>()</w:t>
+            </w:r>
+          </w:p>
+        </w:tc>
+        <w:tc>
+          <w:tcPr>
+            <w:tcW w:w="817" w:type="dxa"/>
+          </w:tcPr>
+          <w:p>
+            <w:pPr>
+              <w:rPr>
+                <w:lang w:val="en-GB"/>
+              </w:rPr>
+            </w:pPr>
+            <w:r>
+              <w:rPr>
+                <w:lang w:val="en-GB"/>
+              </w:rPr>
+              <w:t>113</w:t>
+            </w:r>
+          </w:p>
+        </w:tc>
+        <w:tc>
+          <w:tcPr>
+            <w:tcW w:w="4252" w:type="dxa"/>
+          </w:tcPr>
+          <w:p>
+            <w:pPr>
+              <w:rPr>
+                <w:lang w:val="en-GB"/>
+              </w:rPr>
+            </w:pPr>
+            <w:r>
+              <w:rPr>
+                <w:lang w:val="en-GB"/>
+              </w:rPr>
+              <w:t>Variables named *</w:t>
+            </w:r>
+            <w:proofErr w:type="spellStart"/>
+            <w:r>
+              <w:rPr>
+                <w:lang w:val="en-GB"/>
+              </w:rPr>
+              <w:t>Dp</w:t>
+            </w:r>
+            <w:proofErr w:type="spellEnd"/>
+            <w:r>
+              <w:rPr>
+                <w:lang w:val="en-GB"/>
+              </w:rPr>
+              <w:t xml:space="preserve"> and *DP</w:t>
+            </w:r>
+          </w:p>
+        </w:tc>
+        <w:tc>
+          <w:tcPr>
+            <w:tcW w:w="4283" w:type="dxa"/>
+          </w:tcPr>
+          <w:p>
+            <w:pPr>
+              <w:rPr>
+                <w:lang w:val="en-GB"/>
+              </w:rPr>
+            </w:pPr>
+            <w:r>
+              <w:rPr>
+                <w:lang w:val="en-GB"/>
+              </w:rPr>
+              <w:t>Make the same for readability.</w:t>
+            </w:r>
+          </w:p>
+        </w:tc>
+      </w:tr>
+      <w:tr>
+        <w:tc>
+          <w:tcPr>
+            <w:tcW w:w="939" w:type="dxa"/>
+          </w:tcPr>
+          <w:p>
+            <w:pPr>
+              <w:rPr>
+                <w:lang w:val="en-GB"/>
+              </w:rPr>
+            </w:pPr>
+            <w:r>
+              <w:rPr>
+                <w:lang w:val="en-GB"/>
+              </w:rPr>
+              <w:t>44</w:t>
             </w:r>
             <w:bookmarkStart w:id="0" w:name="_GoBack"/>
             <w:bookmarkEnd w:id="0"/>
-            <w:r>
-              <w:rPr>
-                <w:lang w:val="en-GB"/>
-              </w:rPr>
-              <w:t>VCF reader</w:t>
+          </w:p>
+        </w:tc>
+        <w:tc>
+          <w:tcPr>
+            <w:tcW w:w="2659" w:type="dxa"/>
+          </w:tcPr>
+          <w:p>
+            <w:pPr>
+              <w:rPr>
+                <w:lang w:val="en-GB"/>
+              </w:rPr>
+            </w:pPr>
+            <w:r>
+              <w:rPr>
+                <w:lang w:val="en-GB"/>
+              </w:rPr>
+              <w:t>WriteOut.java</w:t>
+            </w:r>
+          </w:p>
+          <w:p>
+            <w:pPr>
+              <w:rPr>
+                <w:lang w:val="en-GB"/>
+              </w:rPr>
+            </w:pPr>
+            <w:proofErr w:type="spellStart"/>
+            <w:r>
+              <w:rPr>
+                <w:lang w:val="en-GB"/>
+              </w:rPr>
+              <w:t>writeToTable</w:t>
+            </w:r>
+            <w:proofErr w:type="spellEnd"/>
+            <w:r>
+              <w:rPr>
+                <w:lang w:val="en-GB"/>
+              </w:rPr>
+              <w:t>()</w:t>
+            </w:r>
+          </w:p>
+        </w:tc>
+        <w:tc>
+          <w:tcPr>
+            <w:tcW w:w="817" w:type="dxa"/>
+          </w:tcPr>
+          <w:p>
+            <w:pPr>
+              <w:rPr>
+                <w:lang w:val="en-GB"/>
+              </w:rPr>
+            </w:pPr>
+            <w:r>
+              <w:rPr>
+                <w:lang w:val="en-GB"/>
+              </w:rPr>
+              <w:t>114</w:t>
+            </w:r>
+          </w:p>
+        </w:tc>
+        <w:tc>
+          <w:tcPr>
+            <w:tcW w:w="4252" w:type="dxa"/>
+          </w:tcPr>
+          <w:p>
+            <w:pPr>
+              <w:rPr>
+                <w:lang w:val="en-GB"/>
+              </w:rPr>
+            </w:pPr>
+            <w:r>
+              <w:rPr>
+                <w:lang w:val="en-GB"/>
+              </w:rPr>
+              <w:t xml:space="preserve">Unclear how well this will work for the </w:t>
+            </w:r>
+            <w:proofErr w:type="spellStart"/>
+            <w:r>
+              <w:rPr>
+                <w:lang w:val="en-GB"/>
+              </w:rPr>
+              <w:t>multisample</w:t>
+            </w:r>
+            <w:proofErr w:type="spellEnd"/>
+            <w:r>
+              <w:rPr>
+                <w:lang w:val="en-GB"/>
+              </w:rPr>
+              <w:t xml:space="preserve"> VCF (</w:t>
+            </w:r>
+            <w:r>
+              <w:rPr>
+                <w:lang w:val="en-GB"/>
+              </w:rPr>
+              <w:t>previously this did not work as expected until a workaround was generated)</w:t>
+            </w:r>
+          </w:p>
+        </w:tc>
+        <w:tc>
+          <w:tcPr>
+            <w:tcW w:w="4283" w:type="dxa"/>
+          </w:tcPr>
+          <w:p>
+            <w:pPr>
+              <w:rPr>
+                <w:lang w:val="en-GB"/>
+              </w:rPr>
+            </w:pPr>
+            <w:r>
+              <w:rPr>
+                <w:lang w:val="en-GB"/>
+              </w:rPr>
+              <w:t>Requires further testing</w:t>
+            </w:r>
+            <w:r>
+              <w:rPr>
+                <w:lang w:val="en-GB"/>
+              </w:rPr>
+              <w:t xml:space="preserve">- </w:t>
+            </w:r>
+            <w:r>
+              <w:rPr>
+                <w:highlight w:val="yellow"/>
+                <w:lang w:val="en-GB"/>
+              </w:rPr>
+              <w:t>p</w:t>
+            </w:r>
+            <w:r>
+              <w:rPr>
+                <w:highlight w:val="yellow"/>
+                <w:lang w:val="en-GB"/>
+              </w:rPr>
+              <w:t>endin</w:t>
+            </w:r>
+            <w:r>
+              <w:rPr>
+                <w:highlight w:val="yellow"/>
+                <w:lang w:val="en-GB"/>
+              </w:rPr>
+              <w:t>g final Germline Enrichment pipeline output</w:t>
+            </w:r>
+            <w:r>
+              <w:rPr>
+                <w:highlight w:val="yellow"/>
+                <w:lang w:val="en-GB"/>
+              </w:rPr>
+              <w:t xml:space="preserve"> and delivery of test file</w:t>
             </w:r>
             <w:r>
               <w:rPr>
                 <w:lang w:val="en-GB"/>
               </w:rPr>
               <w:t>.</w:t>
-            </w:r>
-          </w:p>
-        </w:tc>
-        <w:tc>
-          <w:tcPr>
-            <w:tcW w:w="4283" w:type="dxa"/>
-          </w:tcPr>
-          <w:p>
-            <w:pPr>
-              <w:rPr>
-                <w:lang w:val="en-GB"/>
-              </w:rPr>
-            </w:pPr>
-            <w:r>
-              <w:rPr>
-                <w:lang w:val="en-GB"/>
-              </w:rPr>
-              <w:t>Wrap file opening in error handling code so exception is thrown immediately and code does not continue to execute.</w:t>
             </w:r>
           </w:p>
         </w:tc>
@@ -4013,12 +6203,6 @@
                 <w:lang w:val="en-GB"/>
               </w:rPr>
             </w:pPr>
-            <w:r>
-              <w:rPr>
-                <w:lang w:val="en-GB"/>
-              </w:rPr>
-              <w:t>31</w:t>
-            </w:r>
           </w:p>
         </w:tc>
         <w:tc>
@@ -4081,12 +6265,6 @@
                 <w:lang w:val="en-GB"/>
               </w:rPr>
             </w:pPr>
-            <w:r>
-              <w:rPr>
-                <w:lang w:val="en-GB"/>
-              </w:rPr>
-              <w:t>32</w:t>
-            </w:r>
           </w:p>
         </w:tc>
         <w:tc>
@@ -4149,12 +6327,6 @@
                 <w:lang w:val="en-GB"/>
               </w:rPr>
             </w:pPr>
-            <w:r>
-              <w:rPr>
-                <w:lang w:val="en-GB"/>
-              </w:rPr>
-              <w:t>33</w:t>
-            </w:r>
           </w:p>
         </w:tc>
         <w:tc>
@@ -4217,12 +6389,6 @@
                 <w:lang w:val="en-GB"/>
               </w:rPr>
             </w:pPr>
-            <w:r>
-              <w:rPr>
-                <w:lang w:val="en-GB"/>
-              </w:rPr>
-              <w:t>34</w:t>
-            </w:r>
           </w:p>
         </w:tc>
         <w:tc>
@@ -4285,12 +6451,6 @@
                 <w:lang w:val="en-GB"/>
               </w:rPr>
             </w:pPr>
-            <w:r>
-              <w:rPr>
-                <w:lang w:val="en-GB"/>
-              </w:rPr>
-              <w:t>35</w:t>
-            </w:r>
           </w:p>
         </w:tc>
         <w:tc>
@@ -4353,468 +6513,6 @@
                 <w:lang w:val="en-GB"/>
               </w:rPr>
             </w:pPr>
-            <w:r>
-              <w:rPr>
-                <w:lang w:val="en-GB"/>
-              </w:rPr>
-              <w:t>36</w:t>
-            </w:r>
-          </w:p>
-        </w:tc>
-        <w:tc>
-          <w:tcPr>
-            <w:tcW w:w="2659" w:type="dxa"/>
-          </w:tcPr>
-          <w:p>
-            <w:pPr>
-              <w:rPr>
-                <w:lang w:val="en-GB"/>
-              </w:rPr>
-            </w:pPr>
-          </w:p>
-        </w:tc>
-        <w:tc>
-          <w:tcPr>
-            <w:tcW w:w="817" w:type="dxa"/>
-          </w:tcPr>
-          <w:p>
-            <w:pPr>
-              <w:rPr>
-                <w:lang w:val="en-GB"/>
-              </w:rPr>
-            </w:pPr>
-          </w:p>
-        </w:tc>
-        <w:tc>
-          <w:tcPr>
-            <w:tcW w:w="4252" w:type="dxa"/>
-          </w:tcPr>
-          <w:p>
-            <w:pPr>
-              <w:rPr>
-                <w:lang w:val="en-GB"/>
-              </w:rPr>
-            </w:pPr>
-          </w:p>
-        </w:tc>
-        <w:tc>
-          <w:tcPr>
-            <w:tcW w:w="4283" w:type="dxa"/>
-          </w:tcPr>
-          <w:p>
-            <w:pPr>
-              <w:rPr>
-                <w:lang w:val="en-GB"/>
-              </w:rPr>
-            </w:pPr>
-          </w:p>
-        </w:tc>
-      </w:tr>
-      <w:tr>
-        <w:tc>
-          <w:tcPr>
-            <w:tcW w:w="939" w:type="dxa"/>
-          </w:tcPr>
-          <w:p>
-            <w:pPr>
-              <w:rPr>
-                <w:lang w:val="en-GB"/>
-              </w:rPr>
-            </w:pPr>
-            <w:r>
-              <w:rPr>
-                <w:lang w:val="en-GB"/>
-              </w:rPr>
-              <w:t>37</w:t>
-            </w:r>
-          </w:p>
-        </w:tc>
-        <w:tc>
-          <w:tcPr>
-            <w:tcW w:w="2659" w:type="dxa"/>
-          </w:tcPr>
-          <w:p>
-            <w:pPr>
-              <w:rPr>
-                <w:lang w:val="en-GB"/>
-              </w:rPr>
-            </w:pPr>
-          </w:p>
-        </w:tc>
-        <w:tc>
-          <w:tcPr>
-            <w:tcW w:w="817" w:type="dxa"/>
-          </w:tcPr>
-          <w:p>
-            <w:pPr>
-              <w:rPr>
-                <w:lang w:val="en-GB"/>
-              </w:rPr>
-            </w:pPr>
-          </w:p>
-        </w:tc>
-        <w:tc>
-          <w:tcPr>
-            <w:tcW w:w="4252" w:type="dxa"/>
-          </w:tcPr>
-          <w:p>
-            <w:pPr>
-              <w:rPr>
-                <w:lang w:val="en-GB"/>
-              </w:rPr>
-            </w:pPr>
-          </w:p>
-        </w:tc>
-        <w:tc>
-          <w:tcPr>
-            <w:tcW w:w="4283" w:type="dxa"/>
-          </w:tcPr>
-          <w:p>
-            <w:pPr>
-              <w:rPr>
-                <w:lang w:val="en-GB"/>
-              </w:rPr>
-            </w:pPr>
-          </w:p>
-        </w:tc>
-      </w:tr>
-      <w:tr>
-        <w:tc>
-          <w:tcPr>
-            <w:tcW w:w="939" w:type="dxa"/>
-          </w:tcPr>
-          <w:p>
-            <w:pPr>
-              <w:rPr>
-                <w:lang w:val="en-GB"/>
-              </w:rPr>
-            </w:pPr>
-            <w:r>
-              <w:rPr>
-                <w:lang w:val="en-GB"/>
-              </w:rPr>
-              <w:t>38</w:t>
-            </w:r>
-          </w:p>
-        </w:tc>
-        <w:tc>
-          <w:tcPr>
-            <w:tcW w:w="2659" w:type="dxa"/>
-          </w:tcPr>
-          <w:p>
-            <w:pPr>
-              <w:rPr>
-                <w:lang w:val="en-GB"/>
-              </w:rPr>
-            </w:pPr>
-          </w:p>
-        </w:tc>
-        <w:tc>
-          <w:tcPr>
-            <w:tcW w:w="817" w:type="dxa"/>
-          </w:tcPr>
-          <w:p>
-            <w:pPr>
-              <w:rPr>
-                <w:lang w:val="en-GB"/>
-              </w:rPr>
-            </w:pPr>
-          </w:p>
-        </w:tc>
-        <w:tc>
-          <w:tcPr>
-            <w:tcW w:w="4252" w:type="dxa"/>
-          </w:tcPr>
-          <w:p>
-            <w:pPr>
-              <w:rPr>
-                <w:lang w:val="en-GB"/>
-              </w:rPr>
-            </w:pPr>
-          </w:p>
-        </w:tc>
-        <w:tc>
-          <w:tcPr>
-            <w:tcW w:w="4283" w:type="dxa"/>
-          </w:tcPr>
-          <w:p>
-            <w:pPr>
-              <w:rPr>
-                <w:lang w:val="en-GB"/>
-              </w:rPr>
-            </w:pPr>
-          </w:p>
-        </w:tc>
-      </w:tr>
-      <w:tr>
-        <w:tc>
-          <w:tcPr>
-            <w:tcW w:w="939" w:type="dxa"/>
-          </w:tcPr>
-          <w:p>
-            <w:pPr>
-              <w:rPr>
-                <w:lang w:val="en-GB"/>
-              </w:rPr>
-            </w:pPr>
-            <w:r>
-              <w:rPr>
-                <w:lang w:val="en-GB"/>
-              </w:rPr>
-              <w:t>39</w:t>
-            </w:r>
-          </w:p>
-        </w:tc>
-        <w:tc>
-          <w:tcPr>
-            <w:tcW w:w="2659" w:type="dxa"/>
-          </w:tcPr>
-          <w:p>
-            <w:pPr>
-              <w:rPr>
-                <w:lang w:val="en-GB"/>
-              </w:rPr>
-            </w:pPr>
-          </w:p>
-        </w:tc>
-        <w:tc>
-          <w:tcPr>
-            <w:tcW w:w="817" w:type="dxa"/>
-          </w:tcPr>
-          <w:p>
-            <w:pPr>
-              <w:rPr>
-                <w:lang w:val="en-GB"/>
-              </w:rPr>
-            </w:pPr>
-          </w:p>
-        </w:tc>
-        <w:tc>
-          <w:tcPr>
-            <w:tcW w:w="4252" w:type="dxa"/>
-          </w:tcPr>
-          <w:p>
-            <w:pPr>
-              <w:rPr>
-                <w:lang w:val="en-GB"/>
-              </w:rPr>
-            </w:pPr>
-          </w:p>
-        </w:tc>
-        <w:tc>
-          <w:tcPr>
-            <w:tcW w:w="4283" w:type="dxa"/>
-          </w:tcPr>
-          <w:p>
-            <w:pPr>
-              <w:rPr>
-                <w:lang w:val="en-GB"/>
-              </w:rPr>
-            </w:pPr>
-          </w:p>
-        </w:tc>
-      </w:tr>
-      <w:tr>
-        <w:tc>
-          <w:tcPr>
-            <w:tcW w:w="939" w:type="dxa"/>
-          </w:tcPr>
-          <w:p>
-            <w:pPr>
-              <w:rPr>
-                <w:lang w:val="en-GB"/>
-              </w:rPr>
-            </w:pPr>
-            <w:r>
-              <w:rPr>
-                <w:lang w:val="en-GB"/>
-              </w:rPr>
-              <w:t>40</w:t>
-            </w:r>
-          </w:p>
-        </w:tc>
-        <w:tc>
-          <w:tcPr>
-            <w:tcW w:w="2659" w:type="dxa"/>
-          </w:tcPr>
-          <w:p>
-            <w:pPr>
-              <w:rPr>
-                <w:lang w:val="en-GB"/>
-              </w:rPr>
-            </w:pPr>
-          </w:p>
-        </w:tc>
-        <w:tc>
-          <w:tcPr>
-            <w:tcW w:w="817" w:type="dxa"/>
-          </w:tcPr>
-          <w:p>
-            <w:pPr>
-              <w:rPr>
-                <w:lang w:val="en-GB"/>
-              </w:rPr>
-            </w:pPr>
-          </w:p>
-        </w:tc>
-        <w:tc>
-          <w:tcPr>
-            <w:tcW w:w="4252" w:type="dxa"/>
-          </w:tcPr>
-          <w:p>
-            <w:pPr>
-              <w:rPr>
-                <w:lang w:val="en-GB"/>
-              </w:rPr>
-            </w:pPr>
-          </w:p>
-        </w:tc>
-        <w:tc>
-          <w:tcPr>
-            <w:tcW w:w="4283" w:type="dxa"/>
-          </w:tcPr>
-          <w:p>
-            <w:pPr>
-              <w:rPr>
-                <w:lang w:val="en-GB"/>
-              </w:rPr>
-            </w:pPr>
-            <w:r>
-              <w:rPr>
-                <w:lang w:val="en-GB"/>
-              </w:rPr>
-              <w:t xml:space="preserve">- unclear how AF is calculated in the absence of the AF annotation (such as would be </w:t>
-            </w:r>
-            <w:r>
-              <w:rPr>
-                <w:lang w:val="en-GB"/>
-              </w:rPr>
-              <w:lastRenderedPageBreak/>
-              <w:t xml:space="preserve">expected with the Germline Enrichment pipeline)- </w:t>
-            </w:r>
-            <w:r>
-              <w:rPr>
-                <w:highlight w:val="yellow"/>
-                <w:lang w:val="en-GB"/>
-              </w:rPr>
-              <w:t>p</w:t>
-            </w:r>
-            <w:r>
-              <w:rPr>
-                <w:highlight w:val="yellow"/>
-                <w:lang w:val="en-GB"/>
-              </w:rPr>
-              <w:t>endin</w:t>
-            </w:r>
-            <w:r>
-              <w:rPr>
-                <w:highlight w:val="yellow"/>
-                <w:lang w:val="en-GB"/>
-              </w:rPr>
-              <w:t>g final Germline Enrichment pipeline output</w:t>
-            </w:r>
-            <w:r>
-              <w:rPr>
-                <w:highlight w:val="yellow"/>
-                <w:lang w:val="en-GB"/>
-              </w:rPr>
-              <w:t xml:space="preserve"> and delivery of test file</w:t>
-            </w:r>
-            <w:r>
-              <w:rPr>
-                <w:lang w:val="en-GB"/>
-              </w:rPr>
-              <w:t>.</w:t>
-            </w:r>
-          </w:p>
-        </w:tc>
-      </w:tr>
-      <w:tr>
-        <w:tc>
-          <w:tcPr>
-            <w:tcW w:w="939" w:type="dxa"/>
-          </w:tcPr>
-          <w:p>
-            <w:pPr>
-              <w:rPr>
-                <w:lang w:val="en-GB"/>
-              </w:rPr>
-            </w:pPr>
-            <w:r>
-              <w:rPr>
-                <w:lang w:val="en-GB"/>
-              </w:rPr>
-              <w:lastRenderedPageBreak/>
-              <w:t>41</w:t>
-            </w:r>
-          </w:p>
-        </w:tc>
-        <w:tc>
-          <w:tcPr>
-            <w:tcW w:w="2659" w:type="dxa"/>
-          </w:tcPr>
-          <w:p>
-            <w:pPr>
-              <w:rPr>
-                <w:lang w:val="en-GB"/>
-              </w:rPr>
-            </w:pPr>
-          </w:p>
-        </w:tc>
-        <w:tc>
-          <w:tcPr>
-            <w:tcW w:w="817" w:type="dxa"/>
-          </w:tcPr>
-          <w:p>
-            <w:pPr>
-              <w:rPr>
-                <w:lang w:val="en-GB"/>
-              </w:rPr>
-            </w:pPr>
-          </w:p>
-        </w:tc>
-        <w:tc>
-          <w:tcPr>
-            <w:tcW w:w="4252" w:type="dxa"/>
-          </w:tcPr>
-          <w:p>
-            <w:pPr>
-              <w:rPr>
-                <w:lang w:val="en-GB"/>
-              </w:rPr>
-            </w:pPr>
-          </w:p>
-        </w:tc>
-        <w:tc>
-          <w:tcPr>
-            <w:tcW w:w="4283" w:type="dxa"/>
-          </w:tcPr>
-          <w:p>
-            <w:pPr>
-              <w:rPr>
-                <w:lang w:val="en-GB"/>
-              </w:rPr>
-            </w:pPr>
-          </w:p>
-        </w:tc>
-      </w:tr>
-      <w:tr>
-        <w:tc>
-          <w:tcPr>
-            <w:tcW w:w="939" w:type="dxa"/>
-          </w:tcPr>
-          <w:p>
-            <w:pPr>
-              <w:rPr>
-                <w:lang w:val="en-GB"/>
-              </w:rPr>
-            </w:pPr>
-            <w:r>
-              <w:rPr>
-                <w:lang w:val="en-GB"/>
-              </w:rPr>
-              <w:t>42</w:t>
-            </w:r>
           </w:p>
         </w:tc>
         <w:tc>
@@ -6075,7 +7773,7 @@
 </file>
 
 <file path=customXml/itemProps1.xml><?xml version="1.0" encoding="utf-8"?>
-<ds:datastoreItem xmlns:ds="http://schemas.openxmlformats.org/officeDocument/2006/customXml" ds:itemID="{722830F4-E9E9-4DBB-A32E-51F71E9F026E}">
+<ds:datastoreItem xmlns:ds="http://schemas.openxmlformats.org/officeDocument/2006/customXml" ds:itemID="{EA5592F6-EAA2-46CF-8884-BF89F7492C9C}">
   <ds:schemaRefs>
     <ds:schemaRef ds:uri="http://schemas.openxmlformats.org/officeDocument/2006/bibliography"/>
   </ds:schemaRefs>

</xml_diff>

<commit_message>
Finalised testing with somatic vcf- untested noted in docs
</commit_message>
<xml_diff>
--- a/CommentsOnCode.docx
+++ b/CommentsOnCode.docx
@@ -123,10 +123,10 @@
       </w:tblPr>
       <w:tblGrid>
         <w:gridCol w:w="939"/>
-        <w:gridCol w:w="2659"/>
+        <w:gridCol w:w="2688"/>
         <w:gridCol w:w="817"/>
-        <w:gridCol w:w="4252"/>
-        <w:gridCol w:w="4283"/>
+        <w:gridCol w:w="4238"/>
+        <w:gridCol w:w="4268"/>
       </w:tblGrid>
       <w:tr>
         <w:tc>
@@ -151,7 +151,7 @@
         </w:tc>
         <w:tc>
           <w:tcPr>
-            <w:tcW w:w="2659" w:type="dxa"/>
+            <w:tcW w:w="2688" w:type="dxa"/>
           </w:tcPr>
           <w:p>
             <w:pPr>
@@ -191,7 +191,7 @@
         </w:tc>
         <w:tc>
           <w:tcPr>
-            <w:tcW w:w="4252" w:type="dxa"/>
+            <w:tcW w:w="4238" w:type="dxa"/>
           </w:tcPr>
           <w:p>
             <w:pPr>
@@ -218,7 +218,7 @@
         </w:tc>
         <w:tc>
           <w:tcPr>
-            <w:tcW w:w="4283" w:type="dxa"/>
+            <w:tcW w:w="4268" w:type="dxa"/>
           </w:tcPr>
           <w:p>
             <w:pPr>
@@ -258,7 +258,7 @@
         </w:tc>
         <w:tc>
           <w:tcPr>
-            <w:tcW w:w="2659" w:type="dxa"/>
+            <w:tcW w:w="2688" w:type="dxa"/>
           </w:tcPr>
           <w:p>
             <w:pPr>
@@ -279,19 +279,11 @@
                 <w:lang w:val="en-GB"/>
               </w:rPr>
             </w:pPr>
-            <w:proofErr w:type="spellStart"/>
-            <w:r>
-              <w:rPr>
-                <w:lang w:val="en-GB"/>
-              </w:rPr>
-              <w:t>parseVepVcf</w:t>
-            </w:r>
-            <w:proofErr w:type="spellEnd"/>
-            <w:r>
-              <w:rPr>
-                <w:lang w:val="en-GB"/>
-              </w:rPr>
-              <w:t>()</w:t>
+            <w:r>
+              <w:rPr>
+                <w:lang w:val="en-GB"/>
+              </w:rPr>
+              <w:t>parseVepVcf()</w:t>
             </w:r>
           </w:p>
         </w:tc>
@@ -315,7 +307,7 @@
         </w:tc>
         <w:tc>
           <w:tcPr>
-            <w:tcW w:w="4252" w:type="dxa"/>
+            <w:tcW w:w="4238" w:type="dxa"/>
           </w:tcPr>
           <w:p>
             <w:pPr>
@@ -339,7 +331,7 @@
         </w:tc>
         <w:tc>
           <w:tcPr>
-            <w:tcW w:w="4283" w:type="dxa"/>
+            <w:tcW w:w="4268" w:type="dxa"/>
           </w:tcPr>
           <w:p>
             <w:pPr>
@@ -383,7 +375,7 @@
         </w:tc>
         <w:tc>
           <w:tcPr>
-            <w:tcW w:w="2659" w:type="dxa"/>
+            <w:tcW w:w="2688" w:type="dxa"/>
           </w:tcPr>
           <w:p>
             <w:pPr>
@@ -404,19 +396,11 @@
                 <w:lang w:val="en-GB"/>
               </w:rPr>
             </w:pPr>
-            <w:proofErr w:type="spellStart"/>
-            <w:r>
-              <w:rPr>
-                <w:lang w:val="en-GB"/>
-              </w:rPr>
-              <w:t>parseVepVcf</w:t>
-            </w:r>
-            <w:proofErr w:type="spellEnd"/>
-            <w:r>
-              <w:rPr>
-                <w:lang w:val="en-GB"/>
-              </w:rPr>
-              <w:t>()</w:t>
+            <w:r>
+              <w:rPr>
+                <w:lang w:val="en-GB"/>
+              </w:rPr>
+              <w:t>parseVepVcf()</w:t>
             </w:r>
           </w:p>
         </w:tc>
@@ -440,79 +424,37 @@
         </w:tc>
         <w:tc>
           <w:tcPr>
-            <w:tcW w:w="4252" w:type="dxa"/>
-          </w:tcPr>
-          <w:p>
-            <w:pPr>
-              <w:rPr>
-                <w:lang w:val="en-GB"/>
-              </w:rPr>
-            </w:pPr>
-            <w:r>
-              <w:rPr>
-                <w:lang w:val="en-GB"/>
-              </w:rPr>
-              <w:t xml:space="preserve">Error is thrown when the information in the VCF ##SAMPLE header tag is present in the </w:t>
-            </w:r>
-            <w:proofErr w:type="spellStart"/>
-            <w:r>
-              <w:rPr>
-                <w:lang w:val="en-GB"/>
-              </w:rPr>
-              <w:t>SampleMetaData</w:t>
-            </w:r>
-            <w:proofErr w:type="spellEnd"/>
-            <w:r>
-              <w:rPr>
-                <w:lang w:val="en-GB"/>
-              </w:rPr>
-              <w:t xml:space="preserve"> class but not in the VCF header. Key not found error. Code execution terminates- error message is informative.</w:t>
-            </w:r>
-          </w:p>
-        </w:tc>
-        <w:tc>
-          <w:tcPr>
-            <w:tcW w:w="4283" w:type="dxa"/>
-          </w:tcPr>
-          <w:p>
-            <w:pPr>
-              <w:rPr>
-                <w:lang w:val="en-GB"/>
-              </w:rPr>
-            </w:pPr>
-            <w:r>
-              <w:rPr>
-                <w:lang w:val="en-GB"/>
-              </w:rPr>
-              <w:t xml:space="preserve">Make changes to </w:t>
-            </w:r>
-            <w:proofErr w:type="spellStart"/>
-            <w:r>
-              <w:rPr>
-                <w:lang w:val="en-GB"/>
-              </w:rPr>
-              <w:t>SampleMetaData</w:t>
-            </w:r>
-            <w:proofErr w:type="spellEnd"/>
-            <w:r>
-              <w:rPr>
-                <w:lang w:val="en-GB"/>
-              </w:rPr>
-              <w:t xml:space="preserve"> class to allow for missing fields or change the error handling in the </w:t>
-            </w:r>
-            <w:proofErr w:type="spellStart"/>
-            <w:r>
-              <w:rPr>
-                <w:lang w:val="en-GB"/>
-              </w:rPr>
-              <w:t>VepVcf</w:t>
-            </w:r>
-            <w:proofErr w:type="spellEnd"/>
-            <w:r>
-              <w:rPr>
-                <w:lang w:val="en-GB"/>
-              </w:rPr>
-              <w:t xml:space="preserve"> class to also handle this error (in addition to the null pointer error which handles the case where there is no ##SAMPLE tag in the VCF header.</w:t>
+            <w:tcW w:w="4238" w:type="dxa"/>
+          </w:tcPr>
+          <w:p>
+            <w:pPr>
+              <w:rPr>
+                <w:lang w:val="en-GB"/>
+              </w:rPr>
+            </w:pPr>
+            <w:r>
+              <w:rPr>
+                <w:lang w:val="en-GB"/>
+              </w:rPr>
+              <w:t>Error is thrown when the information in the VCF ##SAMPLE header tag is present in the SampleMetaData class but not in the VCF header. Key not found error. Code execution terminates- error message is informative.</w:t>
+            </w:r>
+          </w:p>
+        </w:tc>
+        <w:tc>
+          <w:tcPr>
+            <w:tcW w:w="4268" w:type="dxa"/>
+          </w:tcPr>
+          <w:p>
+            <w:pPr>
+              <w:rPr>
+                <w:lang w:val="en-GB"/>
+              </w:rPr>
+            </w:pPr>
+            <w:r>
+              <w:rPr>
+                <w:lang w:val="en-GB"/>
+              </w:rPr>
+              <w:t>Make changes to SampleMetaData class to allow for missing fields or change the error handling in the VepVcf class to also handle this error (in addition to the null pointer error which handles the case where there is no ##SAMPLE tag in the VCF header.</w:t>
             </w:r>
           </w:p>
         </w:tc>
@@ -544,7 +486,7 @@
         </w:tc>
         <w:tc>
           <w:tcPr>
-            <w:tcW w:w="2659" w:type="dxa"/>
+            <w:tcW w:w="2688" w:type="dxa"/>
           </w:tcPr>
           <w:p>
             <w:pPr>
@@ -565,19 +507,11 @@
                 <w:lang w:val="en-GB"/>
               </w:rPr>
             </w:pPr>
-            <w:proofErr w:type="spellStart"/>
-            <w:r>
-              <w:rPr>
-                <w:lang w:val="en-GB"/>
-              </w:rPr>
-              <w:t>parseVepVcf</w:t>
-            </w:r>
-            <w:proofErr w:type="spellEnd"/>
-            <w:r>
-              <w:rPr>
-                <w:lang w:val="en-GB"/>
-              </w:rPr>
-              <w:t>()</w:t>
+            <w:r>
+              <w:rPr>
+                <w:lang w:val="en-GB"/>
+              </w:rPr>
+              <w:t>parseVepVcf()</w:t>
             </w:r>
           </w:p>
         </w:tc>
@@ -601,7 +535,7 @@
         </w:tc>
         <w:tc>
           <w:tcPr>
-            <w:tcW w:w="4252" w:type="dxa"/>
+            <w:tcW w:w="4238" w:type="dxa"/>
           </w:tcPr>
           <w:p>
             <w:pPr>
@@ -619,7 +553,7 @@
         </w:tc>
         <w:tc>
           <w:tcPr>
-            <w:tcW w:w="4283" w:type="dxa"/>
+            <w:tcW w:w="4268" w:type="dxa"/>
           </w:tcPr>
           <w:p>
             <w:pPr>
@@ -657,7 +591,7 @@
         </w:tc>
         <w:tc>
           <w:tcPr>
-            <w:tcW w:w="2659" w:type="dxa"/>
+            <w:tcW w:w="2688" w:type="dxa"/>
           </w:tcPr>
           <w:p>
             <w:pPr>
@@ -678,19 +612,11 @@
                 <w:lang w:val="en-GB"/>
               </w:rPr>
             </w:pPr>
-            <w:proofErr w:type="spellStart"/>
-            <w:r>
-              <w:rPr>
-                <w:lang w:val="en-GB"/>
-              </w:rPr>
-              <w:t>parseVepVcf</w:t>
-            </w:r>
-            <w:proofErr w:type="spellEnd"/>
-            <w:r>
-              <w:rPr>
-                <w:lang w:val="en-GB"/>
-              </w:rPr>
-              <w:t>()</w:t>
+            <w:r>
+              <w:rPr>
+                <w:lang w:val="en-GB"/>
+              </w:rPr>
+              <w:t>parseVepVcf()</w:t>
             </w:r>
           </w:p>
         </w:tc>
@@ -714,7 +640,7 @@
         </w:tc>
         <w:tc>
           <w:tcPr>
-            <w:tcW w:w="4252" w:type="dxa"/>
+            <w:tcW w:w="4238" w:type="dxa"/>
           </w:tcPr>
           <w:p>
             <w:pPr>
@@ -732,7 +658,7 @@
         </w:tc>
         <w:tc>
           <w:tcPr>
-            <w:tcW w:w="4283" w:type="dxa"/>
+            <w:tcW w:w="4268" w:type="dxa"/>
           </w:tcPr>
           <w:p>
             <w:pPr>
@@ -770,7 +696,7 @@
         </w:tc>
         <w:tc>
           <w:tcPr>
-            <w:tcW w:w="2659" w:type="dxa"/>
+            <w:tcW w:w="2688" w:type="dxa"/>
           </w:tcPr>
           <w:p>
             <w:pPr>
@@ -791,19 +717,11 @@
                 <w:lang w:val="en-GB"/>
               </w:rPr>
             </w:pPr>
-            <w:proofErr w:type="spellStart"/>
-            <w:r>
-              <w:rPr>
-                <w:lang w:val="en-GB"/>
-              </w:rPr>
-              <w:t>parseVepVcf</w:t>
-            </w:r>
-            <w:proofErr w:type="spellEnd"/>
-            <w:r>
-              <w:rPr>
-                <w:lang w:val="en-GB"/>
-              </w:rPr>
-              <w:t>()</w:t>
+            <w:r>
+              <w:rPr>
+                <w:lang w:val="en-GB"/>
+              </w:rPr>
+              <w:t>parseVepVcf()</w:t>
             </w:r>
           </w:p>
         </w:tc>
@@ -827,7 +745,7 @@
         </w:tc>
         <w:tc>
           <w:tcPr>
-            <w:tcW w:w="4252" w:type="dxa"/>
+            <w:tcW w:w="4238" w:type="dxa"/>
           </w:tcPr>
           <w:p>
             <w:pPr>
@@ -845,21 +763,7 @@
               <w:rPr>
                 <w:lang w:val="en-GB"/>
               </w:rPr>
-              <w:t xml:space="preserve"> an </w:t>
-            </w:r>
-            <w:proofErr w:type="spellStart"/>
-            <w:r>
-              <w:rPr>
-                <w:lang w:val="en-GB"/>
-              </w:rPr>
-              <w:t>ArrayIndexOutOfBounds</w:t>
-            </w:r>
-            <w:proofErr w:type="spellEnd"/>
-            <w:r>
-              <w:rPr>
-                <w:lang w:val="en-GB"/>
-              </w:rPr>
-              <w:t xml:space="preserve"> exception occurs downstream, which is not very informative when trying to trace the source of the problem</w:t>
+              <w:t xml:space="preserve"> an ArrayIndexOutOfBounds exception occurs downstream, which is not very informative when trying to trace the source of the problem</w:t>
             </w:r>
             <w:r>
               <w:rPr>
@@ -878,7 +782,7 @@
         </w:tc>
         <w:tc>
           <w:tcPr>
-            <w:tcW w:w="4283" w:type="dxa"/>
+            <w:tcW w:w="4268" w:type="dxa"/>
           </w:tcPr>
           <w:p>
             <w:pPr>
@@ -935,7 +839,7 @@
         </w:tc>
         <w:tc>
           <w:tcPr>
-            <w:tcW w:w="2659" w:type="dxa"/>
+            <w:tcW w:w="2688" w:type="dxa"/>
           </w:tcPr>
           <w:p>
             <w:pPr>
@@ -956,19 +860,11 @@
                 <w:lang w:val="en-GB"/>
               </w:rPr>
             </w:pPr>
-            <w:proofErr w:type="spellStart"/>
-            <w:r>
-              <w:rPr>
-                <w:lang w:val="en-GB"/>
-              </w:rPr>
-              <w:t>parseVepVcf</w:t>
-            </w:r>
-            <w:proofErr w:type="spellEnd"/>
-            <w:r>
-              <w:rPr>
-                <w:lang w:val="en-GB"/>
-              </w:rPr>
-              <w:t>()</w:t>
+            <w:r>
+              <w:rPr>
+                <w:lang w:val="en-GB"/>
+              </w:rPr>
+              <w:t>parseVepVcf()</w:t>
             </w:r>
           </w:p>
         </w:tc>
@@ -992,7 +888,7 @@
         </w:tc>
         <w:tc>
           <w:tcPr>
-            <w:tcW w:w="4252" w:type="dxa"/>
+            <w:tcW w:w="4238" w:type="dxa"/>
           </w:tcPr>
           <w:p>
             <w:pPr>
@@ -1034,7 +930,7 @@
         </w:tc>
         <w:tc>
           <w:tcPr>
-            <w:tcW w:w="4283" w:type="dxa"/>
+            <w:tcW w:w="4268" w:type="dxa"/>
           </w:tcPr>
           <w:p>
             <w:pPr>
@@ -1085,7 +981,7 @@
         </w:tc>
         <w:tc>
           <w:tcPr>
-            <w:tcW w:w="2659" w:type="dxa"/>
+            <w:tcW w:w="2688" w:type="dxa"/>
           </w:tcPr>
           <w:p>
             <w:pPr>
@@ -1106,19 +1002,11 @@
                 <w:lang w:val="en-GB"/>
               </w:rPr>
             </w:pPr>
-            <w:proofErr w:type="spellStart"/>
-            <w:r>
-              <w:rPr>
-                <w:lang w:val="en-GB"/>
-              </w:rPr>
-              <w:t>deserialiseVepAnnotation</w:t>
-            </w:r>
-            <w:proofErr w:type="spellEnd"/>
-            <w:r>
-              <w:rPr>
-                <w:lang w:val="en-GB"/>
-              </w:rPr>
-              <w:t>()</w:t>
+            <w:r>
+              <w:rPr>
+                <w:lang w:val="en-GB"/>
+              </w:rPr>
+              <w:t>deserialiseVepAnnotation()</w:t>
             </w:r>
           </w:p>
           <w:p>
@@ -1149,7 +1037,7 @@
         </w:tc>
         <w:tc>
           <w:tcPr>
-            <w:tcW w:w="4252" w:type="dxa"/>
+            <w:tcW w:w="4238" w:type="dxa"/>
           </w:tcPr>
           <w:p>
             <w:pPr>
@@ -1167,7 +1055,7 @@
         </w:tc>
         <w:tc>
           <w:tcPr>
-            <w:tcW w:w="4283" w:type="dxa"/>
+            <w:tcW w:w="4268" w:type="dxa"/>
           </w:tcPr>
           <w:p>
             <w:pPr>
@@ -1205,7 +1093,7 @@
         </w:tc>
         <w:tc>
           <w:tcPr>
-            <w:tcW w:w="2659" w:type="dxa"/>
+            <w:tcW w:w="2688" w:type="dxa"/>
           </w:tcPr>
           <w:p>
             <w:pPr>
@@ -1226,19 +1114,11 @@
                 <w:lang w:val="en-GB"/>
               </w:rPr>
             </w:pPr>
-            <w:proofErr w:type="spellStart"/>
-            <w:r>
-              <w:rPr>
-                <w:lang w:val="en-GB"/>
-              </w:rPr>
-              <w:t>parseVepVcf</w:t>
-            </w:r>
-            <w:proofErr w:type="spellEnd"/>
-            <w:r>
-              <w:rPr>
-                <w:lang w:val="en-GB"/>
-              </w:rPr>
-              <w:t>()</w:t>
+            <w:r>
+              <w:rPr>
+                <w:lang w:val="en-GB"/>
+              </w:rPr>
+              <w:t>parseVepVcf()</w:t>
             </w:r>
           </w:p>
         </w:tc>
@@ -1262,7 +1142,7 @@
         </w:tc>
         <w:tc>
           <w:tcPr>
-            <w:tcW w:w="4252" w:type="dxa"/>
+            <w:tcW w:w="4238" w:type="dxa"/>
           </w:tcPr>
           <w:p>
             <w:pPr>
@@ -1280,7 +1160,7 @@
         </w:tc>
         <w:tc>
           <w:tcPr>
-            <w:tcW w:w="4283" w:type="dxa"/>
+            <w:tcW w:w="4268" w:type="dxa"/>
           </w:tcPr>
           <w:p>
             <w:pPr>
@@ -1318,7 +1198,7 @@
         </w:tc>
         <w:tc>
           <w:tcPr>
-            <w:tcW w:w="2659" w:type="dxa"/>
+            <w:tcW w:w="2688" w:type="dxa"/>
           </w:tcPr>
           <w:p>
             <w:pPr>
@@ -1354,7 +1234,7 @@
         </w:tc>
         <w:tc>
           <w:tcPr>
-            <w:tcW w:w="4252" w:type="dxa"/>
+            <w:tcW w:w="4238" w:type="dxa"/>
           </w:tcPr>
           <w:p>
             <w:pPr>
@@ -1372,7 +1252,7 @@
         </w:tc>
         <w:tc>
           <w:tcPr>
-            <w:tcW w:w="4283" w:type="dxa"/>
+            <w:tcW w:w="4268" w:type="dxa"/>
           </w:tcPr>
           <w:p>
             <w:pPr>
@@ -1410,7 +1290,7 @@
         </w:tc>
         <w:tc>
           <w:tcPr>
-            <w:tcW w:w="2659" w:type="dxa"/>
+            <w:tcW w:w="2688" w:type="dxa"/>
           </w:tcPr>
           <w:p>
             <w:pPr>
@@ -1446,7 +1326,7 @@
         </w:tc>
         <w:tc>
           <w:tcPr>
-            <w:tcW w:w="4252" w:type="dxa"/>
+            <w:tcW w:w="4238" w:type="dxa"/>
           </w:tcPr>
           <w:p>
             <w:pPr>
@@ -1470,7 +1350,7 @@
         </w:tc>
         <w:tc>
           <w:tcPr>
-            <w:tcW w:w="4283" w:type="dxa"/>
+            <w:tcW w:w="4268" w:type="dxa"/>
           </w:tcPr>
           <w:p>
             <w:pPr>
@@ -1508,7 +1388,7 @@
         </w:tc>
         <w:tc>
           <w:tcPr>
-            <w:tcW w:w="2659" w:type="dxa"/>
+            <w:tcW w:w="2688" w:type="dxa"/>
           </w:tcPr>
           <w:p>
             <w:pPr>
@@ -1544,7 +1424,7 @@
         </w:tc>
         <w:tc>
           <w:tcPr>
-            <w:tcW w:w="4252" w:type="dxa"/>
+            <w:tcW w:w="4238" w:type="dxa"/>
           </w:tcPr>
           <w:p>
             <w:pPr>
@@ -1562,7 +1442,7 @@
         </w:tc>
         <w:tc>
           <w:tcPr>
-            <w:tcW w:w="4283" w:type="dxa"/>
+            <w:tcW w:w="4268" w:type="dxa"/>
           </w:tcPr>
           <w:p>
             <w:pPr>
@@ -1618,7 +1498,7 @@
         </w:tc>
         <w:tc>
           <w:tcPr>
-            <w:tcW w:w="2659" w:type="dxa"/>
+            <w:tcW w:w="2688" w:type="dxa"/>
           </w:tcPr>
           <w:p>
             <w:pPr>
@@ -1639,19 +1519,11 @@
                 <w:lang w:val="en-GB"/>
               </w:rPr>
             </w:pPr>
-            <w:proofErr w:type="spellStart"/>
-            <w:r>
-              <w:rPr>
-                <w:lang w:val="en-GB"/>
-              </w:rPr>
-              <w:t>parseVepVcf</w:t>
-            </w:r>
-            <w:proofErr w:type="spellEnd"/>
-            <w:r>
-              <w:rPr>
-                <w:lang w:val="en-GB"/>
-              </w:rPr>
-              <w:t>()</w:t>
+            <w:r>
+              <w:rPr>
+                <w:lang w:val="en-GB"/>
+              </w:rPr>
+              <w:t>parseVepVcf()</w:t>
             </w:r>
           </w:p>
         </w:tc>
@@ -1675,7 +1547,7 @@
         </w:tc>
         <w:tc>
           <w:tcPr>
-            <w:tcW w:w="4252" w:type="dxa"/>
+            <w:tcW w:w="4238" w:type="dxa"/>
           </w:tcPr>
           <w:p>
             <w:pPr>
@@ -1693,7 +1565,7 @@
         </w:tc>
         <w:tc>
           <w:tcPr>
-            <w:tcW w:w="4283" w:type="dxa"/>
+            <w:tcW w:w="4268" w:type="dxa"/>
           </w:tcPr>
           <w:p>
             <w:pPr>
@@ -1731,7 +1603,7 @@
         </w:tc>
         <w:tc>
           <w:tcPr>
-            <w:tcW w:w="2659" w:type="dxa"/>
+            <w:tcW w:w="2688" w:type="dxa"/>
           </w:tcPr>
           <w:p>
             <w:pPr>
@@ -1752,19 +1624,11 @@
                 <w:lang w:val="en-GB"/>
               </w:rPr>
             </w:pPr>
-            <w:proofErr w:type="spellStart"/>
-            <w:r>
-              <w:rPr>
-                <w:lang w:val="en-GB"/>
-              </w:rPr>
-              <w:t>parseVepVcf</w:t>
-            </w:r>
-            <w:proofErr w:type="spellEnd"/>
-            <w:r>
-              <w:rPr>
-                <w:lang w:val="en-GB"/>
-              </w:rPr>
-              <w:t>()</w:t>
+            <w:r>
+              <w:rPr>
+                <w:lang w:val="en-GB"/>
+              </w:rPr>
+              <w:t>parseVepVcf()</w:t>
             </w:r>
           </w:p>
         </w:tc>
@@ -1788,7 +1652,7 @@
         </w:tc>
         <w:tc>
           <w:tcPr>
-            <w:tcW w:w="4252" w:type="dxa"/>
+            <w:tcW w:w="4238" w:type="dxa"/>
           </w:tcPr>
           <w:p>
             <w:pPr>
@@ -1818,7 +1682,7 @@
         </w:tc>
         <w:tc>
           <w:tcPr>
-            <w:tcW w:w="4283" w:type="dxa"/>
+            <w:tcW w:w="4268" w:type="dxa"/>
           </w:tcPr>
           <w:p>
             <w:pPr>
@@ -1875,7 +1739,7 @@
         </w:tc>
         <w:tc>
           <w:tcPr>
-            <w:tcW w:w="2659" w:type="dxa"/>
+            <w:tcW w:w="2688" w:type="dxa"/>
           </w:tcPr>
           <w:p>
             <w:pPr>
@@ -1896,19 +1760,11 @@
                 <w:lang w:val="en-GB"/>
               </w:rPr>
             </w:pPr>
-            <w:proofErr w:type="spellStart"/>
-            <w:r>
-              <w:rPr>
-                <w:lang w:val="en-GB"/>
-              </w:rPr>
-              <w:t>parseVepVcf</w:t>
-            </w:r>
-            <w:proofErr w:type="spellEnd"/>
-            <w:r>
-              <w:rPr>
-                <w:lang w:val="en-GB"/>
-              </w:rPr>
-              <w:t>()</w:t>
+            <w:r>
+              <w:rPr>
+                <w:lang w:val="en-GB"/>
+              </w:rPr>
+              <w:t>parseVepVcf()</w:t>
             </w:r>
           </w:p>
         </w:tc>
@@ -1932,7 +1788,7 @@
         </w:tc>
         <w:tc>
           <w:tcPr>
-            <w:tcW w:w="4252" w:type="dxa"/>
+            <w:tcW w:w="4238" w:type="dxa"/>
           </w:tcPr>
           <w:p>
             <w:pPr>
@@ -1962,7 +1818,7 @@
         </w:tc>
         <w:tc>
           <w:tcPr>
-            <w:tcW w:w="4283" w:type="dxa"/>
+            <w:tcW w:w="4268" w:type="dxa"/>
           </w:tcPr>
           <w:p>
             <w:pPr>
@@ -2001,7 +1857,7 @@
         </w:tc>
         <w:tc>
           <w:tcPr>
-            <w:tcW w:w="2659" w:type="dxa"/>
+            <w:tcW w:w="2688" w:type="dxa"/>
           </w:tcPr>
           <w:p>
             <w:pPr>
@@ -2022,19 +1878,11 @@
                 <w:lang w:val="en-GB"/>
               </w:rPr>
             </w:pPr>
-            <w:proofErr w:type="spellStart"/>
-            <w:r>
-              <w:rPr>
-                <w:lang w:val="en-GB"/>
-              </w:rPr>
-              <w:t>parseVepVcf</w:t>
-            </w:r>
-            <w:proofErr w:type="spellEnd"/>
-            <w:r>
-              <w:rPr>
-                <w:lang w:val="en-GB"/>
-              </w:rPr>
-              <w:t>()</w:t>
+            <w:r>
+              <w:rPr>
+                <w:lang w:val="en-GB"/>
+              </w:rPr>
+              <w:t>parseVepVcf()</w:t>
             </w:r>
           </w:p>
         </w:tc>
@@ -2058,7 +1906,7 @@
         </w:tc>
         <w:tc>
           <w:tcPr>
-            <w:tcW w:w="4252" w:type="dxa"/>
+            <w:tcW w:w="4238" w:type="dxa"/>
           </w:tcPr>
           <w:p>
             <w:pPr>
@@ -2076,7 +1924,7 @@
         </w:tc>
         <w:tc>
           <w:tcPr>
-            <w:tcW w:w="4283" w:type="dxa"/>
+            <w:tcW w:w="4268" w:type="dxa"/>
           </w:tcPr>
           <w:p>
             <w:pPr>
@@ -2114,7 +1962,7 @@
         </w:tc>
         <w:tc>
           <w:tcPr>
-            <w:tcW w:w="2659" w:type="dxa"/>
+            <w:tcW w:w="2688" w:type="dxa"/>
           </w:tcPr>
           <w:p>
             <w:pPr>
@@ -2135,19 +1983,11 @@
                 <w:lang w:val="en-GB"/>
               </w:rPr>
             </w:pPr>
-            <w:proofErr w:type="spellStart"/>
-            <w:r>
-              <w:rPr>
-                <w:lang w:val="en-GB"/>
-              </w:rPr>
-              <w:t>parseVepVcf</w:t>
-            </w:r>
-            <w:proofErr w:type="spellEnd"/>
-            <w:r>
-              <w:rPr>
-                <w:lang w:val="en-GB"/>
-              </w:rPr>
-              <w:t>()</w:t>
+            <w:r>
+              <w:rPr>
+                <w:lang w:val="en-GB"/>
+              </w:rPr>
+              <w:t>parseVepVcf()</w:t>
             </w:r>
           </w:p>
         </w:tc>
@@ -2171,7 +2011,7 @@
         </w:tc>
         <w:tc>
           <w:tcPr>
-            <w:tcW w:w="4252" w:type="dxa"/>
+            <w:tcW w:w="4238" w:type="dxa"/>
           </w:tcPr>
           <w:p>
             <w:pPr>
@@ -2219,7 +2059,7 @@
         </w:tc>
         <w:tc>
           <w:tcPr>
-            <w:tcW w:w="4283" w:type="dxa"/>
+            <w:tcW w:w="4268" w:type="dxa"/>
           </w:tcPr>
           <w:p>
             <w:pPr>
@@ -2243,35 +2083,7 @@
               <w:rPr>
                 <w:lang w:val="en-GB"/>
               </w:rPr>
-              <w:t xml:space="preserve"> Note only two alleles supported in case order of code is later changed so that </w:t>
-            </w:r>
-            <w:proofErr w:type="spellStart"/>
-            <w:r>
-              <w:rPr>
-                <w:lang w:val="en-GB"/>
-              </w:rPr>
-              <w:t>polyploid</w:t>
-            </w:r>
-            <w:proofErr w:type="spellEnd"/>
-            <w:r>
-              <w:rPr>
-                <w:lang w:val="en-GB"/>
-              </w:rPr>
-              <w:t xml:space="preserve"> exception is not triggered prior to this or </w:t>
-            </w:r>
-            <w:proofErr w:type="spellStart"/>
-            <w:r>
-              <w:rPr>
-                <w:lang w:val="en-GB"/>
-              </w:rPr>
-              <w:t>polyploid</w:t>
-            </w:r>
-            <w:proofErr w:type="spellEnd"/>
-            <w:r>
-              <w:rPr>
-                <w:lang w:val="en-GB"/>
-              </w:rPr>
-              <w:t xml:space="preserve"> sa</w:t>
+              <w:t xml:space="preserve"> Note only two alleles supported in case order of code is later changed so that polyploid exception is not triggered prior to this or polyploid sa</w:t>
             </w:r>
             <w:r>
               <w:rPr>
@@ -2321,7 +2133,7 @@
         </w:tc>
         <w:tc>
           <w:tcPr>
-            <w:tcW w:w="2659" w:type="dxa"/>
+            <w:tcW w:w="2688" w:type="dxa"/>
           </w:tcPr>
           <w:p>
             <w:pPr>
@@ -2342,19 +2154,11 @@
                 <w:lang w:val="en-GB"/>
               </w:rPr>
             </w:pPr>
-            <w:proofErr w:type="spellStart"/>
-            <w:r>
-              <w:rPr>
-                <w:lang w:val="en-GB"/>
-              </w:rPr>
-              <w:t>parseVepVcf</w:t>
-            </w:r>
-            <w:proofErr w:type="spellEnd"/>
-            <w:r>
-              <w:rPr>
-                <w:lang w:val="en-GB"/>
-              </w:rPr>
-              <w:t>()</w:t>
+            <w:r>
+              <w:rPr>
+                <w:lang w:val="en-GB"/>
+              </w:rPr>
+              <w:t>parseVepVcf()</w:t>
             </w:r>
           </w:p>
         </w:tc>
@@ -2378,7 +2182,7 @@
         </w:tc>
         <w:tc>
           <w:tcPr>
-            <w:tcW w:w="4252" w:type="dxa"/>
+            <w:tcW w:w="4238" w:type="dxa"/>
           </w:tcPr>
           <w:p>
             <w:pPr>
@@ -2402,7 +2206,7 @@
         </w:tc>
         <w:tc>
           <w:tcPr>
-            <w:tcW w:w="4283" w:type="dxa"/>
+            <w:tcW w:w="4268" w:type="dxa"/>
           </w:tcPr>
           <w:p>
             <w:pPr>
@@ -2446,7 +2250,7 @@
         </w:tc>
         <w:tc>
           <w:tcPr>
-            <w:tcW w:w="2659" w:type="dxa"/>
+            <w:tcW w:w="2688" w:type="dxa"/>
           </w:tcPr>
           <w:p>
             <w:pPr>
@@ -2467,19 +2271,11 @@
                 <w:lang w:val="en-GB"/>
               </w:rPr>
             </w:pPr>
-            <w:proofErr w:type="spellStart"/>
-            <w:r>
-              <w:rPr>
-                <w:lang w:val="en-GB"/>
-              </w:rPr>
-              <w:t>parseVepVcf</w:t>
-            </w:r>
-            <w:proofErr w:type="spellEnd"/>
-            <w:r>
-              <w:rPr>
-                <w:lang w:val="en-GB"/>
-              </w:rPr>
-              <w:t>()</w:t>
+            <w:r>
+              <w:rPr>
+                <w:lang w:val="en-GB"/>
+              </w:rPr>
+              <w:t>parseVepVcf()</w:t>
             </w:r>
           </w:p>
         </w:tc>
@@ -2503,7 +2299,7 @@
         </w:tc>
         <w:tc>
           <w:tcPr>
-            <w:tcW w:w="4252" w:type="dxa"/>
+            <w:tcW w:w="4238" w:type="dxa"/>
           </w:tcPr>
           <w:p>
             <w:pPr>
@@ -2521,33 +2317,19 @@
         </w:tc>
         <w:tc>
           <w:tcPr>
-            <w:tcW w:w="4283" w:type="dxa"/>
-          </w:tcPr>
-          <w:p>
-            <w:pPr>
-              <w:rPr>
-                <w:lang w:val="en-GB"/>
-              </w:rPr>
-            </w:pPr>
-            <w:r>
-              <w:rPr>
-                <w:lang w:val="en-GB"/>
-              </w:rPr>
-              <w:t xml:space="preserve">This method will need to be fixed in a </w:t>
-            </w:r>
-            <w:proofErr w:type="spellStart"/>
-            <w:r>
-              <w:rPr>
-                <w:lang w:val="en-GB"/>
-              </w:rPr>
-              <w:t>multisample</w:t>
-            </w:r>
-            <w:proofErr w:type="spellEnd"/>
-            <w:r>
-              <w:rPr>
-                <w:lang w:val="en-GB"/>
-              </w:rPr>
-              <w:t xml:space="preserve"> VCF to accommodate multiple ##SAMPLE header lines</w:t>
+            <w:tcW w:w="4268" w:type="dxa"/>
+          </w:tcPr>
+          <w:p>
+            <w:pPr>
+              <w:rPr>
+                <w:lang w:val="en-GB"/>
+              </w:rPr>
+            </w:pPr>
+            <w:r>
+              <w:rPr>
+                <w:lang w:val="en-GB"/>
+              </w:rPr>
+              <w:t>This method will need to be fixed in a multisample VCF to accommodate multiple ##SAMPLE header lines</w:t>
             </w:r>
             <w:r>
               <w:rPr>
@@ -2606,7 +2388,7 @@
         </w:tc>
         <w:tc>
           <w:tcPr>
-            <w:tcW w:w="2659" w:type="dxa"/>
+            <w:tcW w:w="2688" w:type="dxa"/>
           </w:tcPr>
           <w:p>
             <w:pPr>
@@ -2627,19 +2409,11 @@
                 <w:lang w:val="en-GB"/>
               </w:rPr>
             </w:pPr>
-            <w:proofErr w:type="spellStart"/>
-            <w:r>
-              <w:rPr>
-                <w:lang w:val="en-GB"/>
-              </w:rPr>
-              <w:t>setSampleMetaData</w:t>
-            </w:r>
-            <w:proofErr w:type="spellEnd"/>
-            <w:r>
-              <w:rPr>
-                <w:lang w:val="en-GB"/>
-              </w:rPr>
-              <w:t>()</w:t>
+            <w:r>
+              <w:rPr>
+                <w:lang w:val="en-GB"/>
+              </w:rPr>
+              <w:t>setSampleMetaData()</w:t>
             </w:r>
           </w:p>
         </w:tc>
@@ -2663,7 +2437,7 @@
         </w:tc>
         <w:tc>
           <w:tcPr>
-            <w:tcW w:w="4252" w:type="dxa"/>
+            <w:tcW w:w="4238" w:type="dxa"/>
           </w:tcPr>
           <w:p>
             <w:pPr>
@@ -2681,7 +2455,7 @@
         </w:tc>
         <w:tc>
           <w:tcPr>
-            <w:tcW w:w="4283" w:type="dxa"/>
+            <w:tcW w:w="4268" w:type="dxa"/>
           </w:tcPr>
           <w:p>
             <w:pPr>
@@ -2734,7 +2508,7 @@
         </w:tc>
         <w:tc>
           <w:tcPr>
-            <w:tcW w:w="2659" w:type="dxa"/>
+            <w:tcW w:w="2688" w:type="dxa"/>
           </w:tcPr>
           <w:p>
             <w:pPr>
@@ -2783,7 +2557,7 @@
         </w:tc>
         <w:tc>
           <w:tcPr>
-            <w:tcW w:w="4252" w:type="dxa"/>
+            <w:tcW w:w="4238" w:type="dxa"/>
           </w:tcPr>
           <w:p>
             <w:pPr>
@@ -2801,7 +2575,7 @@
         </w:tc>
         <w:tc>
           <w:tcPr>
-            <w:tcW w:w="4283" w:type="dxa"/>
+            <w:tcW w:w="4268" w:type="dxa"/>
           </w:tcPr>
           <w:p>
             <w:pPr>
@@ -2851,7 +2625,7 @@
         </w:tc>
         <w:tc>
           <w:tcPr>
-            <w:tcW w:w="2659" w:type="dxa"/>
+            <w:tcW w:w="2688" w:type="dxa"/>
           </w:tcPr>
           <w:p>
             <w:pPr>
@@ -2900,7 +2674,7 @@
         </w:tc>
         <w:tc>
           <w:tcPr>
-            <w:tcW w:w="4252" w:type="dxa"/>
+            <w:tcW w:w="4238" w:type="dxa"/>
           </w:tcPr>
           <w:p>
             <w:pPr>
@@ -2918,7 +2692,7 @@
         </w:tc>
         <w:tc>
           <w:tcPr>
-            <w:tcW w:w="4283" w:type="dxa"/>
+            <w:tcW w:w="4268" w:type="dxa"/>
           </w:tcPr>
           <w:p>
             <w:pPr>
@@ -2974,7 +2748,7 @@
         </w:tc>
         <w:tc>
           <w:tcPr>
-            <w:tcW w:w="2659" w:type="dxa"/>
+            <w:tcW w:w="2688" w:type="dxa"/>
           </w:tcPr>
           <w:p>
             <w:pPr>
@@ -2995,19 +2769,11 @@
                 <w:lang w:val="en-GB"/>
               </w:rPr>
             </w:pPr>
-            <w:proofErr w:type="spellStart"/>
-            <w:r>
-              <w:rPr>
-                <w:lang w:val="en-GB"/>
-              </w:rPr>
-              <w:t>parseVepVcf</w:t>
-            </w:r>
-            <w:proofErr w:type="spellEnd"/>
-            <w:r>
-              <w:rPr>
-                <w:lang w:val="en-GB"/>
-              </w:rPr>
-              <w:t>()</w:t>
+            <w:r>
+              <w:rPr>
+                <w:lang w:val="en-GB"/>
+              </w:rPr>
+              <w:t>parseVepVcf()</w:t>
             </w:r>
           </w:p>
         </w:tc>
@@ -3057,7 +2823,7 @@
         </w:tc>
         <w:tc>
           <w:tcPr>
-            <w:tcW w:w="4252" w:type="dxa"/>
+            <w:tcW w:w="4238" w:type="dxa"/>
           </w:tcPr>
           <w:p>
             <w:pPr>
@@ -3075,7 +2841,7 @@
         </w:tc>
         <w:tc>
           <w:tcPr>
-            <w:tcW w:w="4283" w:type="dxa"/>
+            <w:tcW w:w="4268" w:type="dxa"/>
           </w:tcPr>
           <w:p>
             <w:pPr>
@@ -3113,7 +2879,7 @@
         </w:tc>
         <w:tc>
           <w:tcPr>
-            <w:tcW w:w="2659" w:type="dxa"/>
+            <w:tcW w:w="2688" w:type="dxa"/>
           </w:tcPr>
           <w:p>
             <w:pPr>
@@ -3134,19 +2900,11 @@
                 <w:lang w:val="en-GB"/>
               </w:rPr>
             </w:pPr>
-            <w:proofErr w:type="spellStart"/>
-            <w:r>
-              <w:rPr>
-                <w:lang w:val="en-GB"/>
-              </w:rPr>
-              <w:t>parseVepVcf</w:t>
-            </w:r>
-            <w:proofErr w:type="spellEnd"/>
-            <w:r>
-              <w:rPr>
-                <w:lang w:val="en-GB"/>
-              </w:rPr>
-              <w:t>()</w:t>
+            <w:r>
+              <w:rPr>
+                <w:lang w:val="en-GB"/>
+              </w:rPr>
+              <w:t>parseVepVcf()</w:t>
             </w:r>
           </w:p>
         </w:tc>
@@ -3196,39 +2954,25 @@
         </w:tc>
         <w:tc>
           <w:tcPr>
-            <w:tcW w:w="4252" w:type="dxa"/>
-          </w:tcPr>
-          <w:p>
-            <w:pPr>
-              <w:rPr>
-                <w:lang w:val="en-GB"/>
-              </w:rPr>
-            </w:pPr>
-            <w:r>
-              <w:rPr>
-                <w:lang w:val="en-GB"/>
-              </w:rPr>
-              <w:t xml:space="preserve">Use of </w:t>
-            </w:r>
-            <w:proofErr w:type="spellStart"/>
-            <w:r>
-              <w:rPr>
-                <w:lang w:val="en-GB"/>
-              </w:rPr>
-              <w:t>genomeVariant</w:t>
-            </w:r>
-            <w:proofErr w:type="spellEnd"/>
-            <w:r>
-              <w:rPr>
-                <w:lang w:val="en-GB"/>
-              </w:rPr>
-              <w:t xml:space="preserve"> object as key makes querying hash map manually for testing difficult (i.e. using .get() method).</w:t>
-            </w:r>
-          </w:p>
-        </w:tc>
-        <w:tc>
-          <w:tcPr>
-            <w:tcW w:w="4283" w:type="dxa"/>
+            <w:tcW w:w="4238" w:type="dxa"/>
+          </w:tcPr>
+          <w:p>
+            <w:pPr>
+              <w:rPr>
+                <w:lang w:val="en-GB"/>
+              </w:rPr>
+            </w:pPr>
+            <w:r>
+              <w:rPr>
+                <w:lang w:val="en-GB"/>
+              </w:rPr>
+              <w:t>Use of genomeVariant object as key makes querying hash map manually for testing difficult (i.e. using .get() method).</w:t>
+            </w:r>
+          </w:p>
+        </w:tc>
+        <w:tc>
+          <w:tcPr>
+            <w:tcW w:w="4268" w:type="dxa"/>
           </w:tcPr>
           <w:p>
             <w:pPr>
@@ -3266,7 +3010,7 @@
         </w:tc>
         <w:tc>
           <w:tcPr>
-            <w:tcW w:w="2659" w:type="dxa"/>
+            <w:tcW w:w="2688" w:type="dxa"/>
           </w:tcPr>
           <w:p>
             <w:pPr>
@@ -3302,7 +3046,7 @@
         </w:tc>
         <w:tc>
           <w:tcPr>
-            <w:tcW w:w="4252" w:type="dxa"/>
+            <w:tcW w:w="4238" w:type="dxa"/>
           </w:tcPr>
           <w:p>
             <w:pPr>
@@ -3344,7 +3088,7 @@
         </w:tc>
         <w:tc>
           <w:tcPr>
-            <w:tcW w:w="4283" w:type="dxa"/>
+            <w:tcW w:w="4268" w:type="dxa"/>
           </w:tcPr>
           <w:p>
             <w:pPr>
@@ -3388,7 +3132,7 @@
         </w:tc>
         <w:tc>
           <w:tcPr>
-            <w:tcW w:w="2659" w:type="dxa"/>
+            <w:tcW w:w="2688" w:type="dxa"/>
           </w:tcPr>
           <w:p>
             <w:pPr>
@@ -3409,19 +3153,11 @@
                 <w:lang w:val="en-GB"/>
               </w:rPr>
             </w:pPr>
-            <w:proofErr w:type="spellStart"/>
-            <w:r>
-              <w:rPr>
-                <w:lang w:val="en-GB"/>
-              </w:rPr>
-              <w:t>parseVepVcf</w:t>
-            </w:r>
-            <w:proofErr w:type="spellEnd"/>
-            <w:r>
-              <w:rPr>
-                <w:lang w:val="en-GB"/>
-              </w:rPr>
-              <w:t>()</w:t>
+            <w:r>
+              <w:rPr>
+                <w:lang w:val="en-GB"/>
+              </w:rPr>
+              <w:t>parseVepVcf()</w:t>
             </w:r>
           </w:p>
         </w:tc>
@@ -3445,7 +3181,7 @@
         </w:tc>
         <w:tc>
           <w:tcPr>
-            <w:tcW w:w="4252" w:type="dxa"/>
+            <w:tcW w:w="4238" w:type="dxa"/>
           </w:tcPr>
           <w:p>
             <w:pPr>
@@ -3463,7 +3199,7 @@
         </w:tc>
         <w:tc>
           <w:tcPr>
-            <w:tcW w:w="4283" w:type="dxa"/>
+            <w:tcW w:w="4268" w:type="dxa"/>
           </w:tcPr>
           <w:p>
             <w:pPr>
@@ -3502,7 +3238,7 @@
         </w:tc>
         <w:tc>
           <w:tcPr>
-            <w:tcW w:w="2659" w:type="dxa"/>
+            <w:tcW w:w="2688" w:type="dxa"/>
           </w:tcPr>
           <w:p>
             <w:pPr>
@@ -3523,19 +3259,11 @@
                 <w:lang w:val="en-GB"/>
               </w:rPr>
             </w:pPr>
-            <w:proofErr w:type="spellStart"/>
-            <w:r>
-              <w:rPr>
-                <w:lang w:val="en-GB"/>
-              </w:rPr>
-              <w:t>parseVepVcf</w:t>
-            </w:r>
-            <w:proofErr w:type="spellEnd"/>
-            <w:r>
-              <w:rPr>
-                <w:lang w:val="en-GB"/>
-              </w:rPr>
-              <w:t>()</w:t>
+            <w:r>
+              <w:rPr>
+                <w:lang w:val="en-GB"/>
+              </w:rPr>
+              <w:t>parseVepVcf()</w:t>
             </w:r>
           </w:p>
         </w:tc>
@@ -3559,39 +3287,25 @@
         </w:tc>
         <w:tc>
           <w:tcPr>
-            <w:tcW w:w="4252" w:type="dxa"/>
-          </w:tcPr>
-          <w:p>
-            <w:pPr>
-              <w:rPr>
-                <w:lang w:val="en-GB"/>
-              </w:rPr>
-            </w:pPr>
-            <w:r>
-              <w:rPr>
-                <w:lang w:val="en-GB"/>
-              </w:rPr>
-              <w:t xml:space="preserve">Presence of headers not defined in VepAnnotationObject.java causes </w:t>
-            </w:r>
-            <w:proofErr w:type="spellStart"/>
-            <w:r>
-              <w:rPr>
-                <w:lang w:val="en-GB"/>
-              </w:rPr>
-              <w:t>IllegalArgumentException</w:t>
-            </w:r>
-            <w:proofErr w:type="spellEnd"/>
-            <w:r>
-              <w:rPr>
-                <w:lang w:val="en-GB"/>
-              </w:rPr>
-              <w:t>.</w:t>
-            </w:r>
-          </w:p>
-        </w:tc>
-        <w:tc>
-          <w:tcPr>
-            <w:tcW w:w="4283" w:type="dxa"/>
+            <w:tcW w:w="4238" w:type="dxa"/>
+          </w:tcPr>
+          <w:p>
+            <w:pPr>
+              <w:rPr>
+                <w:lang w:val="en-GB"/>
+              </w:rPr>
+            </w:pPr>
+            <w:r>
+              <w:rPr>
+                <w:lang w:val="en-GB"/>
+              </w:rPr>
+              <w:t>Presence of headers not defined in VepAnnotationObject.java causes IllegalArgumentException.</w:t>
+            </w:r>
+          </w:p>
+        </w:tc>
+        <w:tc>
+          <w:tcPr>
+            <w:tcW w:w="4268" w:type="dxa"/>
           </w:tcPr>
           <w:p>
             <w:pPr>
@@ -3629,7 +3343,7 @@
         </w:tc>
         <w:tc>
           <w:tcPr>
-            <w:tcW w:w="2659" w:type="dxa"/>
+            <w:tcW w:w="2688" w:type="dxa"/>
           </w:tcPr>
           <w:p>
             <w:pPr>
@@ -3678,28 +3392,20 @@
         </w:tc>
         <w:tc>
           <w:tcPr>
-            <w:tcW w:w="4252" w:type="dxa"/>
-          </w:tcPr>
-          <w:p>
-            <w:pPr>
-              <w:rPr>
-                <w:lang w:val="en-GB"/>
-              </w:rPr>
-            </w:pPr>
-            <w:r>
-              <w:rPr>
-                <w:lang w:val="en-GB"/>
-              </w:rPr>
-              <w:t xml:space="preserve">Note that the </w:t>
-            </w:r>
-            <w:proofErr w:type="spellStart"/>
-            <w:r>
-              <w:rPr>
-                <w:lang w:val="en-GB"/>
-              </w:rPr>
-              <w:t>toString</w:t>
-            </w:r>
-            <w:proofErr w:type="spellEnd"/>
+            <w:tcW w:w="4238" w:type="dxa"/>
+          </w:tcPr>
+          <w:p>
+            <w:pPr>
+              <w:rPr>
+                <w:lang w:val="en-GB"/>
+              </w:rPr>
+            </w:pPr>
+            <w:r>
+              <w:rPr>
+                <w:lang w:val="en-GB"/>
+              </w:rPr>
+              <w:t>Note that the toString</w:t>
+            </w:r>
             <w:r>
               <w:rPr>
                 <w:lang w:val="en-GB"/>
@@ -3734,7 +3440,7 @@
         </w:tc>
         <w:tc>
           <w:tcPr>
-            <w:tcW w:w="4283" w:type="dxa"/>
+            <w:tcW w:w="4268" w:type="dxa"/>
           </w:tcPr>
           <w:p>
             <w:pPr>
@@ -3772,7 +3478,7 @@
         </w:tc>
         <w:tc>
           <w:tcPr>
-            <w:tcW w:w="2659" w:type="dxa"/>
+            <w:tcW w:w="2688" w:type="dxa"/>
           </w:tcPr>
           <w:p>
             <w:pPr>
@@ -3808,7 +3514,7 @@
         </w:tc>
         <w:tc>
           <w:tcPr>
-            <w:tcW w:w="4252" w:type="dxa"/>
+            <w:tcW w:w="4238" w:type="dxa"/>
           </w:tcPr>
           <w:p>
             <w:pPr>
@@ -3826,7 +3532,7 @@
         </w:tc>
         <w:tc>
           <w:tcPr>
-            <w:tcW w:w="4283" w:type="dxa"/>
+            <w:tcW w:w="4268" w:type="dxa"/>
           </w:tcPr>
           <w:p>
             <w:pPr>
@@ -3864,7 +3570,7 @@
         </w:tc>
         <w:tc>
           <w:tcPr>
-            <w:tcW w:w="2659" w:type="dxa"/>
+            <w:tcW w:w="2688" w:type="dxa"/>
           </w:tcPr>
           <w:p>
             <w:pPr>
@@ -3894,7 +3600,7 @@
         </w:tc>
         <w:tc>
           <w:tcPr>
-            <w:tcW w:w="4252" w:type="dxa"/>
+            <w:tcW w:w="4238" w:type="dxa"/>
           </w:tcPr>
           <w:p>
             <w:pPr>
@@ -3912,7 +3618,7 @@
         </w:tc>
         <w:tc>
           <w:tcPr>
-            <w:tcW w:w="4283" w:type="dxa"/>
+            <w:tcW w:w="4268" w:type="dxa"/>
           </w:tcPr>
           <w:p>
             <w:pPr>
@@ -3950,25 +3656,19 @@
         </w:tc>
         <w:tc>
           <w:tcPr>
-            <w:tcW w:w="2659" w:type="dxa"/>
-          </w:tcPr>
-          <w:p>
-            <w:pPr>
-              <w:rPr>
-                <w:lang w:val="en-GB"/>
-              </w:rPr>
-            </w:pPr>
-            <w:r>
-              <w:rPr>
-                <w:lang w:val="en-GB"/>
-              </w:rPr>
-              <w:t>Main</w:t>
-            </w:r>
-            <w:r>
-              <w:rPr>
-                <w:lang w:val="en-GB"/>
-              </w:rPr>
-              <w:t>.java</w:t>
+            <w:tcW w:w="2688" w:type="dxa"/>
+          </w:tcPr>
+          <w:p>
+            <w:pPr>
+              <w:rPr>
+                <w:lang w:val="en-GB"/>
+              </w:rPr>
+            </w:pPr>
+            <w:r>
+              <w:rPr>
+                <w:lang w:val="en-GB"/>
+              </w:rPr>
+              <w:t>Main.java</w:t>
             </w:r>
           </w:p>
           <w:p>
@@ -4005,7 +3705,7 @@
         </w:tc>
         <w:tc>
           <w:tcPr>
-            <w:tcW w:w="4252" w:type="dxa"/>
+            <w:tcW w:w="4238" w:type="dxa"/>
           </w:tcPr>
           <w:p>
             <w:pPr>
@@ -4023,7 +3723,7 @@
         </w:tc>
         <w:tc>
           <w:tcPr>
-            <w:tcW w:w="4283" w:type="dxa"/>
+            <w:tcW w:w="4268" w:type="dxa"/>
           </w:tcPr>
           <w:p>
             <w:pPr>
@@ -4061,7 +3761,7 @@
         </w:tc>
         <w:tc>
           <w:tcPr>
-            <w:tcW w:w="2659" w:type="dxa"/>
+            <w:tcW w:w="2688" w:type="dxa"/>
           </w:tcPr>
           <w:p>
             <w:pPr>
@@ -4110,7 +3810,7 @@
         </w:tc>
         <w:tc>
           <w:tcPr>
-            <w:tcW w:w="4252" w:type="dxa"/>
+            <w:tcW w:w="4238" w:type="dxa"/>
           </w:tcPr>
           <w:p>
             <w:pPr>
@@ -4134,7 +3834,7 @@
         </w:tc>
         <w:tc>
           <w:tcPr>
-            <w:tcW w:w="4283" w:type="dxa"/>
+            <w:tcW w:w="4268" w:type="dxa"/>
           </w:tcPr>
           <w:p>
             <w:pPr>
@@ -4172,7 +3872,7 @@
         </w:tc>
         <w:tc>
           <w:tcPr>
-            <w:tcW w:w="2659" w:type="dxa"/>
+            <w:tcW w:w="2688" w:type="dxa"/>
           </w:tcPr>
           <w:p>
             <w:pPr>
@@ -4221,39 +3921,19 @@
         </w:tc>
         <w:tc>
           <w:tcPr>
-            <w:tcW w:w="4252" w:type="dxa"/>
-          </w:tcPr>
-          <w:p>
-            <w:pPr>
-              <w:rPr>
-                <w:lang w:val="en-GB"/>
-              </w:rPr>
-            </w:pPr>
-            <w:r>
-              <w:rPr>
-                <w:lang w:val="en-GB"/>
-              </w:rPr>
-              <w:t>When file is not found at specified command line location, error is not correctly thrown and the failure occurs on line</w:t>
-            </w:r>
-            <w:r>
-              <w:rPr>
-                <w:lang w:val="en-GB"/>
-              </w:rPr>
-              <w:t xml:space="preserve"> 80 when the headers are attempted to be read by the </w:t>
-            </w:r>
-            <w:proofErr w:type="spellStart"/>
-            <w:r>
-              <w:rPr>
-                <w:lang w:val="en-GB"/>
-              </w:rPr>
-              <w:t>htsjdk</w:t>
-            </w:r>
-            <w:proofErr w:type="spellEnd"/>
-            <w:r>
-              <w:rPr>
-                <w:lang w:val="en-GB"/>
-              </w:rPr>
-              <w:t xml:space="preserve"> </w:t>
+            <w:tcW w:w="4238" w:type="dxa"/>
+          </w:tcPr>
+          <w:p>
+            <w:pPr>
+              <w:rPr>
+                <w:lang w:val="en-GB"/>
+              </w:rPr>
+            </w:pPr>
+            <w:r>
+              <w:rPr>
+                <w:lang w:val="en-GB"/>
+              </w:rPr>
+              <w:t xml:space="preserve">When file is not found at specified command line location, error is not correctly thrown and the failure occurs on line 80 when the headers are attempted to be read by the htsjdk </w:t>
             </w:r>
             <w:r>
               <w:rPr>
@@ -4265,19 +3945,13 @@
               <w:rPr>
                 <w:lang w:val="en-GB"/>
               </w:rPr>
-              <w:t>VCF reader</w:t>
-            </w:r>
-            <w:r>
-              <w:rPr>
-                <w:lang w:val="en-GB"/>
-              </w:rPr>
-              <w:t>.</w:t>
-            </w:r>
-          </w:p>
-        </w:tc>
-        <w:tc>
-          <w:tcPr>
-            <w:tcW w:w="4283" w:type="dxa"/>
+              <w:t>VCF reader.</w:t>
+            </w:r>
+          </w:p>
+        </w:tc>
+        <w:tc>
+          <w:tcPr>
+            <w:tcW w:w="4268" w:type="dxa"/>
           </w:tcPr>
           <w:p>
             <w:pPr>
@@ -4315,7 +3989,7 @@
         </w:tc>
         <w:tc>
           <w:tcPr>
-            <w:tcW w:w="2659" w:type="dxa"/>
+            <w:tcW w:w="2688" w:type="dxa"/>
           </w:tcPr>
           <w:p>
             <w:pPr>
@@ -4336,19 +4010,11 @@
                 <w:lang w:val="en-GB"/>
               </w:rPr>
             </w:pPr>
-            <w:proofErr w:type="spellStart"/>
-            <w:r>
-              <w:rPr>
-                <w:lang w:val="en-GB"/>
-              </w:rPr>
-              <w:t>writeToTable</w:t>
-            </w:r>
-            <w:proofErr w:type="spellEnd"/>
-            <w:r>
-              <w:rPr>
-                <w:lang w:val="en-GB"/>
-              </w:rPr>
-              <w:t>()</w:t>
+            <w:r>
+              <w:rPr>
+                <w:lang w:val="en-GB"/>
+              </w:rPr>
+              <w:t>writeToTable()</w:t>
             </w:r>
           </w:p>
         </w:tc>
@@ -4372,7 +4038,7 @@
         </w:tc>
         <w:tc>
           <w:tcPr>
-            <w:tcW w:w="4252" w:type="dxa"/>
+            <w:tcW w:w="4238" w:type="dxa"/>
           </w:tcPr>
           <w:p>
             <w:pPr>
@@ -4390,7 +4056,7 @@
         </w:tc>
         <w:tc>
           <w:tcPr>
-            <w:tcW w:w="4283" w:type="dxa"/>
+            <w:tcW w:w="4268" w:type="dxa"/>
           </w:tcPr>
           <w:p>
             <w:pPr>
@@ -4428,7 +4094,7 @@
         </w:tc>
         <w:tc>
           <w:tcPr>
-            <w:tcW w:w="2659" w:type="dxa"/>
+            <w:tcW w:w="2688" w:type="dxa"/>
           </w:tcPr>
           <w:p>
             <w:pPr>
@@ -4449,19 +4115,11 @@
                 <w:lang w:val="en-GB"/>
               </w:rPr>
             </w:pPr>
-            <w:proofErr w:type="spellStart"/>
-            <w:r>
-              <w:rPr>
-                <w:lang w:val="en-GB"/>
-              </w:rPr>
-              <w:t>writeToTable</w:t>
-            </w:r>
-            <w:proofErr w:type="spellEnd"/>
-            <w:r>
-              <w:rPr>
-                <w:lang w:val="en-GB"/>
-              </w:rPr>
-              <w:t>()</w:t>
+            <w:r>
+              <w:rPr>
+                <w:lang w:val="en-GB"/>
+              </w:rPr>
+              <w:t>writeToTable()</w:t>
             </w:r>
           </w:p>
         </w:tc>
@@ -4485,7 +4143,7 @@
         </w:tc>
         <w:tc>
           <w:tcPr>
-            <w:tcW w:w="4252" w:type="dxa"/>
+            <w:tcW w:w="4238" w:type="dxa"/>
           </w:tcPr>
           <w:p>
             <w:pPr>
@@ -4503,7 +4161,7 @@
         </w:tc>
         <w:tc>
           <w:tcPr>
-            <w:tcW w:w="4283" w:type="dxa"/>
+            <w:tcW w:w="4268" w:type="dxa"/>
           </w:tcPr>
           <w:p>
             <w:pPr>
@@ -4541,7 +4199,7 @@
         </w:tc>
         <w:tc>
           <w:tcPr>
-            <w:tcW w:w="2659" w:type="dxa"/>
+            <w:tcW w:w="2688" w:type="dxa"/>
           </w:tcPr>
           <w:p>
             <w:pPr>
@@ -4562,19 +4220,11 @@
                 <w:lang w:val="en-GB"/>
               </w:rPr>
             </w:pPr>
-            <w:proofErr w:type="spellStart"/>
-            <w:r>
-              <w:rPr>
-                <w:lang w:val="en-GB"/>
-              </w:rPr>
-              <w:t>writeToTable</w:t>
-            </w:r>
-            <w:proofErr w:type="spellEnd"/>
-            <w:r>
-              <w:rPr>
-                <w:lang w:val="en-GB"/>
-              </w:rPr>
-              <w:t>()</w:t>
+            <w:r>
+              <w:rPr>
+                <w:lang w:val="en-GB"/>
+              </w:rPr>
+              <w:t>writeToTable()</w:t>
             </w:r>
           </w:p>
         </w:tc>
@@ -4598,7 +4248,7 @@
         </w:tc>
         <w:tc>
           <w:tcPr>
-            <w:tcW w:w="4252" w:type="dxa"/>
+            <w:tcW w:w="4238" w:type="dxa"/>
           </w:tcPr>
           <w:p>
             <w:pPr>
@@ -4634,7 +4284,7 @@
         </w:tc>
         <w:tc>
           <w:tcPr>
-            <w:tcW w:w="4283" w:type="dxa"/>
+            <w:tcW w:w="4268" w:type="dxa"/>
           </w:tcPr>
           <w:p>
             <w:pPr>
@@ -4658,13 +4308,7 @@
               <w:rPr>
                 <w:lang w:val="en-GB"/>
               </w:rPr>
-              <w:t xml:space="preserve"> </w:t>
-            </w:r>
-            <w:r>
-              <w:rPr>
-                <w:lang w:val="en-GB"/>
-              </w:rPr>
-              <w:t>(</w:t>
+              <w:t xml:space="preserve"> (</w:t>
             </w:r>
             <w:r>
               <w:rPr>
@@ -4724,7 +4368,7 @@
         </w:tc>
         <w:tc>
           <w:tcPr>
-            <w:tcW w:w="2659" w:type="dxa"/>
+            <w:tcW w:w="2688" w:type="dxa"/>
           </w:tcPr>
           <w:p>
             <w:pPr>
@@ -4745,19 +4389,11 @@
                 <w:lang w:val="en-GB"/>
               </w:rPr>
             </w:pPr>
-            <w:proofErr w:type="spellStart"/>
-            <w:r>
-              <w:rPr>
-                <w:lang w:val="en-GB"/>
-              </w:rPr>
-              <w:t>writeToTable</w:t>
-            </w:r>
-            <w:proofErr w:type="spellEnd"/>
-            <w:r>
-              <w:rPr>
-                <w:lang w:val="en-GB"/>
-              </w:rPr>
-              <w:t>()</w:t>
+            <w:r>
+              <w:rPr>
+                <w:lang w:val="en-GB"/>
+              </w:rPr>
+              <w:t>writeToTable()</w:t>
             </w:r>
           </w:p>
         </w:tc>
@@ -4781,7 +4417,7 @@
         </w:tc>
         <w:tc>
           <w:tcPr>
-            <w:tcW w:w="4252" w:type="dxa"/>
+            <w:tcW w:w="4238" w:type="dxa"/>
           </w:tcPr>
           <w:p>
             <w:pPr>
@@ -4799,7 +4435,7 @@
         </w:tc>
         <w:tc>
           <w:tcPr>
-            <w:tcW w:w="4283" w:type="dxa"/>
+            <w:tcW w:w="4268" w:type="dxa"/>
           </w:tcPr>
           <w:p>
             <w:pPr>
@@ -4850,7 +4486,7 @@
         </w:tc>
         <w:tc>
           <w:tcPr>
-            <w:tcW w:w="2659" w:type="dxa"/>
+            <w:tcW w:w="2688" w:type="dxa"/>
           </w:tcPr>
           <w:p>
             <w:pPr>
@@ -4871,19 +4507,11 @@
                 <w:lang w:val="en-GB"/>
               </w:rPr>
             </w:pPr>
-            <w:proofErr w:type="spellStart"/>
-            <w:r>
-              <w:rPr>
-                <w:lang w:val="en-GB"/>
-              </w:rPr>
-              <w:t>writeToTable</w:t>
-            </w:r>
-            <w:proofErr w:type="spellEnd"/>
-            <w:r>
-              <w:rPr>
-                <w:lang w:val="en-GB"/>
-              </w:rPr>
-              <w:t>()</w:t>
+            <w:r>
+              <w:rPr>
+                <w:lang w:val="en-GB"/>
+              </w:rPr>
+              <w:t>writeToTable()</w:t>
             </w:r>
           </w:p>
         </w:tc>
@@ -4907,39 +4535,25 @@
         </w:tc>
         <w:tc>
           <w:tcPr>
-            <w:tcW w:w="4252" w:type="dxa"/>
-          </w:tcPr>
-          <w:p>
-            <w:pPr>
-              <w:rPr>
-                <w:lang w:val="en-GB"/>
-              </w:rPr>
-            </w:pPr>
-            <w:r>
-              <w:rPr>
-                <w:lang w:val="en-GB"/>
-              </w:rPr>
-              <w:t xml:space="preserve">Purpose of </w:t>
-            </w:r>
-            <w:proofErr w:type="spellStart"/>
-            <w:r>
-              <w:rPr>
-                <w:lang w:val="en-GB"/>
-              </w:rPr>
-              <w:t>boolean</w:t>
-            </w:r>
-            <w:proofErr w:type="spellEnd"/>
-            <w:r>
-              <w:rPr>
-                <w:lang w:val="en-GB"/>
-              </w:rPr>
-              <w:t xml:space="preserve"> variable printed unclear.</w:t>
-            </w:r>
-          </w:p>
-        </w:tc>
-        <w:tc>
-          <w:tcPr>
-            <w:tcW w:w="4283" w:type="dxa"/>
+            <w:tcW w:w="4238" w:type="dxa"/>
+          </w:tcPr>
+          <w:p>
+            <w:pPr>
+              <w:rPr>
+                <w:lang w:val="en-GB"/>
+              </w:rPr>
+            </w:pPr>
+            <w:r>
+              <w:rPr>
+                <w:lang w:val="en-GB"/>
+              </w:rPr>
+              <w:t>Purpose of boolean variable printed unclear.</w:t>
+            </w:r>
+          </w:p>
+        </w:tc>
+        <w:tc>
+          <w:tcPr>
+            <w:tcW w:w="4268" w:type="dxa"/>
           </w:tcPr>
           <w:p>
             <w:pPr>
@@ -4977,7 +4591,7 @@
         </w:tc>
         <w:tc>
           <w:tcPr>
-            <w:tcW w:w="2659" w:type="dxa"/>
+            <w:tcW w:w="2688" w:type="dxa"/>
           </w:tcPr>
           <w:p>
             <w:pPr>
@@ -4998,19 +4612,11 @@
                 <w:lang w:val="en-GB"/>
               </w:rPr>
             </w:pPr>
-            <w:proofErr w:type="spellStart"/>
-            <w:r>
-              <w:rPr>
-                <w:lang w:val="en-GB"/>
-              </w:rPr>
-              <w:t>writeToTable</w:t>
-            </w:r>
-            <w:proofErr w:type="spellEnd"/>
-            <w:r>
-              <w:rPr>
-                <w:lang w:val="en-GB"/>
-              </w:rPr>
-              <w:t>()</w:t>
+            <w:r>
+              <w:rPr>
+                <w:lang w:val="en-GB"/>
+              </w:rPr>
+              <w:t>writeToTable()</w:t>
             </w:r>
           </w:p>
         </w:tc>
@@ -5034,7 +4640,7 @@
         </w:tc>
         <w:tc>
           <w:tcPr>
-            <w:tcW w:w="4252" w:type="dxa"/>
+            <w:tcW w:w="4238" w:type="dxa"/>
           </w:tcPr>
           <w:p>
             <w:pPr>
@@ -5058,7 +4664,7 @@
         </w:tc>
         <w:tc>
           <w:tcPr>
-            <w:tcW w:w="4283" w:type="dxa"/>
+            <w:tcW w:w="4268" w:type="dxa"/>
           </w:tcPr>
           <w:p>
             <w:pPr>
@@ -5096,7 +4702,7 @@
         </w:tc>
         <w:tc>
           <w:tcPr>
-            <w:tcW w:w="2659" w:type="dxa"/>
+            <w:tcW w:w="2688" w:type="dxa"/>
           </w:tcPr>
           <w:p>
             <w:pPr>
@@ -5117,19 +4723,11 @@
                 <w:lang w:val="en-GB"/>
               </w:rPr>
             </w:pPr>
-            <w:proofErr w:type="spellStart"/>
-            <w:r>
-              <w:rPr>
-                <w:lang w:val="en-GB"/>
-              </w:rPr>
-              <w:t>writeToTable</w:t>
-            </w:r>
-            <w:proofErr w:type="spellEnd"/>
-            <w:r>
-              <w:rPr>
-                <w:lang w:val="en-GB"/>
-              </w:rPr>
-              <w:t>()</w:t>
+            <w:r>
+              <w:rPr>
+                <w:lang w:val="en-GB"/>
+              </w:rPr>
+              <w:t>writeToTable()</w:t>
             </w:r>
           </w:p>
         </w:tc>
@@ -5153,63 +4751,19 @@
         </w:tc>
         <w:tc>
           <w:tcPr>
-            <w:tcW w:w="4252" w:type="dxa"/>
-          </w:tcPr>
-          <w:p>
-            <w:pPr>
-              <w:rPr>
-                <w:lang w:val="en-GB"/>
-              </w:rPr>
-            </w:pPr>
-            <w:r>
-              <w:rPr>
-                <w:lang w:val="en-GB"/>
-              </w:rPr>
-              <w:t>P</w:t>
-            </w:r>
-            <w:r>
-              <w:rPr>
-                <w:lang w:val="en-GB"/>
-              </w:rPr>
-              <w:t xml:space="preserve">urpose of </w:t>
-            </w:r>
-            <w:proofErr w:type="spellStart"/>
-            <w:r>
-              <w:rPr>
-                <w:lang w:val="en-GB"/>
-              </w:rPr>
-              <w:t>getFeature</w:t>
-            </w:r>
-            <w:proofErr w:type="spellEnd"/>
-            <w:r>
-              <w:rPr>
-                <w:lang w:val="en-GB"/>
-              </w:rPr>
-              <w:t>()==null</w:t>
-            </w:r>
-            <w:r>
-              <w:rPr>
-                <w:lang w:val="en-GB"/>
-              </w:rPr>
-              <w:t xml:space="preserve"> difficult to see at first glance</w:t>
-            </w:r>
-            <w:r>
-              <w:rPr>
-                <w:lang w:val="en-GB"/>
-              </w:rPr>
-              <w:t>. Is it intended that annotations without variants come through</w:t>
-            </w:r>
-            <w:r>
-              <w:rPr>
-                <w:lang w:val="en-GB"/>
-              </w:rPr>
-              <w:t>?</w:t>
-            </w:r>
-            <w:r>
-              <w:rPr>
-                <w:lang w:val="en-GB"/>
-              </w:rPr>
-              <w:t>- this is not clear from the description of the flag</w:t>
+            <w:tcW w:w="4238" w:type="dxa"/>
+          </w:tcPr>
+          <w:p>
+            <w:pPr>
+              <w:rPr>
+                <w:lang w:val="en-GB"/>
+              </w:rPr>
+            </w:pPr>
+            <w:r>
+              <w:rPr>
+                <w:lang w:val="en-GB"/>
+              </w:rPr>
+              <w:t>Purpose of getFeature()==null difficult to see at first glance. Is it intended that annotations without variants come through?- this is not clear from the description of the flag</w:t>
             </w:r>
             <w:r>
               <w:rPr>
@@ -5227,7 +4781,7 @@
         </w:tc>
         <w:tc>
           <w:tcPr>
-            <w:tcW w:w="4283" w:type="dxa"/>
+            <w:tcW w:w="4268" w:type="dxa"/>
           </w:tcPr>
           <w:p>
             <w:pPr>
@@ -5265,7 +4819,7 @@
         </w:tc>
         <w:tc>
           <w:tcPr>
-            <w:tcW w:w="2659" w:type="dxa"/>
+            <w:tcW w:w="2688" w:type="dxa"/>
           </w:tcPr>
           <w:p>
             <w:pPr>
@@ -5286,19 +4840,11 @@
                 <w:lang w:val="en-GB"/>
               </w:rPr>
             </w:pPr>
-            <w:proofErr w:type="spellStart"/>
-            <w:r>
-              <w:rPr>
-                <w:lang w:val="en-GB"/>
-              </w:rPr>
-              <w:t>writeToTable</w:t>
-            </w:r>
-            <w:proofErr w:type="spellEnd"/>
-            <w:r>
-              <w:rPr>
-                <w:lang w:val="en-GB"/>
-              </w:rPr>
-              <w:t>()</w:t>
+            <w:r>
+              <w:rPr>
+                <w:lang w:val="en-GB"/>
+              </w:rPr>
+              <w:t>writeToTable()</w:t>
             </w:r>
           </w:p>
         </w:tc>
@@ -5348,33 +4894,25 @@
         </w:tc>
         <w:tc>
           <w:tcPr>
-            <w:tcW w:w="4252" w:type="dxa"/>
-          </w:tcPr>
-          <w:p>
-            <w:pPr>
-              <w:rPr>
-                <w:lang w:val="en-GB"/>
-              </w:rPr>
-            </w:pPr>
-            <w:proofErr w:type="spellStart"/>
-            <w:r>
-              <w:rPr>
-                <w:lang w:val="en-GB"/>
-              </w:rPr>
-              <w:t>getLeft</w:t>
-            </w:r>
-            <w:proofErr w:type="spellEnd"/>
-            <w:r>
-              <w:rPr>
-                <w:lang w:val="en-GB"/>
-              </w:rPr>
-              <w:t>() is not informative</w:t>
-            </w:r>
-          </w:p>
-        </w:tc>
-        <w:tc>
-          <w:tcPr>
-            <w:tcW w:w="4283" w:type="dxa"/>
+            <w:tcW w:w="4238" w:type="dxa"/>
+          </w:tcPr>
+          <w:p>
+            <w:pPr>
+              <w:rPr>
+                <w:lang w:val="en-GB"/>
+              </w:rPr>
+            </w:pPr>
+            <w:r>
+              <w:rPr>
+                <w:lang w:val="en-GB"/>
+              </w:rPr>
+              <w:t>getLeft() is not informative</w:t>
+            </w:r>
+          </w:p>
+        </w:tc>
+        <w:tc>
+          <w:tcPr>
+            <w:tcW w:w="4268" w:type="dxa"/>
           </w:tcPr>
           <w:p>
             <w:pPr>
@@ -5412,7 +4950,7 @@
         </w:tc>
         <w:tc>
           <w:tcPr>
-            <w:tcW w:w="2659" w:type="dxa"/>
+            <w:tcW w:w="2688" w:type="dxa"/>
           </w:tcPr>
           <w:p>
             <w:pPr>
@@ -5433,19 +4971,11 @@
                 <w:lang w:val="en-GB"/>
               </w:rPr>
             </w:pPr>
-            <w:proofErr w:type="spellStart"/>
-            <w:r>
-              <w:rPr>
-                <w:lang w:val="en-GB"/>
-              </w:rPr>
-              <w:t>writeToTable</w:t>
-            </w:r>
-            <w:proofErr w:type="spellEnd"/>
-            <w:r>
-              <w:rPr>
-                <w:lang w:val="en-GB"/>
-              </w:rPr>
-              <w:t>()</w:t>
+            <w:r>
+              <w:rPr>
+                <w:lang w:val="en-GB"/>
+              </w:rPr>
+              <w:t>writeToTable()</w:t>
             </w:r>
           </w:p>
         </w:tc>
@@ -5469,33 +4999,25 @@
         </w:tc>
         <w:tc>
           <w:tcPr>
-            <w:tcW w:w="4252" w:type="dxa"/>
-          </w:tcPr>
-          <w:p>
-            <w:pPr>
-              <w:rPr>
-                <w:lang w:val="en-GB"/>
-              </w:rPr>
-            </w:pPr>
-            <w:proofErr w:type="spellStart"/>
-            <w:r>
-              <w:rPr>
-                <w:lang w:val="en-GB"/>
-              </w:rPr>
-              <w:t>getRight</w:t>
-            </w:r>
-            <w:proofErr w:type="spellEnd"/>
-            <w:r>
-              <w:rPr>
-                <w:lang w:val="en-GB"/>
-              </w:rPr>
-              <w:t>() is not informative</w:t>
-            </w:r>
-          </w:p>
-        </w:tc>
-        <w:tc>
-          <w:tcPr>
-            <w:tcW w:w="4283" w:type="dxa"/>
+            <w:tcW w:w="4238" w:type="dxa"/>
+          </w:tcPr>
+          <w:p>
+            <w:pPr>
+              <w:rPr>
+                <w:lang w:val="en-GB"/>
+              </w:rPr>
+            </w:pPr>
+            <w:r>
+              <w:rPr>
+                <w:lang w:val="en-GB"/>
+              </w:rPr>
+              <w:t>getRight() is not informative</w:t>
+            </w:r>
+          </w:p>
+        </w:tc>
+        <w:tc>
+          <w:tcPr>
+            <w:tcW w:w="4268" w:type="dxa"/>
           </w:tcPr>
           <w:p>
             <w:pPr>
@@ -5533,7 +5055,7 @@
         </w:tc>
         <w:tc>
           <w:tcPr>
-            <w:tcW w:w="2659" w:type="dxa"/>
+            <w:tcW w:w="2688" w:type="dxa"/>
           </w:tcPr>
           <w:p>
             <w:pPr>
@@ -5554,19 +5076,11 @@
                 <w:lang w:val="en-GB"/>
               </w:rPr>
             </w:pPr>
-            <w:proofErr w:type="spellStart"/>
-            <w:r>
-              <w:rPr>
-                <w:lang w:val="en-GB"/>
-              </w:rPr>
-              <w:t>writeToTable</w:t>
-            </w:r>
-            <w:proofErr w:type="spellEnd"/>
-            <w:r>
-              <w:rPr>
-                <w:lang w:val="en-GB"/>
-              </w:rPr>
-              <w:t>()</w:t>
+            <w:r>
+              <w:rPr>
+                <w:lang w:val="en-GB"/>
+              </w:rPr>
+              <w:t>writeToTable()</w:t>
             </w:r>
           </w:p>
         </w:tc>
@@ -5590,7 +5104,7 @@
         </w:tc>
         <w:tc>
           <w:tcPr>
-            <w:tcW w:w="4252" w:type="dxa"/>
+            <w:tcW w:w="4238" w:type="dxa"/>
           </w:tcPr>
           <w:p>
             <w:pPr>
@@ -5620,7 +5134,7 @@
         </w:tc>
         <w:tc>
           <w:tcPr>
-            <w:tcW w:w="4283" w:type="dxa"/>
+            <w:tcW w:w="4268" w:type="dxa"/>
           </w:tcPr>
           <w:p>
             <w:pPr>
@@ -5664,7 +5178,7 @@
         </w:tc>
         <w:tc>
           <w:tcPr>
-            <w:tcW w:w="2659" w:type="dxa"/>
+            <w:tcW w:w="2688" w:type="dxa"/>
           </w:tcPr>
           <w:p>
             <w:pPr>
@@ -5685,19 +5199,11 @@
                 <w:lang w:val="en-GB"/>
               </w:rPr>
             </w:pPr>
-            <w:proofErr w:type="spellStart"/>
-            <w:r>
-              <w:rPr>
-                <w:lang w:val="en-GB"/>
-              </w:rPr>
-              <w:t>writeToTable</w:t>
-            </w:r>
-            <w:proofErr w:type="spellEnd"/>
-            <w:r>
-              <w:rPr>
-                <w:lang w:val="en-GB"/>
-              </w:rPr>
-              <w:t>()</w:t>
+            <w:r>
+              <w:rPr>
+                <w:lang w:val="en-GB"/>
+              </w:rPr>
+              <w:t>writeToTable()</w:t>
             </w:r>
           </w:p>
         </w:tc>
@@ -5721,7 +5227,7 @@
         </w:tc>
         <w:tc>
           <w:tcPr>
-            <w:tcW w:w="4252" w:type="dxa"/>
+            <w:tcW w:w="4238" w:type="dxa"/>
           </w:tcPr>
           <w:p>
             <w:pPr>
@@ -5739,7 +5245,7 @@
         </w:tc>
         <w:tc>
           <w:tcPr>
-            <w:tcW w:w="4283" w:type="dxa"/>
+            <w:tcW w:w="4268" w:type="dxa"/>
           </w:tcPr>
           <w:p>
             <w:pPr>
@@ -5777,7 +5283,7 @@
         </w:tc>
         <w:tc>
           <w:tcPr>
-            <w:tcW w:w="2659" w:type="dxa"/>
+            <w:tcW w:w="2688" w:type="dxa"/>
           </w:tcPr>
           <w:p>
             <w:pPr>
@@ -5798,19 +5304,11 @@
                 <w:lang w:val="en-GB"/>
               </w:rPr>
             </w:pPr>
-            <w:proofErr w:type="spellStart"/>
-            <w:r>
-              <w:rPr>
-                <w:lang w:val="en-GB"/>
-              </w:rPr>
-              <w:t>writeToTable</w:t>
-            </w:r>
-            <w:proofErr w:type="spellEnd"/>
-            <w:r>
-              <w:rPr>
-                <w:lang w:val="en-GB"/>
-              </w:rPr>
-              <w:t>()</w:t>
+            <w:r>
+              <w:rPr>
+                <w:lang w:val="en-GB"/>
+              </w:rPr>
+              <w:t>writeToTable()</w:t>
             </w:r>
           </w:p>
         </w:tc>
@@ -5847,33 +5345,25 @@
         </w:tc>
         <w:tc>
           <w:tcPr>
-            <w:tcW w:w="4252" w:type="dxa"/>
-          </w:tcPr>
-          <w:p>
-            <w:pPr>
-              <w:rPr>
-                <w:lang w:val="en-GB"/>
-              </w:rPr>
-            </w:pPr>
-            <w:proofErr w:type="spellStart"/>
-            <w:r>
-              <w:rPr>
-                <w:lang w:val="en-GB"/>
-              </w:rPr>
-              <w:t>getLeft</w:t>
-            </w:r>
-            <w:proofErr w:type="spellEnd"/>
-            <w:r>
-              <w:rPr>
-                <w:lang w:val="en-GB"/>
-              </w:rPr>
-              <w:t>() is not informative</w:t>
-            </w:r>
-          </w:p>
-        </w:tc>
-        <w:tc>
-          <w:tcPr>
-            <w:tcW w:w="4283" w:type="dxa"/>
+            <w:tcW w:w="4238" w:type="dxa"/>
+          </w:tcPr>
+          <w:p>
+            <w:pPr>
+              <w:rPr>
+                <w:lang w:val="en-GB"/>
+              </w:rPr>
+            </w:pPr>
+            <w:r>
+              <w:rPr>
+                <w:lang w:val="en-GB"/>
+              </w:rPr>
+              <w:t>getLeft() is not informative</w:t>
+            </w:r>
+          </w:p>
+        </w:tc>
+        <w:tc>
+          <w:tcPr>
+            <w:tcW w:w="4268" w:type="dxa"/>
           </w:tcPr>
           <w:p>
             <w:pPr>
@@ -5911,7 +5401,7 @@
         </w:tc>
         <w:tc>
           <w:tcPr>
-            <w:tcW w:w="2659" w:type="dxa"/>
+            <w:tcW w:w="2688" w:type="dxa"/>
           </w:tcPr>
           <w:p>
             <w:pPr>
@@ -5932,19 +5422,11 @@
                 <w:lang w:val="en-GB"/>
               </w:rPr>
             </w:pPr>
-            <w:proofErr w:type="spellStart"/>
-            <w:r>
-              <w:rPr>
-                <w:lang w:val="en-GB"/>
-              </w:rPr>
-              <w:t>writeToTable</w:t>
-            </w:r>
-            <w:proofErr w:type="spellEnd"/>
-            <w:r>
-              <w:rPr>
-                <w:lang w:val="en-GB"/>
-              </w:rPr>
-              <w:t>()</w:t>
+            <w:r>
+              <w:rPr>
+                <w:lang w:val="en-GB"/>
+              </w:rPr>
+              <w:t>writeToTable()</w:t>
             </w:r>
           </w:p>
         </w:tc>
@@ -5968,39 +5450,25 @@
         </w:tc>
         <w:tc>
           <w:tcPr>
-            <w:tcW w:w="4252" w:type="dxa"/>
-          </w:tcPr>
-          <w:p>
-            <w:pPr>
-              <w:rPr>
-                <w:lang w:val="en-GB"/>
-              </w:rPr>
-            </w:pPr>
-            <w:r>
-              <w:rPr>
-                <w:lang w:val="en-GB"/>
-              </w:rPr>
-              <w:t>Variables named *</w:t>
-            </w:r>
-            <w:proofErr w:type="spellStart"/>
-            <w:r>
-              <w:rPr>
-                <w:lang w:val="en-GB"/>
-              </w:rPr>
-              <w:t>Dp</w:t>
-            </w:r>
-            <w:proofErr w:type="spellEnd"/>
-            <w:r>
-              <w:rPr>
-                <w:lang w:val="en-GB"/>
-              </w:rPr>
-              <w:t xml:space="preserve"> and *DP</w:t>
-            </w:r>
-          </w:p>
-        </w:tc>
-        <w:tc>
-          <w:tcPr>
-            <w:tcW w:w="4283" w:type="dxa"/>
+            <w:tcW w:w="4238" w:type="dxa"/>
+          </w:tcPr>
+          <w:p>
+            <w:pPr>
+              <w:rPr>
+                <w:lang w:val="en-GB"/>
+              </w:rPr>
+            </w:pPr>
+            <w:r>
+              <w:rPr>
+                <w:lang w:val="en-GB"/>
+              </w:rPr>
+              <w:t>Variables named *Dp and *DP</w:t>
+            </w:r>
+          </w:p>
+        </w:tc>
+        <w:tc>
+          <w:tcPr>
+            <w:tcW w:w="4268" w:type="dxa"/>
           </w:tcPr>
           <w:p>
             <w:pPr>
@@ -6034,533 +5502,1141 @@
               </w:rPr>
               <w:t>44</w:t>
             </w:r>
+          </w:p>
+        </w:tc>
+        <w:tc>
+          <w:tcPr>
+            <w:tcW w:w="2688" w:type="dxa"/>
+          </w:tcPr>
+          <w:p>
+            <w:pPr>
+              <w:rPr>
+                <w:lang w:val="en-GB"/>
+              </w:rPr>
+            </w:pPr>
+            <w:r>
+              <w:rPr>
+                <w:lang w:val="en-GB"/>
+              </w:rPr>
+              <w:t>WriteOut.java</w:t>
+            </w:r>
+          </w:p>
+          <w:p>
+            <w:pPr>
+              <w:rPr>
+                <w:lang w:val="en-GB"/>
+              </w:rPr>
+            </w:pPr>
+            <w:r>
+              <w:rPr>
+                <w:lang w:val="en-GB"/>
+              </w:rPr>
+              <w:t>writeToTable()</w:t>
+            </w:r>
+          </w:p>
+        </w:tc>
+        <w:tc>
+          <w:tcPr>
+            <w:tcW w:w="817" w:type="dxa"/>
+          </w:tcPr>
+          <w:p>
+            <w:pPr>
+              <w:rPr>
+                <w:lang w:val="en-GB"/>
+              </w:rPr>
+            </w:pPr>
+            <w:r>
+              <w:rPr>
+                <w:lang w:val="en-GB"/>
+              </w:rPr>
+              <w:t>114</w:t>
+            </w:r>
+          </w:p>
+        </w:tc>
+        <w:tc>
+          <w:tcPr>
+            <w:tcW w:w="4238" w:type="dxa"/>
+          </w:tcPr>
+          <w:p>
+            <w:pPr>
+              <w:rPr>
+                <w:lang w:val="en-GB"/>
+              </w:rPr>
+            </w:pPr>
+            <w:r>
+              <w:rPr>
+                <w:lang w:val="en-GB"/>
+              </w:rPr>
+              <w:t>Unclear how well this will work for the multisample VCF (</w:t>
+            </w:r>
+            <w:r>
+              <w:rPr>
+                <w:lang w:val="en-GB"/>
+              </w:rPr>
+              <w:t>previously this did not work as expected until a workaround was generated)</w:t>
+            </w:r>
+          </w:p>
+        </w:tc>
+        <w:tc>
+          <w:tcPr>
+            <w:tcW w:w="4268" w:type="dxa"/>
+          </w:tcPr>
+          <w:p>
+            <w:pPr>
+              <w:rPr>
+                <w:lang w:val="en-GB"/>
+              </w:rPr>
+            </w:pPr>
+            <w:r>
+              <w:rPr>
+                <w:lang w:val="en-GB"/>
+              </w:rPr>
+              <w:t xml:space="preserve">Requires further testing- </w:t>
+            </w:r>
+            <w:r>
+              <w:rPr>
+                <w:highlight w:val="yellow"/>
+                <w:lang w:val="en-GB"/>
+              </w:rPr>
+              <w:t>p</w:t>
+            </w:r>
+            <w:r>
+              <w:rPr>
+                <w:highlight w:val="yellow"/>
+                <w:lang w:val="en-GB"/>
+              </w:rPr>
+              <w:t>endin</w:t>
+            </w:r>
+            <w:r>
+              <w:rPr>
+                <w:highlight w:val="yellow"/>
+                <w:lang w:val="en-GB"/>
+              </w:rPr>
+              <w:t>g final Germline Enrichment pipeline output</w:t>
+            </w:r>
+            <w:r>
+              <w:rPr>
+                <w:highlight w:val="yellow"/>
+                <w:lang w:val="en-GB"/>
+              </w:rPr>
+              <w:t xml:space="preserve"> and delivery of test file</w:t>
+            </w:r>
+            <w:r>
+              <w:rPr>
+                <w:lang w:val="en-GB"/>
+              </w:rPr>
+              <w:t>.</w:t>
+            </w:r>
+          </w:p>
+        </w:tc>
+      </w:tr>
+      <w:tr>
+        <w:tc>
+          <w:tcPr>
+            <w:tcW w:w="939" w:type="dxa"/>
+          </w:tcPr>
+          <w:p>
+            <w:pPr>
+              <w:rPr>
+                <w:lang w:val="en-GB"/>
+              </w:rPr>
+            </w:pPr>
+            <w:r>
+              <w:rPr>
+                <w:lang w:val="en-GB"/>
+              </w:rPr>
+              <w:t>45</w:t>
+            </w:r>
+          </w:p>
+        </w:tc>
+        <w:tc>
+          <w:tcPr>
+            <w:tcW w:w="2688" w:type="dxa"/>
+          </w:tcPr>
+          <w:p>
+            <w:pPr>
+              <w:rPr>
+                <w:lang w:val="en-GB"/>
+              </w:rPr>
+            </w:pPr>
+            <w:r>
+              <w:rPr>
+                <w:lang w:val="en-GB"/>
+              </w:rPr>
+              <w:t>GenomeVariant.java</w:t>
+            </w:r>
+          </w:p>
+        </w:tc>
+        <w:tc>
+          <w:tcPr>
+            <w:tcW w:w="817" w:type="dxa"/>
+          </w:tcPr>
+          <w:p>
+            <w:pPr>
+              <w:rPr>
+                <w:lang w:val="en-GB"/>
+              </w:rPr>
+            </w:pPr>
+            <w:r>
+              <w:rPr>
+                <w:lang w:val="en-GB"/>
+              </w:rPr>
+              <w:t>N/A</w:t>
+            </w:r>
+          </w:p>
+        </w:tc>
+        <w:tc>
+          <w:tcPr>
+            <w:tcW w:w="4238" w:type="dxa"/>
+          </w:tcPr>
+          <w:p>
+            <w:pPr>
+              <w:rPr>
+                <w:lang w:val="en-GB"/>
+              </w:rPr>
+            </w:pPr>
+            <w:r>
+              <w:rPr>
+                <w:lang w:val="en-GB"/>
+              </w:rPr>
+              <w:t>Object is used as key in hash map</w:t>
+            </w:r>
+          </w:p>
+        </w:tc>
+        <w:tc>
+          <w:tcPr>
+            <w:tcW w:w="4268" w:type="dxa"/>
+          </w:tcPr>
+          <w:p>
+            <w:pPr>
+              <w:rPr>
+                <w:lang w:val="en-GB"/>
+              </w:rPr>
+            </w:pPr>
+            <w:r>
+              <w:rPr>
+                <w:lang w:val="en-GB"/>
+              </w:rPr>
+              <w:t>Check object is immutable.</w:t>
+            </w:r>
+            <w:r>
+              <w:rPr>
+                <w:lang w:val="en-GB"/>
+              </w:rPr>
+              <w:t xml:space="preserve"> Make variables final?</w:t>
+            </w:r>
+          </w:p>
+        </w:tc>
+      </w:tr>
+      <w:tr>
+        <w:tc>
+          <w:tcPr>
+            <w:tcW w:w="939" w:type="dxa"/>
+          </w:tcPr>
+          <w:p>
+            <w:pPr>
+              <w:rPr>
+                <w:lang w:val="en-GB"/>
+              </w:rPr>
+            </w:pPr>
+            <w:r>
+              <w:rPr>
+                <w:lang w:val="en-GB"/>
+              </w:rPr>
+              <w:lastRenderedPageBreak/>
+              <w:t>46</w:t>
+            </w:r>
+          </w:p>
+        </w:tc>
+        <w:tc>
+          <w:tcPr>
+            <w:tcW w:w="2688" w:type="dxa"/>
+          </w:tcPr>
+          <w:p>
+            <w:pPr>
+              <w:rPr>
+                <w:lang w:val="en-GB"/>
+              </w:rPr>
+            </w:pPr>
+            <w:r>
+              <w:rPr>
+                <w:lang w:val="en-GB"/>
+              </w:rPr>
+              <w:t>StringDeserializer.java</w:t>
+            </w:r>
+          </w:p>
+          <w:p>
+            <w:pPr>
+              <w:rPr>
+                <w:lang w:val="en-GB"/>
+              </w:rPr>
+            </w:pPr>
+            <w:r>
+              <w:rPr>
+                <w:lang w:val="en-GB"/>
+              </w:rPr>
+              <w:t>StringArrayDeserializer.java</w:t>
+            </w:r>
+          </w:p>
+          <w:p>
+            <w:pPr>
+              <w:rPr>
+                <w:lang w:val="en-GB"/>
+              </w:rPr>
+            </w:pPr>
+            <w:r>
+              <w:rPr>
+                <w:lang w:val="en-GB"/>
+              </w:rPr>
+              <w:t>ExonIntronDeserializer.java</w:t>
+            </w:r>
+          </w:p>
+          <w:p>
+            <w:pPr>
+              <w:rPr>
+                <w:lang w:val="en-GB"/>
+              </w:rPr>
+            </w:pPr>
+            <w:r>
+              <w:rPr>
+                <w:lang w:val="en-GB"/>
+              </w:rPr>
+              <w:t>HgvsDeserializer.java</w:t>
+            </w:r>
+          </w:p>
+          <w:p>
+            <w:pPr>
+              <w:rPr>
+                <w:lang w:val="en-GB"/>
+              </w:rPr>
+            </w:pPr>
+            <w:r>
+              <w:rPr>
+                <w:lang w:val="en-GB"/>
+              </w:rPr>
+              <w:t>YesNoBoolDeserializer.java</w:t>
+            </w:r>
+          </w:p>
+          <w:p>
+            <w:pPr>
+              <w:rPr>
+                <w:lang w:val="en-GB"/>
+              </w:rPr>
+            </w:pPr>
+            <w:r>
+              <w:rPr>
+                <w:lang w:val="en-GB"/>
+              </w:rPr>
+              <w:t>MafDeserializer.java</w:t>
+            </w:r>
+          </w:p>
+        </w:tc>
+        <w:tc>
+          <w:tcPr>
+            <w:tcW w:w="817" w:type="dxa"/>
+          </w:tcPr>
+          <w:p>
+            <w:pPr>
+              <w:rPr>
+                <w:lang w:val="en-GB"/>
+              </w:rPr>
+            </w:pPr>
+          </w:p>
+        </w:tc>
+        <w:tc>
+          <w:tcPr>
+            <w:tcW w:w="4238" w:type="dxa"/>
+          </w:tcPr>
+          <w:p>
+            <w:pPr>
+              <w:rPr>
+                <w:lang w:val="en-GB"/>
+              </w:rPr>
+            </w:pPr>
+            <w:r>
+              <w:rPr>
+                <w:lang w:val="en-GB"/>
+              </w:rPr>
+              <w:t>No specific exception raised in the case where there are issues in processing JSON content (that are not I/O issues)</w:t>
+            </w:r>
+          </w:p>
+        </w:tc>
+        <w:tc>
+          <w:tcPr>
+            <w:tcW w:w="4268" w:type="dxa"/>
+          </w:tcPr>
+          <w:p>
+            <w:pPr>
+              <w:rPr>
+                <w:lang w:val="en-GB"/>
+              </w:rPr>
+            </w:pPr>
+            <w:r>
+              <w:rPr>
+                <w:lang w:val="en-GB"/>
+              </w:rPr>
+              <w:t>Could add JsonParseException.</w:t>
+            </w:r>
+          </w:p>
+        </w:tc>
+      </w:tr>
+      <w:tr>
+        <w:tc>
+          <w:tcPr>
+            <w:tcW w:w="939" w:type="dxa"/>
+          </w:tcPr>
+          <w:p>
+            <w:pPr>
+              <w:rPr>
+                <w:lang w:val="en-GB"/>
+              </w:rPr>
+            </w:pPr>
+            <w:r>
+              <w:rPr>
+                <w:lang w:val="en-GB"/>
+              </w:rPr>
+              <w:t>47</w:t>
+            </w:r>
+          </w:p>
+        </w:tc>
+        <w:tc>
+          <w:tcPr>
+            <w:tcW w:w="2688" w:type="dxa"/>
+          </w:tcPr>
+          <w:p>
+            <w:pPr>
+              <w:rPr>
+                <w:lang w:val="en-GB"/>
+              </w:rPr>
+            </w:pPr>
+            <w:r>
+              <w:rPr>
+                <w:lang w:val="en-GB"/>
+              </w:rPr>
+              <w:t>Main.java</w:t>
+            </w:r>
+          </w:p>
+          <w:p>
+            <w:pPr>
+              <w:rPr>
+                <w:lang w:val="en-GB"/>
+              </w:rPr>
+            </w:pPr>
+            <w:r>
+              <w:rPr>
+                <w:lang w:val="en-GB"/>
+              </w:rPr>
+              <w:t>main()</w:t>
+            </w:r>
+          </w:p>
+        </w:tc>
+        <w:tc>
+          <w:tcPr>
+            <w:tcW w:w="817" w:type="dxa"/>
+          </w:tcPr>
+          <w:p>
+            <w:pPr>
+              <w:rPr>
+                <w:lang w:val="en-GB"/>
+              </w:rPr>
+            </w:pPr>
+            <w:r>
+              <w:rPr>
+                <w:lang w:val="en-GB"/>
+              </w:rPr>
+              <w:t>80</w:t>
+            </w:r>
+          </w:p>
+        </w:tc>
+        <w:tc>
+          <w:tcPr>
+            <w:tcW w:w="4238" w:type="dxa"/>
+          </w:tcPr>
+          <w:p>
+            <w:pPr>
+              <w:rPr>
+                <w:lang w:val="en-GB"/>
+              </w:rPr>
+            </w:pPr>
+            <w:r>
+              <w:rPr>
+                <w:lang w:val="en-GB"/>
+              </w:rPr>
+              <w:t>Index</w:t>
+            </w:r>
+            <w:r>
+              <w:rPr>
+                <w:lang w:val="en-GB"/>
+              </w:rPr>
+              <w:t xml:space="preserve"> </w:t>
+            </w:r>
+            <w:r>
+              <w:rPr>
+                <w:lang w:val="en-GB"/>
+              </w:rPr>
+              <w:t>required for classification VCF</w:t>
+            </w:r>
+          </w:p>
+        </w:tc>
+        <w:tc>
+          <w:tcPr>
+            <w:tcW w:w="4268" w:type="dxa"/>
+          </w:tcPr>
+          <w:p>
+            <w:pPr>
+              <w:rPr>
+                <w:lang w:val="en-GB"/>
+              </w:rPr>
+            </w:pPr>
+            <w:r>
+              <w:rPr>
+                <w:lang w:val="en-GB"/>
+              </w:rPr>
+              <w:t>Change if this behaviour is not intentional.</w:t>
+            </w:r>
+          </w:p>
+        </w:tc>
+      </w:tr>
+      <w:tr>
+        <w:tc>
+          <w:tcPr>
+            <w:tcW w:w="939" w:type="dxa"/>
+          </w:tcPr>
+          <w:p>
+            <w:pPr>
+              <w:rPr>
+                <w:lang w:val="en-GB"/>
+              </w:rPr>
+            </w:pPr>
+            <w:r>
+              <w:rPr>
+                <w:lang w:val="en-GB"/>
+              </w:rPr>
+              <w:t>48</w:t>
+            </w:r>
+          </w:p>
+        </w:tc>
+        <w:tc>
+          <w:tcPr>
+            <w:tcW w:w="2688" w:type="dxa"/>
+          </w:tcPr>
+          <w:p>
+            <w:pPr>
+              <w:rPr>
+                <w:lang w:val="en-GB"/>
+              </w:rPr>
+            </w:pPr>
+            <w:r>
+              <w:rPr>
+                <w:lang w:val="en-GB"/>
+              </w:rPr>
+              <w:t>Main.java</w:t>
+            </w:r>
+          </w:p>
+          <w:p>
+            <w:pPr>
+              <w:rPr>
+                <w:lang w:val="en-GB"/>
+              </w:rPr>
+            </w:pPr>
+            <w:r>
+              <w:rPr>
+                <w:lang w:val="en-GB"/>
+              </w:rPr>
+              <w:t>main()</w:t>
+            </w:r>
+          </w:p>
+        </w:tc>
+        <w:tc>
+          <w:tcPr>
+            <w:tcW w:w="817" w:type="dxa"/>
+          </w:tcPr>
+          <w:p>
+            <w:pPr>
+              <w:rPr>
+                <w:lang w:val="en-GB"/>
+              </w:rPr>
+            </w:pPr>
+            <w:r>
+              <w:rPr>
+                <w:lang w:val="en-GB"/>
+              </w:rPr>
+              <w:t>95</w:t>
+            </w:r>
+          </w:p>
+        </w:tc>
+        <w:tc>
+          <w:tcPr>
+            <w:tcW w:w="4238" w:type="dxa"/>
+          </w:tcPr>
+          <w:p>
+            <w:pPr>
+              <w:rPr>
+                <w:lang w:val="en-GB"/>
+              </w:rPr>
+            </w:pPr>
+            <w:r>
+              <w:rPr>
+                <w:lang w:val="en-GB"/>
+              </w:rPr>
+              <w:t>Unauthorised variants still annotated</w:t>
+            </w:r>
+            <w:r>
+              <w:rPr>
+                <w:lang w:val="en-GB"/>
+              </w:rPr>
+              <w:t xml:space="preserve"> (where no authoriser is present in classification VCF)</w:t>
+            </w:r>
+          </w:p>
+        </w:tc>
+        <w:tc>
+          <w:tcPr>
+            <w:tcW w:w="4268" w:type="dxa"/>
+          </w:tcPr>
+          <w:p>
+            <w:pPr>
+              <w:rPr>
+                <w:lang w:val="en-GB"/>
+              </w:rPr>
+            </w:pPr>
+            <w:r>
+              <w:rPr>
+                <w:lang w:val="en-GB"/>
+              </w:rPr>
+              <w:t>Consider including logic to not allow annotation of unauthorised variants</w:t>
+            </w:r>
+          </w:p>
+        </w:tc>
+      </w:tr>
+      <w:tr>
+        <w:tc>
+          <w:tcPr>
+            <w:tcW w:w="939" w:type="dxa"/>
+          </w:tcPr>
+          <w:p>
+            <w:pPr>
+              <w:rPr>
+                <w:lang w:val="en-GB"/>
+              </w:rPr>
+            </w:pPr>
+            <w:r>
+              <w:rPr>
+                <w:lang w:val="en-GB"/>
+              </w:rPr>
+              <w:t>49</w:t>
+            </w:r>
+          </w:p>
+        </w:tc>
+        <w:tc>
+          <w:tcPr>
+            <w:tcW w:w="2688" w:type="dxa"/>
+          </w:tcPr>
+          <w:p>
+            <w:pPr>
+              <w:rPr>
+                <w:lang w:val="en-GB"/>
+              </w:rPr>
+            </w:pPr>
+            <w:r>
+              <w:rPr>
+                <w:lang w:val="en-GB"/>
+              </w:rPr>
+              <w:t>Main.java</w:t>
+            </w:r>
+          </w:p>
+          <w:p>
+            <w:pPr>
+              <w:rPr>
+                <w:lang w:val="en-GB"/>
+              </w:rPr>
+            </w:pPr>
+            <w:r>
+              <w:rPr>
+                <w:lang w:val="en-GB"/>
+              </w:rPr>
+              <w:t>main()</w:t>
+            </w:r>
+          </w:p>
+        </w:tc>
+        <w:tc>
+          <w:tcPr>
+            <w:tcW w:w="817" w:type="dxa"/>
+          </w:tcPr>
+          <w:p>
+            <w:pPr>
+              <w:rPr>
+                <w:lang w:val="en-GB"/>
+              </w:rPr>
+            </w:pPr>
+            <w:r>
+              <w:rPr>
+                <w:lang w:val="en-GB"/>
+              </w:rPr>
+              <w:t>95</w:t>
+            </w:r>
+          </w:p>
+        </w:tc>
+        <w:tc>
+          <w:tcPr>
+            <w:tcW w:w="4238" w:type="dxa"/>
+          </w:tcPr>
+          <w:p>
+            <w:pPr>
+              <w:rPr>
+                <w:lang w:val="en-GB"/>
+              </w:rPr>
+            </w:pPr>
+            <w:r>
+              <w:rPr>
+                <w:lang w:val="en-GB"/>
+              </w:rPr>
+              <w:t>Unhandled exception when classification field not present in classification VCF</w:t>
+            </w:r>
+          </w:p>
+        </w:tc>
+        <w:tc>
+          <w:tcPr>
+            <w:tcW w:w="4268" w:type="dxa"/>
+          </w:tcPr>
+          <w:p>
+            <w:pPr>
+              <w:rPr>
+                <w:lang w:val="en-GB"/>
+              </w:rPr>
+            </w:pPr>
+            <w:r>
+              <w:rPr>
+                <w:lang w:val="en-GB"/>
+              </w:rPr>
+              <w:t>Consider handling error</w:t>
+            </w:r>
+            <w:r>
+              <w:rPr>
+                <w:lang w:val="en-GB"/>
+              </w:rPr>
+              <w:t xml:space="preserve"> so that source of error is more informative (NumberFormatException thrown)</w:t>
+            </w:r>
+          </w:p>
+        </w:tc>
+      </w:tr>
+      <w:tr>
+        <w:tc>
+          <w:tcPr>
+            <w:tcW w:w="939" w:type="dxa"/>
+          </w:tcPr>
+          <w:p>
+            <w:pPr>
+              <w:rPr>
+                <w:lang w:val="en-GB"/>
+              </w:rPr>
+            </w:pPr>
+            <w:r>
+              <w:rPr>
+                <w:lang w:val="en-GB"/>
+              </w:rPr>
+              <w:t>50</w:t>
+            </w:r>
+          </w:p>
+        </w:tc>
+        <w:tc>
+          <w:tcPr>
+            <w:tcW w:w="2688" w:type="dxa"/>
+          </w:tcPr>
+          <w:p>
+            <w:pPr>
+              <w:rPr>
+                <w:lang w:val="en-GB"/>
+              </w:rPr>
+            </w:pPr>
+            <w:r>
+              <w:rPr>
+                <w:lang w:val="en-GB"/>
+              </w:rPr>
+              <w:t>Main.java</w:t>
+            </w:r>
+          </w:p>
+          <w:p>
+            <w:pPr>
+              <w:rPr>
+                <w:lang w:val="en-GB"/>
+              </w:rPr>
+            </w:pPr>
+            <w:r>
+              <w:rPr>
+                <w:lang w:val="en-GB"/>
+              </w:rPr>
+              <w:t>main()</w:t>
+            </w:r>
+          </w:p>
+        </w:tc>
+        <w:tc>
+          <w:tcPr>
+            <w:tcW w:w="817" w:type="dxa"/>
+          </w:tcPr>
+          <w:p>
+            <w:pPr>
+              <w:rPr>
+                <w:lang w:val="en-GB"/>
+              </w:rPr>
+            </w:pPr>
+            <w:r>
+              <w:rPr>
+                <w:lang w:val="en-GB"/>
+              </w:rPr>
+              <w:t>95</w:t>
+            </w:r>
+          </w:p>
+        </w:tc>
+        <w:tc>
+          <w:tcPr>
+            <w:tcW w:w="4238" w:type="dxa"/>
+          </w:tcPr>
+          <w:p>
+            <w:pPr>
+              <w:rPr>
+                <w:lang w:val="en-GB"/>
+              </w:rPr>
+            </w:pPr>
+            <w:r>
+              <w:rPr>
+                <w:lang w:val="en-GB"/>
+              </w:rPr>
+              <w:t xml:space="preserve">Note that </w:t>
+            </w:r>
+            <w:r>
+              <w:rPr>
+                <w:lang w:val="en-GB"/>
+              </w:rPr>
+              <w:t>classification has to be parse</w:t>
+            </w:r>
+            <w:r>
+              <w:rPr>
+                <w:lang w:val="en-GB"/>
+              </w:rPr>
+              <w:t>-</w:t>
+            </w:r>
+            <w:r>
+              <w:rPr>
+                <w:lang w:val="en-GB"/>
+              </w:rPr>
+              <w:t>able to an integer</w:t>
+            </w:r>
+          </w:p>
+        </w:tc>
+        <w:tc>
+          <w:tcPr>
+            <w:tcW w:w="4268" w:type="dxa"/>
+          </w:tcPr>
+          <w:p>
+            <w:pPr>
+              <w:rPr>
+                <w:lang w:val="en-GB"/>
+              </w:rPr>
+            </w:pPr>
+            <w:r>
+              <w:rPr>
+                <w:lang w:val="en-GB"/>
+              </w:rPr>
+              <w:t>Consider adding co</w:t>
+            </w:r>
+            <w:r>
+              <w:rPr>
+                <w:lang w:val="en-GB"/>
+              </w:rPr>
+              <w:t>mment</w:t>
+            </w:r>
+            <w:r>
+              <w:rPr>
+                <w:lang w:val="en-GB"/>
+              </w:rPr>
+              <w:t xml:space="preserve"> to explain how classifications should be formatted</w:t>
+            </w:r>
+            <w:r>
+              <w:rPr>
+                <w:lang w:val="en-GB"/>
+              </w:rPr>
+              <w:t xml:space="preserve"> (explaining why parseInt</w:t>
+            </w:r>
+            <w:r>
+              <w:rPr>
+                <w:lang w:val="en-GB"/>
+              </w:rPr>
+              <w:t>()</w:t>
+            </w:r>
+            <w:r>
+              <w:rPr>
+                <w:lang w:val="en-GB"/>
+              </w:rPr>
+              <w:t xml:space="preserve"> is used)</w:t>
+            </w:r>
+          </w:p>
+        </w:tc>
+      </w:tr>
+      <w:tr>
+        <w:tc>
+          <w:tcPr>
+            <w:tcW w:w="939" w:type="dxa"/>
+          </w:tcPr>
+          <w:p>
+            <w:pPr>
+              <w:rPr>
+                <w:lang w:val="en-GB"/>
+              </w:rPr>
+            </w:pPr>
+            <w:r>
+              <w:rPr>
+                <w:lang w:val="en-GB"/>
+              </w:rPr>
+              <w:t>51</w:t>
+            </w:r>
+          </w:p>
+        </w:tc>
+        <w:tc>
+          <w:tcPr>
+            <w:tcW w:w="2688" w:type="dxa"/>
+          </w:tcPr>
+          <w:p>
+            <w:pPr>
+              <w:rPr>
+                <w:lang w:val="en-GB"/>
+              </w:rPr>
+            </w:pPr>
+            <w:r>
+              <w:rPr>
+                <w:lang w:val="en-GB"/>
+              </w:rPr>
+              <w:t>Main.java</w:t>
+            </w:r>
+          </w:p>
+          <w:p>
+            <w:pPr>
+              <w:rPr>
+                <w:lang w:val="en-GB"/>
+              </w:rPr>
+            </w:pPr>
+            <w:r>
+              <w:rPr>
+                <w:lang w:val="en-GB"/>
+              </w:rPr>
+              <w:t>main()</w:t>
+            </w:r>
+          </w:p>
+        </w:tc>
+        <w:tc>
+          <w:tcPr>
+            <w:tcW w:w="817" w:type="dxa"/>
+          </w:tcPr>
+          <w:p>
+            <w:pPr>
+              <w:rPr>
+                <w:lang w:val="en-GB"/>
+              </w:rPr>
+            </w:pPr>
+            <w:r>
+              <w:rPr>
+                <w:lang w:val="en-GB"/>
+              </w:rPr>
+              <w:t>95</w:t>
+            </w:r>
+          </w:p>
+        </w:tc>
+        <w:tc>
+          <w:tcPr>
+            <w:tcW w:w="4238" w:type="dxa"/>
+          </w:tcPr>
+          <w:p>
+            <w:pPr>
+              <w:rPr>
+                <w:lang w:val="en-GB"/>
+              </w:rPr>
+            </w:pPr>
+            <w:r>
+              <w:rPr>
+                <w:lang w:val="en-GB"/>
+              </w:rPr>
+              <w:t>Note: Unhandled exception when classification VCF is a blank file</w:t>
+            </w:r>
+          </w:p>
+        </w:tc>
+        <w:tc>
+          <w:tcPr>
+            <w:tcW w:w="4268" w:type="dxa"/>
+          </w:tcPr>
+          <w:p>
+            <w:pPr>
+              <w:rPr>
+                <w:lang w:val="en-GB"/>
+              </w:rPr>
+            </w:pPr>
+            <w:r>
+              <w:rPr>
+                <w:lang w:val="en-GB"/>
+              </w:rPr>
+              <w:t>Probably fine to let htsjdk handle this one, but could handle it to be more specific as to which input VCF has the problem (without inspecting the code)</w:t>
+            </w:r>
+          </w:p>
+        </w:tc>
+      </w:tr>
+      <w:tr>
+        <w:tc>
+          <w:tcPr>
+            <w:tcW w:w="939" w:type="dxa"/>
+          </w:tcPr>
+          <w:p>
+            <w:pPr>
+              <w:rPr>
+                <w:lang w:val="en-GB"/>
+              </w:rPr>
+            </w:pPr>
+            <w:r>
+              <w:rPr>
+                <w:lang w:val="en-GB"/>
+              </w:rPr>
+              <w:t>52</w:t>
+            </w:r>
+          </w:p>
+        </w:tc>
+        <w:tc>
+          <w:tcPr>
+            <w:tcW w:w="2688" w:type="dxa"/>
+          </w:tcPr>
+          <w:p>
+            <w:pPr>
+              <w:rPr>
+                <w:lang w:val="en-GB"/>
+              </w:rPr>
+            </w:pPr>
+            <w:r>
+              <w:rPr>
+                <w:lang w:val="en-GB"/>
+              </w:rPr>
+              <w:t>Main.java</w:t>
+            </w:r>
+          </w:p>
+          <w:p>
+            <w:pPr>
+              <w:rPr>
+                <w:lang w:val="en-GB"/>
+              </w:rPr>
+            </w:pPr>
+            <w:r>
+              <w:rPr>
+                <w:lang w:val="en-GB"/>
+              </w:rPr>
+              <w:t>main()</w:t>
+            </w:r>
+          </w:p>
+        </w:tc>
+        <w:tc>
+          <w:tcPr>
+            <w:tcW w:w="817" w:type="dxa"/>
+          </w:tcPr>
+          <w:p>
+            <w:pPr>
+              <w:rPr>
+                <w:lang w:val="en-GB"/>
+              </w:rPr>
+            </w:pPr>
+            <w:r>
+              <w:rPr>
+                <w:lang w:val="en-GB"/>
+              </w:rPr>
+              <w:t>66</w:t>
+            </w:r>
+          </w:p>
+        </w:tc>
+        <w:tc>
+          <w:tcPr>
+            <w:tcW w:w="4238" w:type="dxa"/>
+          </w:tcPr>
+          <w:p>
+            <w:pPr>
+              <w:rPr>
+                <w:lang w:val="en-GB"/>
+              </w:rPr>
+            </w:pPr>
+            <w:r>
+              <w:rPr>
+                <w:lang w:val="en-GB"/>
+              </w:rPr>
+              <w:t>Output not restricted to preferred transcripts when preferred transcripts option specified and file</w:t>
+            </w:r>
+            <w:r>
+              <w:rPr>
+                <w:lang w:val="en-GB"/>
+              </w:rPr>
+              <w:t xml:space="preserve"> containing relevant information</w:t>
+            </w:r>
+            <w:r>
+              <w:rPr>
+                <w:lang w:val="en-GB"/>
+              </w:rPr>
+              <w:t xml:space="preserve"> (i.e. an entry for a particular gene)</w:t>
+            </w:r>
             <w:bookmarkStart w:id="0" w:name="_GoBack"/>
             <w:bookmarkEnd w:id="0"/>
-          </w:p>
-        </w:tc>
-        <w:tc>
-          <w:tcPr>
-            <w:tcW w:w="2659" w:type="dxa"/>
-          </w:tcPr>
-          <w:p>
-            <w:pPr>
-              <w:rPr>
-                <w:lang w:val="en-GB"/>
-              </w:rPr>
-            </w:pPr>
-            <w:r>
-              <w:rPr>
-                <w:lang w:val="en-GB"/>
-              </w:rPr>
-              <w:t>WriteOut.java</w:t>
-            </w:r>
-          </w:p>
-          <w:p>
-            <w:pPr>
-              <w:rPr>
-                <w:lang w:val="en-GB"/>
-              </w:rPr>
-            </w:pPr>
-            <w:proofErr w:type="spellStart"/>
-            <w:r>
-              <w:rPr>
-                <w:lang w:val="en-GB"/>
-              </w:rPr>
-              <w:t>writeToTable</w:t>
-            </w:r>
-            <w:proofErr w:type="spellEnd"/>
-            <w:r>
-              <w:rPr>
-                <w:lang w:val="en-GB"/>
-              </w:rPr>
-              <w:t>()</w:t>
-            </w:r>
-          </w:p>
-        </w:tc>
-        <w:tc>
-          <w:tcPr>
-            <w:tcW w:w="817" w:type="dxa"/>
-          </w:tcPr>
-          <w:p>
-            <w:pPr>
-              <w:rPr>
-                <w:lang w:val="en-GB"/>
-              </w:rPr>
-            </w:pPr>
-            <w:r>
-              <w:rPr>
-                <w:lang w:val="en-GB"/>
-              </w:rPr>
-              <w:t>114</w:t>
-            </w:r>
-          </w:p>
-        </w:tc>
-        <w:tc>
-          <w:tcPr>
-            <w:tcW w:w="4252" w:type="dxa"/>
-          </w:tcPr>
-          <w:p>
-            <w:pPr>
-              <w:rPr>
-                <w:lang w:val="en-GB"/>
-              </w:rPr>
-            </w:pPr>
-            <w:r>
-              <w:rPr>
-                <w:lang w:val="en-GB"/>
-              </w:rPr>
-              <w:t xml:space="preserve">Unclear how well this will work for the </w:t>
-            </w:r>
-            <w:proofErr w:type="spellStart"/>
-            <w:r>
-              <w:rPr>
-                <w:lang w:val="en-GB"/>
-              </w:rPr>
-              <w:t>multisample</w:t>
-            </w:r>
-            <w:proofErr w:type="spellEnd"/>
-            <w:r>
-              <w:rPr>
-                <w:lang w:val="en-GB"/>
-              </w:rPr>
-              <w:t xml:space="preserve"> VCF (</w:t>
-            </w:r>
-            <w:r>
-              <w:rPr>
-                <w:lang w:val="en-GB"/>
-              </w:rPr>
-              <w:t>previously this did not work as expected until a workaround was generated)</w:t>
-            </w:r>
-          </w:p>
-        </w:tc>
-        <w:tc>
-          <w:tcPr>
-            <w:tcW w:w="4283" w:type="dxa"/>
-          </w:tcPr>
-          <w:p>
-            <w:pPr>
-              <w:rPr>
-                <w:lang w:val="en-GB"/>
-              </w:rPr>
-            </w:pPr>
-            <w:r>
-              <w:rPr>
-                <w:lang w:val="en-GB"/>
-              </w:rPr>
-              <w:t>Requires further testing</w:t>
-            </w:r>
-            <w:r>
-              <w:rPr>
-                <w:lang w:val="en-GB"/>
-              </w:rPr>
-              <w:t xml:space="preserve">- </w:t>
-            </w:r>
-            <w:r>
-              <w:rPr>
-                <w:highlight w:val="yellow"/>
-                <w:lang w:val="en-GB"/>
-              </w:rPr>
-              <w:t>p</w:t>
-            </w:r>
-            <w:r>
-              <w:rPr>
-                <w:highlight w:val="yellow"/>
-                <w:lang w:val="en-GB"/>
-              </w:rPr>
-              <w:t>endin</w:t>
-            </w:r>
-            <w:r>
-              <w:rPr>
-                <w:highlight w:val="yellow"/>
-                <w:lang w:val="en-GB"/>
-              </w:rPr>
-              <w:t>g final Germline Enrichment pipeline output</w:t>
-            </w:r>
-            <w:r>
-              <w:rPr>
-                <w:highlight w:val="yellow"/>
-                <w:lang w:val="en-GB"/>
-              </w:rPr>
-              <w:t xml:space="preserve"> and delivery of test file</w:t>
-            </w:r>
-            <w:r>
-              <w:rPr>
-                <w:lang w:val="en-GB"/>
-              </w:rPr>
-              <w:t>.</w:t>
-            </w:r>
-          </w:p>
-        </w:tc>
-      </w:tr>
-      <w:tr>
-        <w:tc>
-          <w:tcPr>
-            <w:tcW w:w="939" w:type="dxa"/>
-          </w:tcPr>
-          <w:p>
-            <w:pPr>
-              <w:rPr>
-                <w:lang w:val="en-GB"/>
-              </w:rPr>
-            </w:pPr>
-          </w:p>
-        </w:tc>
-        <w:tc>
-          <w:tcPr>
-            <w:tcW w:w="2659" w:type="dxa"/>
-          </w:tcPr>
-          <w:p>
-            <w:pPr>
-              <w:rPr>
-                <w:lang w:val="en-GB"/>
-              </w:rPr>
-            </w:pPr>
-          </w:p>
-        </w:tc>
-        <w:tc>
-          <w:tcPr>
-            <w:tcW w:w="817" w:type="dxa"/>
-          </w:tcPr>
-          <w:p>
-            <w:pPr>
-              <w:rPr>
-                <w:lang w:val="en-GB"/>
-              </w:rPr>
-            </w:pPr>
-          </w:p>
-        </w:tc>
-        <w:tc>
-          <w:tcPr>
-            <w:tcW w:w="4252" w:type="dxa"/>
-          </w:tcPr>
-          <w:p>
-            <w:pPr>
-              <w:rPr>
-                <w:lang w:val="en-GB"/>
-              </w:rPr>
-            </w:pPr>
-          </w:p>
-        </w:tc>
-        <w:tc>
-          <w:tcPr>
-            <w:tcW w:w="4283" w:type="dxa"/>
-          </w:tcPr>
-          <w:p>
-            <w:pPr>
-              <w:rPr>
-                <w:lang w:val="en-GB"/>
-              </w:rPr>
-            </w:pPr>
-          </w:p>
-        </w:tc>
-      </w:tr>
-      <w:tr>
-        <w:tc>
-          <w:tcPr>
-            <w:tcW w:w="939" w:type="dxa"/>
-          </w:tcPr>
-          <w:p>
-            <w:pPr>
-              <w:rPr>
-                <w:lang w:val="en-GB"/>
-              </w:rPr>
-            </w:pPr>
-          </w:p>
-        </w:tc>
-        <w:tc>
-          <w:tcPr>
-            <w:tcW w:w="2659" w:type="dxa"/>
-          </w:tcPr>
-          <w:p>
-            <w:pPr>
-              <w:rPr>
-                <w:lang w:val="en-GB"/>
-              </w:rPr>
-            </w:pPr>
-          </w:p>
-        </w:tc>
-        <w:tc>
-          <w:tcPr>
-            <w:tcW w:w="817" w:type="dxa"/>
-          </w:tcPr>
-          <w:p>
-            <w:pPr>
-              <w:rPr>
-                <w:lang w:val="en-GB"/>
-              </w:rPr>
-            </w:pPr>
-          </w:p>
-        </w:tc>
-        <w:tc>
-          <w:tcPr>
-            <w:tcW w:w="4252" w:type="dxa"/>
-          </w:tcPr>
-          <w:p>
-            <w:pPr>
-              <w:rPr>
-                <w:lang w:val="en-GB"/>
-              </w:rPr>
-            </w:pPr>
-          </w:p>
-        </w:tc>
-        <w:tc>
-          <w:tcPr>
-            <w:tcW w:w="4283" w:type="dxa"/>
-          </w:tcPr>
-          <w:p>
-            <w:pPr>
-              <w:rPr>
-                <w:lang w:val="en-GB"/>
-              </w:rPr>
-            </w:pPr>
-          </w:p>
-        </w:tc>
-      </w:tr>
-      <w:tr>
-        <w:tc>
-          <w:tcPr>
-            <w:tcW w:w="939" w:type="dxa"/>
-          </w:tcPr>
-          <w:p>
-            <w:pPr>
-              <w:rPr>
-                <w:lang w:val="en-GB"/>
-              </w:rPr>
-            </w:pPr>
-          </w:p>
-        </w:tc>
-        <w:tc>
-          <w:tcPr>
-            <w:tcW w:w="2659" w:type="dxa"/>
-          </w:tcPr>
-          <w:p>
-            <w:pPr>
-              <w:rPr>
-                <w:lang w:val="en-GB"/>
-              </w:rPr>
-            </w:pPr>
-          </w:p>
-        </w:tc>
-        <w:tc>
-          <w:tcPr>
-            <w:tcW w:w="817" w:type="dxa"/>
-          </w:tcPr>
-          <w:p>
-            <w:pPr>
-              <w:rPr>
-                <w:lang w:val="en-GB"/>
-              </w:rPr>
-            </w:pPr>
-          </w:p>
-        </w:tc>
-        <w:tc>
-          <w:tcPr>
-            <w:tcW w:w="4252" w:type="dxa"/>
-          </w:tcPr>
-          <w:p>
-            <w:pPr>
-              <w:rPr>
-                <w:lang w:val="en-GB"/>
-              </w:rPr>
-            </w:pPr>
-          </w:p>
-        </w:tc>
-        <w:tc>
-          <w:tcPr>
-            <w:tcW w:w="4283" w:type="dxa"/>
-          </w:tcPr>
-          <w:p>
-            <w:pPr>
-              <w:rPr>
-                <w:lang w:val="en-GB"/>
-              </w:rPr>
-            </w:pPr>
-          </w:p>
-        </w:tc>
-      </w:tr>
-      <w:tr>
-        <w:tc>
-          <w:tcPr>
-            <w:tcW w:w="939" w:type="dxa"/>
-          </w:tcPr>
-          <w:p>
-            <w:pPr>
-              <w:rPr>
-                <w:lang w:val="en-GB"/>
-              </w:rPr>
-            </w:pPr>
-          </w:p>
-        </w:tc>
-        <w:tc>
-          <w:tcPr>
-            <w:tcW w:w="2659" w:type="dxa"/>
-          </w:tcPr>
-          <w:p>
-            <w:pPr>
-              <w:rPr>
-                <w:lang w:val="en-GB"/>
-              </w:rPr>
-            </w:pPr>
-          </w:p>
-        </w:tc>
-        <w:tc>
-          <w:tcPr>
-            <w:tcW w:w="817" w:type="dxa"/>
-          </w:tcPr>
-          <w:p>
-            <w:pPr>
-              <w:rPr>
-                <w:lang w:val="en-GB"/>
-              </w:rPr>
-            </w:pPr>
-          </w:p>
-        </w:tc>
-        <w:tc>
-          <w:tcPr>
-            <w:tcW w:w="4252" w:type="dxa"/>
-          </w:tcPr>
-          <w:p>
-            <w:pPr>
-              <w:rPr>
-                <w:lang w:val="en-GB"/>
-              </w:rPr>
-            </w:pPr>
-          </w:p>
-        </w:tc>
-        <w:tc>
-          <w:tcPr>
-            <w:tcW w:w="4283" w:type="dxa"/>
-          </w:tcPr>
-          <w:p>
-            <w:pPr>
-              <w:rPr>
-                <w:lang w:val="en-GB"/>
-              </w:rPr>
-            </w:pPr>
-          </w:p>
-        </w:tc>
-      </w:tr>
-      <w:tr>
-        <w:tc>
-          <w:tcPr>
-            <w:tcW w:w="939" w:type="dxa"/>
-          </w:tcPr>
-          <w:p>
-            <w:pPr>
-              <w:rPr>
-                <w:lang w:val="en-GB"/>
-              </w:rPr>
-            </w:pPr>
-          </w:p>
-        </w:tc>
-        <w:tc>
-          <w:tcPr>
-            <w:tcW w:w="2659" w:type="dxa"/>
-          </w:tcPr>
-          <w:p>
-            <w:pPr>
-              <w:rPr>
-                <w:lang w:val="en-GB"/>
-              </w:rPr>
-            </w:pPr>
-          </w:p>
-        </w:tc>
-        <w:tc>
-          <w:tcPr>
-            <w:tcW w:w="817" w:type="dxa"/>
-          </w:tcPr>
-          <w:p>
-            <w:pPr>
-              <w:rPr>
-                <w:lang w:val="en-GB"/>
-              </w:rPr>
-            </w:pPr>
-          </w:p>
-        </w:tc>
-        <w:tc>
-          <w:tcPr>
-            <w:tcW w:w="4252" w:type="dxa"/>
-          </w:tcPr>
-          <w:p>
-            <w:pPr>
-              <w:rPr>
-                <w:lang w:val="en-GB"/>
-              </w:rPr>
-            </w:pPr>
-          </w:p>
-        </w:tc>
-        <w:tc>
-          <w:tcPr>
-            <w:tcW w:w="4283" w:type="dxa"/>
-          </w:tcPr>
-          <w:p>
-            <w:pPr>
-              <w:rPr>
-                <w:lang w:val="en-GB"/>
-              </w:rPr>
-            </w:pPr>
-          </w:p>
-        </w:tc>
-      </w:tr>
-      <w:tr>
-        <w:tc>
-          <w:tcPr>
-            <w:tcW w:w="939" w:type="dxa"/>
-          </w:tcPr>
-          <w:p>
-            <w:pPr>
-              <w:rPr>
-                <w:lang w:val="en-GB"/>
-              </w:rPr>
-            </w:pPr>
-          </w:p>
-        </w:tc>
-        <w:tc>
-          <w:tcPr>
-            <w:tcW w:w="2659" w:type="dxa"/>
-          </w:tcPr>
-          <w:p>
-            <w:pPr>
-              <w:rPr>
-                <w:lang w:val="en-GB"/>
-              </w:rPr>
-            </w:pPr>
-          </w:p>
-        </w:tc>
-        <w:tc>
-          <w:tcPr>
-            <w:tcW w:w="817" w:type="dxa"/>
-          </w:tcPr>
-          <w:p>
-            <w:pPr>
-              <w:rPr>
-                <w:lang w:val="en-GB"/>
-              </w:rPr>
-            </w:pPr>
-          </w:p>
-        </w:tc>
-        <w:tc>
-          <w:tcPr>
-            <w:tcW w:w="4252" w:type="dxa"/>
-          </w:tcPr>
-          <w:p>
-            <w:pPr>
-              <w:rPr>
-                <w:lang w:val="en-GB"/>
-              </w:rPr>
-            </w:pPr>
-          </w:p>
-        </w:tc>
-        <w:tc>
-          <w:tcPr>
-            <w:tcW w:w="4283" w:type="dxa"/>
-          </w:tcPr>
-          <w:p>
-            <w:pPr>
-              <w:rPr>
-                <w:lang w:val="en-GB"/>
-              </w:rPr>
-            </w:pPr>
+            <w:r>
+              <w:rPr>
+                <w:lang w:val="en-GB"/>
+              </w:rPr>
+              <w:t xml:space="preserve"> passed in.</w:t>
+            </w:r>
+          </w:p>
+          <w:p>
+            <w:pPr>
+              <w:rPr>
+                <w:lang w:val="en-GB"/>
+              </w:rPr>
+            </w:pPr>
+            <w:r>
+              <w:rPr>
+                <w:lang w:val="en-GB"/>
+              </w:rPr>
+              <w:t>I couldn’t see this information used anywhere</w:t>
+            </w:r>
+            <w:r>
+              <w:rPr>
+                <w:lang w:val="en-GB"/>
+              </w:rPr>
+              <w:t xml:space="preserve"> in the code</w:t>
+            </w:r>
+            <w:r>
+              <w:rPr>
+                <w:lang w:val="en-GB"/>
+              </w:rPr>
+              <w:t xml:space="preserve"> for filtering output. </w:t>
+            </w:r>
+          </w:p>
+        </w:tc>
+        <w:tc>
+          <w:tcPr>
+            <w:tcW w:w="4268" w:type="dxa"/>
+          </w:tcPr>
+          <w:p>
+            <w:pPr>
+              <w:rPr>
+                <w:lang w:val="en-GB"/>
+              </w:rPr>
+            </w:pPr>
+            <w:r>
+              <w:rPr>
+                <w:lang w:val="en-GB"/>
+              </w:rPr>
+              <w:t>Add logic to handle this (possibly in WriteOut class)</w:t>
+            </w:r>
+          </w:p>
+          <w:p>
+            <w:pPr>
+              <w:rPr>
+                <w:lang w:val="en-GB"/>
+              </w:rPr>
+            </w:pPr>
+            <w:r>
+              <w:rPr>
+                <w:lang w:val="en-GB"/>
+              </w:rPr>
+              <w:t xml:space="preserve">Note: What is intended default behaviour in absence of preferred transcript for a particular gene? </w:t>
+            </w:r>
           </w:p>
         </w:tc>
       </w:tr>
@@ -6657,7 +6733,7 @@
           <w:rPr>
             <w:noProof/>
           </w:rPr>
-          <w:t>4</w:t>
+          <w:t>6</w:t>
         </w:r>
         <w:r>
           <w:rPr>
@@ -7773,7 +7849,7 @@
 </file>
 
 <file path=customXml/itemProps1.xml><?xml version="1.0" encoding="utf-8"?>
-<ds:datastoreItem xmlns:ds="http://schemas.openxmlformats.org/officeDocument/2006/customXml" ds:itemID="{EA5592F6-EAA2-46CF-8884-BF89F7492C9C}">
+<ds:datastoreItem xmlns:ds="http://schemas.openxmlformats.org/officeDocument/2006/customXml" ds:itemID="{19383D05-4A64-4367-BCB2-1E555EB8DFD8}">
   <ds:schemaRefs>
     <ds:schemaRef ds:uri="http://schemas.openxmlformats.org/officeDocument/2006/bibliography"/>
   </ds:schemaRefs>

</xml_diff>